<commit_message>
Add Estudio_corpus for DIT v2
</commit_message>
<xml_diff>
--- a/Descubrimiento_Infomacion_Textos/Tema2/Estudio_Corpus.docx
+++ b/Descubrimiento_Infomacion_Textos/Tema2/Estudio_Corpus.docx
@@ -55,6 +55,7 @@
                   <w:dataBinding w:prefixMappings="xmlns:ns0='http://schemas.openxmlformats.org/package/2006/metadata/core-properties' xmlns:ns1='http://purl.org/dc/elements/1.1/'" w:xpath="/ns0:coreProperties[1]/ns1:title[1]" w:storeItemID="{6C3C8BC8-F283-45AE-878A-BAB7291924A1}"/>
                   <w:text/>
                 </w:sdtPr>
+                <w:sdtEndPr/>
                 <w:sdtContent>
                   <w:p>
                     <w:pPr>
@@ -95,6 +96,7 @@
                   <w:dataBinding w:prefixMappings="xmlns:ns0='http://schemas.openxmlformats.org/package/2006/metadata/core-properties' xmlns:ns1='http://purl.org/dc/elements/1.1/'" w:xpath="/ns0:coreProperties[1]/ns1:subject[1]" w:storeItemID="{6C3C8BC8-F283-45AE-878A-BAB7291924A1}"/>
                   <w:text/>
                 </w:sdtPr>
+                <w:sdtEndPr/>
                 <w:sdtContent>
                   <w:p>
                     <w:pPr>
@@ -148,6 +150,7 @@
                   <w:dataBinding w:prefixMappings="xmlns:ns0='http://schemas.microsoft.com/office/2006/coverPageProps'" w:xpath="/ns0:CoverPageProperties[1]/ns0:Abstract[1]" w:storeItemID="{55AF091B-3C7A-41E3-B477-F2FDAA23CFDA}"/>
                   <w:text/>
                 </w:sdtPr>
+                <w:sdtEndPr/>
                 <w:sdtContent>
                   <w:p>
                     <w:pPr>
@@ -220,6 +223,7 @@
         <w:dataBinding w:prefixMappings="xmlns:ns0='http://schemas.openxmlformats.org/package/2006/metadata/core-properties' xmlns:ns1='http://purl.org/dc/elements/1.1/'" w:xpath="/ns0:coreProperties[1]/ns1:title[1]" w:storeItemID="{6C3C8BC8-F283-45AE-878A-BAB7291924A1}"/>
         <w:text/>
       </w:sdtPr>
+      <w:sdtEndPr/>
       <w:sdtContent>
         <w:p>
           <w:pPr>
@@ -245,6 +249,7 @@
           <w:dataBinding w:prefixMappings="xmlns:ns0='http://schemas.openxmlformats.org/package/2006/metadata/core-properties' xmlns:ns1='http://purl.org/dc/elements/1.1/'" w:xpath="/ns0:coreProperties[1]/ns1:subject[1]" w:storeItemID="{6C3C8BC8-F283-45AE-878A-BAB7291924A1}"/>
           <w:text/>
         </w:sdtPr>
+        <w:sdtEndPr/>
         <w:sdtContent>
           <w:r>
             <w:t>Tarea del tema 2: Estudio de distintos corpus</w:t>
@@ -254,20 +259,21 @@
     </w:p>
     <w:sdt>
       <w:sdtPr>
+        <w:rPr>
+          <w:rFonts w:asciiTheme="minorHAnsi" w:eastAsiaTheme="minorEastAsia" w:hAnsiTheme="minorHAnsi" w:cstheme="minorBidi"/>
+          <w:b w:val="0"/>
+          <w:bCs w:val="0"/>
+          <w:color w:val="auto"/>
+          <w:sz w:val="22"/>
+          <w:szCs w:val="22"/>
+        </w:rPr>
         <w:id w:val="1856681777"/>
         <w:docPartObj>
           <w:docPartGallery w:val="Table of Contents"/>
           <w:docPartUnique/>
         </w:docPartObj>
       </w:sdtPr>
-      <w:sdtEndPr>
-        <w:rPr>
-          <w:rFonts w:asciiTheme="minorHAnsi" w:eastAsiaTheme="minorEastAsia" w:hAnsiTheme="minorHAnsi" w:cstheme="minorBidi"/>
-          <w:color w:val="auto"/>
-          <w:sz w:val="22"/>
-          <w:szCs w:val="22"/>
-        </w:rPr>
-      </w:sdtEndPr>
+      <w:sdtEndPr/>
       <w:sdtContent>
         <w:p>
           <w:pPr>
@@ -630,7 +636,23 @@
         </w:numPr>
       </w:pPr>
       <w:r>
-        <w:t>Tipo de etiquetado: etiquetado léxico (POS atgging), sintático, etc.</w:t>
+        <w:t xml:space="preserve">Tipo de etiquetado: etiquetado léxico (POS </w:t>
+      </w:r>
+      <w:proofErr w:type="spellStart"/>
+      <w:r>
+        <w:t>atgging</w:t>
+      </w:r>
+      <w:proofErr w:type="spellEnd"/>
+      <w:r>
+        <w:t xml:space="preserve">), </w:t>
+      </w:r>
+      <w:proofErr w:type="spellStart"/>
+      <w:r>
+        <w:t>sintático</w:t>
+      </w:r>
+      <w:proofErr w:type="spellEnd"/>
+      <w:r>
+        <w:t>, etc.</w:t>
       </w:r>
     </w:p>
     <w:p>
@@ -690,22 +712,15 @@
         </w:numPr>
       </w:pPr>
       <w:r>
-        <w:t xml:space="preserve">Breve análisis de cinco líneas como máximo sobre qué Corpus, si el de Susanne o el de Brown, es más apropiado en función de sus características para </w:t>
-      </w:r>
-      <w:r>
-        <w:t>extraer información estadística</w:t>
-      </w:r>
-      <w:r>
-        <w:t xml:space="preserve"> </w:t>
-      </w:r>
-      <w:r>
-        <w:t>significativa referente a cuales son las etiquetas y las parejas de etiquetas consecutivas</w:t>
-      </w:r>
-      <w:r>
-        <w:t xml:space="preserve"> </w:t>
-      </w:r>
-      <w:r>
-        <w:t>que aparecen más frecuentemente en los textos.</w:t>
+        <w:t xml:space="preserve">Breve análisis de cinco líneas como máximo sobre qué Corpus, si el de </w:t>
+      </w:r>
+      <w:proofErr w:type="spellStart"/>
+      <w:r>
+        <w:t>Susanne</w:t>
+      </w:r>
+      <w:proofErr w:type="spellEnd"/>
+      <w:r>
+        <w:t xml:space="preserve"> o el de Brown, es más apropiado en función de sus características para extraer información estadística significativa referente a cuales son las etiquetas y las parejas de etiquetas consecutivas que aparecen más frecuentemente en los textos.</w:t>
       </w:r>
     </w:p>
     <w:p>
@@ -725,6 +740,9 @@
       <w:bookmarkEnd w:id="1"/>
     </w:p>
     <w:p>
+      <w:pPr>
+        <w:ind w:firstLine="567"/>
+      </w:pPr>
       <w:r>
         <w:t>A continuación se hará una descripción de los corpus previamente comentados:</w:t>
       </w:r>
@@ -741,8 +759,27 @@
     </w:p>
     <w:p/>
     <w:p>
-      <w:r>
-        <w:t>La historia de la lingüística de corpus es muy corta. El punto de arranque obligado es la aparición en 1964 del “Brown University Estándar Corpus  of Present-Day American English (</w:t>
+      <w:pPr>
+        <w:ind w:firstLine="567"/>
+      </w:pPr>
+      <w:r>
+        <w:t xml:space="preserve">La historia de la lingüística de corpus es muy corta. El punto de arranque obligado es la aparición en 1964 del “Brown </w:t>
+      </w:r>
+      <w:proofErr w:type="spellStart"/>
+      <w:r>
+        <w:t>University</w:t>
+      </w:r>
+      <w:proofErr w:type="spellEnd"/>
+      <w:r>
+        <w:t xml:space="preserve"> Estándar Corpus  of </w:t>
+      </w:r>
+      <w:proofErr w:type="spellStart"/>
+      <w:r>
+        <w:t>Present</w:t>
+      </w:r>
+      <w:proofErr w:type="spellEnd"/>
+      <w:r>
+        <w:t>-Day American English (</w:t>
       </w:r>
       <w:r>
         <w:rPr>
@@ -751,16 +788,27 @@
         <w:t>Brown Corpus</w:t>
       </w:r>
       <w:r>
-        <w:t>), de Francis y Ku</w:t>
+        <w:t xml:space="preserve">), de Francis y </w:t>
+      </w:r>
+      <w:proofErr w:type="spellStart"/>
+      <w:r>
+        <w:t>Ku</w:t>
       </w:r>
       <w:r>
         <w:t>č</w:t>
       </w:r>
       <w:r>
-        <w:t>era, que es el primer corpus concebido y construido para residir en una computadora y ser explotado mediante programación informática.</w:t>
+        <w:t>era</w:t>
+      </w:r>
+      <w:proofErr w:type="spellEnd"/>
+      <w:r>
+        <w:t>, que es el primer corpus concebido y construido para residir en una computadora y ser explotado mediante programación informática.</w:t>
       </w:r>
     </w:p>
     <w:p>
+      <w:pPr>
+        <w:ind w:firstLine="567"/>
+      </w:pPr>
       <w:r>
         <w:t xml:space="preserve">Tiene aproximadamente medio siglo, una historia corta y difícil en sus primeros tiempos y que coinciden casi exactamente con el primer período de expansión de la lingüística </w:t>
       </w:r>
@@ -772,6 +820,7 @@
           <w:id w:val="-1818643520"/>
           <w:citation/>
         </w:sdtPr>
+        <w:sdtEndPr/>
         <w:sdtContent>
           <w:r>
             <w:fldChar w:fldCharType="begin"/>
@@ -786,7 +835,13 @@
             <w:rPr>
               <w:noProof/>
             </w:rPr>
-            <w:t xml:space="preserve"> (Rojo)</w:t>
+            <w:t xml:space="preserve"> </w:t>
+          </w:r>
+          <w:r>
+            <w:rPr>
+              <w:noProof/>
+            </w:rPr>
+            <w:t>[1]</w:t>
           </w:r>
           <w:r>
             <w:fldChar w:fldCharType="end"/>
@@ -795,11 +850,43 @@
       </w:sdt>
     </w:p>
     <w:p>
-      <w:r>
-        <w:t>Francis y Kučera</w:t>
-      </w:r>
-      <w:r>
-        <w:t xml:space="preserve"> publican en 1967 su obra “Computational Analysis of Present-Day American English”, que proporciona estadísticas de lo que hoy se conoce simplemente como “</w:t>
+      <w:pPr>
+        <w:ind w:firstLine="567"/>
+      </w:pPr>
+      <w:r>
+        <w:t xml:space="preserve">Francis y </w:t>
+      </w:r>
+      <w:proofErr w:type="spellStart"/>
+      <w:r>
+        <w:t>Kučera</w:t>
+      </w:r>
+      <w:proofErr w:type="spellEnd"/>
+      <w:r>
+        <w:t xml:space="preserve"> publican en 1967 su obra “</w:t>
+      </w:r>
+      <w:proofErr w:type="spellStart"/>
+      <w:r>
+        <w:t>Computational</w:t>
+      </w:r>
+      <w:proofErr w:type="spellEnd"/>
+      <w:r>
+        <w:t xml:space="preserve"> </w:t>
+      </w:r>
+      <w:proofErr w:type="spellStart"/>
+      <w:r>
+        <w:t>Analysis</w:t>
+      </w:r>
+      <w:proofErr w:type="spellEnd"/>
+      <w:r>
+        <w:t xml:space="preserve"> of </w:t>
+      </w:r>
+      <w:proofErr w:type="spellStart"/>
+      <w:r>
+        <w:t>Present</w:t>
+      </w:r>
+      <w:proofErr w:type="spellEnd"/>
+      <w:r>
+        <w:t>-Day American English”, que proporciona estadísticas de lo que hoy se conoce simplemente como “</w:t>
       </w:r>
       <w:r>
         <w:rPr>
@@ -824,6 +911,7 @@
           <w:id w:val="1022816030"/>
           <w:citation/>
         </w:sdtPr>
+        <w:sdtEndPr/>
         <w:sdtContent>
           <w:r>
             <w:fldChar w:fldCharType="begin"/>
@@ -838,7 +926,7 @@
             <w:rPr>
               <w:noProof/>
             </w:rPr>
-            <w:t>(Kucera)</w:t>
+            <w:t>[2]</w:t>
           </w:r>
           <w:r>
             <w:fldChar w:fldCharType="end"/>
@@ -926,32 +1014,52 @@
       </w:r>
     </w:p>
     <w:p>
-      <w:r>
-        <w:t>Brown Corpus ha sido la base de otros corpus post</w:t>
-      </w:r>
-      <w:r>
-        <w:t xml:space="preserve">eriores a él como el Lancaster‐Oslo‐Bergen Corpus o </w:t>
-      </w:r>
-      <w:r>
-        <w:t xml:space="preserve"> SUSANNE</w:t>
-      </w:r>
-      <w:r>
-        <w:t xml:space="preserve">. En un principio contenía 1.014.312 palabras y </w:t>
-      </w:r>
-      <w:r>
-        <w:t>15 categorías de texto</w:t>
-      </w:r>
-      <w:r>
-        <w:t>.</w:t>
+      <w:pPr>
+        <w:ind w:firstLine="567"/>
+      </w:pPr>
+      <w:r>
+        <w:t>Brown Corpus ha sido la base de otros corpus posteriores a él como el Lancaster‐Oslo‐Bergen Corpus o  SUSANNE. En un principio contenía 1.014.312 palabras y 15 categorías de texto.</w:t>
       </w:r>
       <w:r>
         <w:t xml:space="preserve"> E</w:t>
       </w:r>
       <w:r>
-        <w:t>s un corpus de tipo "POS Taggi</w:t>
-      </w:r>
-      <w:r>
-        <w:t xml:space="preserve">ng" (Part‐Of‐Speech tagging, de </w:t>
+        <w:t xml:space="preserve">s un corpus de tipo "POS </w:t>
+      </w:r>
+      <w:proofErr w:type="spellStart"/>
+      <w:r>
+        <w:t>Taggi</w:t>
+      </w:r>
+      <w:r>
+        <w:t>ng</w:t>
+      </w:r>
+      <w:proofErr w:type="spellEnd"/>
+      <w:r>
+        <w:t>" (</w:t>
+      </w:r>
+      <w:proofErr w:type="spellStart"/>
+      <w:r>
+        <w:t>Part</w:t>
+      </w:r>
+      <w:proofErr w:type="spellEnd"/>
+      <w:r>
+        <w:t>‐Of‐</w:t>
+      </w:r>
+      <w:proofErr w:type="spellStart"/>
+      <w:r>
+        <w:t>Speech</w:t>
+      </w:r>
+      <w:proofErr w:type="spellEnd"/>
+      <w:r>
+        <w:t xml:space="preserve"> </w:t>
+      </w:r>
+      <w:proofErr w:type="spellStart"/>
+      <w:r>
+        <w:t>tagging</w:t>
+      </w:r>
+      <w:proofErr w:type="spellEnd"/>
+      <w:r>
+        <w:t xml:space="preserve">, de </w:t>
       </w:r>
       <w:r>
         <w:t xml:space="preserve">análisis léxico) y posee </w:t>
@@ -970,6 +1078,7 @@
           <w:id w:val="1579861696"/>
           <w:citation/>
         </w:sdtPr>
+        <w:sdtEndPr/>
         <w:sdtContent>
           <w:r>
             <w:fldChar w:fldCharType="begin"/>
@@ -984,7 +1093,13 @@
             <w:rPr>
               <w:noProof/>
             </w:rPr>
-            <w:t xml:space="preserve"> (Lindebjerg, s.f.)</w:t>
+            <w:t xml:space="preserve"> </w:t>
+          </w:r>
+          <w:r>
+            <w:rPr>
+              <w:noProof/>
+            </w:rPr>
+            <w:t>[3]</w:t>
           </w:r>
           <w:r>
             <w:fldChar w:fldCharType="end"/>
@@ -993,6 +1108,9 @@
       </w:sdt>
     </w:p>
     <w:p>
+      <w:pPr>
+        <w:ind w:firstLine="567"/>
+      </w:pPr>
       <w:r>
         <w:lastRenderedPageBreak/>
         <w:t xml:space="preserve">Actualmente sirve como conjunto de entrenamiento y de test en diferentes campos de la ciencia, e.g. PLN o biomedicina. La herramienta NLTK lo incorpora. </w:t>
@@ -1002,6 +1120,7 @@
           <w:id w:val="-1961092452"/>
           <w:citation/>
         </w:sdtPr>
+        <w:sdtEndPr/>
         <w:sdtContent>
           <w:r>
             <w:fldChar w:fldCharType="begin"/>
@@ -1016,7 +1135,7 @@
             <w:rPr>
               <w:noProof/>
             </w:rPr>
-            <w:t>(KHOKOVSKAIA)</w:t>
+            <w:t>[4]</w:t>
           </w:r>
           <w:r>
             <w:fldChar w:fldCharType="end"/>
@@ -1025,6 +1144,9 @@
       </w:sdt>
     </w:p>
     <w:p>
+      <w:pPr>
+        <w:ind w:firstLine="567"/>
+      </w:pPr>
       <w:r>
         <w:t>En conclusión podríamos decir que Brown Corpus ha servido de inspiración para muchos investigadores. Fue la primera representación electrónica de un lenguaje y actualmente sigue siendo utilizado en diferentes ámbitos de la ciencia.</w:t>
       </w:r>
@@ -1032,17 +1154,322 @@
     <w:p>
       <w:pPr>
         <w:pStyle w:val="Ttulo2"/>
+        <w:rPr>
+          <w:lang w:val="en-US"/>
+        </w:rPr>
       </w:pPr>
       <w:bookmarkStart w:id="3" w:name="_Toc501474746"/>
-      <w:r>
-        <w:t>Sussane Corpus</w:t>
+      <w:proofErr w:type="spellStart"/>
+      <w:r>
+        <w:rPr>
+          <w:lang w:val="en-US"/>
+        </w:rPr>
+        <w:t>Sussane</w:t>
+      </w:r>
+      <w:proofErr w:type="spellEnd"/>
+      <w:r>
+        <w:rPr>
+          <w:lang w:val="en-US"/>
+        </w:rPr>
+        <w:t xml:space="preserve"> Corpus</w:t>
       </w:r>
       <w:bookmarkEnd w:id="3"/>
       <w:r>
+        <w:rPr>
+          <w:lang w:val="en-US"/>
+        </w:rPr>
         <w:t xml:space="preserve"> </w:t>
+      </w:r>
+    </w:p>
+    <w:p>
+      <w:pPr>
+        <w:rPr>
+          <w:lang w:val="en-US"/>
+        </w:rPr>
+      </w:pPr>
+    </w:p>
+    <w:p>
+      <w:pPr>
+        <w:ind w:firstLine="567"/>
+        <w:jc w:val="both"/>
+      </w:pPr>
+      <w:r>
+        <w:rPr>
+          <w:lang w:val="en-US"/>
+        </w:rPr>
+        <w:t xml:space="preserve">Susanne </w:t>
+      </w:r>
+      <w:proofErr w:type="spellStart"/>
+      <w:r>
+        <w:rPr>
+          <w:lang w:val="en-US"/>
+        </w:rPr>
+        <w:t>es</w:t>
+      </w:r>
+      <w:proofErr w:type="spellEnd"/>
+      <w:r>
+        <w:rPr>
+          <w:lang w:val="en-US"/>
+        </w:rPr>
+        <w:t xml:space="preserve"> la </w:t>
+      </w:r>
+      <w:proofErr w:type="spellStart"/>
+      <w:r>
+        <w:rPr>
+          <w:lang w:val="en-US"/>
+        </w:rPr>
+        <w:t>abrevación</w:t>
+      </w:r>
+      <w:proofErr w:type="spellEnd"/>
+      <w:r>
+        <w:rPr>
+          <w:lang w:val="en-US"/>
+        </w:rPr>
+        <w:t xml:space="preserve"> de </w:t>
+      </w:r>
+      <w:r>
+        <w:rPr>
+          <w:i/>
+          <w:lang w:val="en-US"/>
+        </w:rPr>
+        <w:t xml:space="preserve">Surface and Underlying Structural </w:t>
+      </w:r>
+      <w:proofErr w:type="spellStart"/>
+      <w:r>
+        <w:rPr>
+          <w:i/>
+          <w:lang w:val="en-US"/>
+        </w:rPr>
+        <w:t>ANalysis</w:t>
+      </w:r>
+      <w:proofErr w:type="spellEnd"/>
+      <w:r>
+        <w:rPr>
+          <w:i/>
+          <w:lang w:val="en-US"/>
+        </w:rPr>
+        <w:t xml:space="preserve"> of Natural English</w:t>
+      </w:r>
+      <w:r>
+        <w:rPr>
+          <w:lang w:val="en-US"/>
+        </w:rPr>
+        <w:t xml:space="preserve">. </w:t>
+      </w:r>
+      <w:r>
+        <w:t>Es un corpus procedente del Brown Corpus, que originariamente procedía de 64 de las 500 muestras del Brown Corpus y su versión inicial está formado por unas 130.000 palabras.</w:t>
+      </w:r>
+    </w:p>
+    <w:p>
+      <w:pPr>
+        <w:ind w:firstLine="567"/>
+        <w:jc w:val="both"/>
+      </w:pPr>
+      <w:r>
+        <w:t xml:space="preserve">Al igual que el Brown Corpus, es de tipo </w:t>
+      </w:r>
+      <w:r>
+        <w:rPr>
+          <w:i/>
+        </w:rPr>
+        <w:t xml:space="preserve">"POS </w:t>
+      </w:r>
+      <w:proofErr w:type="spellStart"/>
+      <w:r>
+        <w:rPr>
+          <w:i/>
+        </w:rPr>
+        <w:t>Tagging</w:t>
+      </w:r>
+      <w:proofErr w:type="spellEnd"/>
+      <w:r>
+        <w:rPr>
+          <w:i/>
+        </w:rPr>
+        <w:t>"</w:t>
+      </w:r>
+      <w:r>
+        <w:t xml:space="preserve"> (Análisis Léxico), y está formado por </w:t>
+      </w:r>
+      <w:r>
+        <w:rPr>
+          <w:b/>
+        </w:rPr>
+        <w:t>353 etiquetas</w:t>
+      </w:r>
+      <w:r>
+        <w:t>, y las temáticas que contiene son las A</w:t>
+      </w:r>
+      <w:proofErr w:type="gramStart"/>
+      <w:r>
+        <w:t>,G,J</w:t>
+      </w:r>
+      <w:proofErr w:type="gramEnd"/>
+      <w:r>
+        <w:t xml:space="preserve"> y N del Brown Corpus (Prensa, Bellas Letras, Aprendidas y Ficción: Aventura y Occidental). </w:t>
+      </w:r>
+    </w:p>
+    <w:p>
+      <w:pPr>
+        <w:ind w:firstLine="567"/>
+        <w:jc w:val="both"/>
+      </w:pPr>
+      <w:r>
+        <w:t xml:space="preserve">El Corpus SUSANNE se creó, con el patrocinio del Comité Económico y Social </w:t>
+      </w:r>
+      <w:proofErr w:type="spellStart"/>
+      <w:r>
+        <w:t>Research</w:t>
+      </w:r>
+      <w:proofErr w:type="spellEnd"/>
+      <w:r>
+        <w:t xml:space="preserve"> Council (Reino Unido), como parte del proceso de elaboración de una taxonomía completa del lenguaje de la ingeniería orientada y el esquema de anotación de la gramática (lógica y de la superficie) de Inglés. El Corpus SUSANNE, a pesar de haberse creado con el patrocinio de TEI, no cumple la normativa.</w:t>
+      </w:r>
+    </w:p>
+    <w:p>
+      <w:pPr>
+        <w:ind w:firstLine="567"/>
+        <w:jc w:val="both"/>
+      </w:pPr>
+      <w:r>
+        <w:t xml:space="preserve">El esquema analítico SUSANNE ha sido desarrollado sobre la base de las muestras de ambos </w:t>
+      </w:r>
+      <w:proofErr w:type="gramStart"/>
+      <w:r>
+        <w:t>Inglés</w:t>
+      </w:r>
+      <w:proofErr w:type="gramEnd"/>
+      <w:r>
+        <w:t xml:space="preserve"> británico y americano. Fue inicialmente orientado hacia la lengua escrita solamente, y de hecho contiene muestras exclusivamente del lenguaje escrito. Sin embargo, en trabajos posteriores patrocinado por primera vez por el </w:t>
+      </w:r>
+      <w:r>
+        <w:rPr>
+          <w:i/>
+        </w:rPr>
+        <w:t xml:space="preserve">Royal </w:t>
+      </w:r>
+      <w:proofErr w:type="spellStart"/>
+      <w:r>
+        <w:rPr>
+          <w:i/>
+        </w:rPr>
+        <w:t>Signals</w:t>
+      </w:r>
+      <w:proofErr w:type="spellEnd"/>
+      <w:r>
+        <w:rPr>
+          <w:i/>
+        </w:rPr>
+        <w:t xml:space="preserve"> and Radar Establishment</w:t>
+      </w:r>
+      <w:r>
+        <w:t xml:space="preserve">,  se produjeron extensiones al sistema para anotar los fenómenos distintivos estructurales del lenguaje hablado, y ha aplicado a estas muestras de los últimos Inglés hablado espontáneo (modificación mostrada en el Corpus CHRISTINE). La primera etapa del Corpus CHRISTINE, que incluye análisis de una equilibrada sección del </w:t>
+      </w:r>
+      <w:proofErr w:type="gramStart"/>
+      <w:r>
+        <w:t>Inglés</w:t>
+      </w:r>
+      <w:proofErr w:type="gramEnd"/>
+      <w:r>
+        <w:t xml:space="preserve"> hablado en todas partes del Reino Unido en la última década, fue lanzado en agosto de 1999 y es uno de los corpus orales para poder analizar el lenguaje hablado. </w:t>
+      </w:r>
+    </w:p>
+    <w:p>
+      <w:pPr>
+        <w:ind w:firstLine="567"/>
+        <w:jc w:val="both"/>
+      </w:pPr>
+      <w:r>
+        <w:t xml:space="preserve">El Corpus SUSANNE abarca un subconjunto de aproximadamente 130.000 palabras del Brown Corpus de Inglés Americano, anotado, de acuerdo con el esquema de </w:t>
+      </w:r>
+      <w:proofErr w:type="spellStart"/>
+      <w:r>
+        <w:t>Susanne</w:t>
+      </w:r>
+      <w:proofErr w:type="spellEnd"/>
+      <w:r>
+        <w:t xml:space="preserve">. Los motivos originales para la producción de esta base de datos incluye el de proporcionar mejores estadísticas para el análisis probabilístico, pero en este sentido, el Proyecto SUSANNE fue alcanzado después de su creación por los proyectos (en particular, Mitchell Marcus Pennsylvania proyecto </w:t>
+      </w:r>
+      <w:proofErr w:type="spellStart"/>
+      <w:r>
+        <w:t>Treebank</w:t>
+      </w:r>
+      <w:proofErr w:type="spellEnd"/>
+      <w:r>
+        <w:t xml:space="preserve">) que han utilizado métodos cuasi-industrial para generar cuerpos mucho más grandes de material a analizar gramaticalmente. Sin embargo, el Corpus </w:t>
+      </w:r>
+      <w:proofErr w:type="spellStart"/>
+      <w:r>
+        <w:t>Susanne</w:t>
+      </w:r>
+      <w:proofErr w:type="spellEnd"/>
+      <w:r>
+        <w:t xml:space="preserve"> sí que mejora notablemente el análisis probabilístico en comparación con el Brown Corpus, aunque de esto hablaremos en el último punto del trabajo.</w:t>
       </w:r>
       <w:bookmarkStart w:id="4" w:name="_GoBack"/>
       <w:bookmarkEnd w:id="4"/>
+    </w:p>
+    <w:p>
+      <w:pPr>
+        <w:pStyle w:val="Ttulo2"/>
+      </w:pPr>
+      <w:proofErr w:type="spellStart"/>
+      <w:r>
+        <w:lastRenderedPageBreak/>
+        <w:t>Penn</w:t>
+      </w:r>
+      <w:proofErr w:type="spellEnd"/>
+      <w:r>
+        <w:t xml:space="preserve"> </w:t>
+      </w:r>
+      <w:proofErr w:type="spellStart"/>
+      <w:r>
+        <w:t>Treebank</w:t>
+      </w:r>
+      <w:proofErr w:type="spellEnd"/>
+    </w:p>
+    <w:p/>
+    <w:p>
+      <w:r>
+        <w:t xml:space="preserve">El </w:t>
+      </w:r>
+      <w:proofErr w:type="spellStart"/>
+      <w:r>
+        <w:t>Treebank</w:t>
+      </w:r>
+      <w:proofErr w:type="spellEnd"/>
+      <w:r>
+        <w:t xml:space="preserve"> </w:t>
+      </w:r>
+      <w:proofErr w:type="spellStart"/>
+      <w:r>
+        <w:t>Penn</w:t>
+      </w:r>
+      <w:proofErr w:type="spellEnd"/>
+      <w:r>
+        <w:t xml:space="preserve">, es un corpus de más de 4,5 millones de palabras de Inglés Americano. Durante la primera fase de tres años del Proyecto </w:t>
+      </w:r>
+      <w:proofErr w:type="spellStart"/>
+      <w:r>
+        <w:t>Penn</w:t>
+      </w:r>
+      <w:proofErr w:type="spellEnd"/>
+      <w:r>
+        <w:t xml:space="preserve"> </w:t>
+      </w:r>
+      <w:proofErr w:type="spellStart"/>
+      <w:r>
+        <w:t>Treebank</w:t>
+      </w:r>
+      <w:proofErr w:type="spellEnd"/>
+      <w:r>
+        <w:t xml:space="preserve"> (1989 - 1992), este corpus posee 2 tipos de etiquetado de, de tipo léxico y de tipo sintáctico. Sus orígenes están en la Universidad de Pennsylvania.</w:t>
+      </w:r>
+    </w:p>
+    <w:p>
+      <w:r>
+        <w:t>El conjunto de muestras del que está compuesto, procede de diferentes corpus distintos, concretamente de los siguientes:</w:t>
+      </w:r>
     </w:p>
     <w:sectPr>
       <w:headerReference w:type="default" r:id="rId12"/>
@@ -1280,6 +1707,7 @@
     </w:r>
     <w:r>
       <w:rPr>
+        <w:rFonts w:hint="eastAsia"/>
         <w:color w:val="6076B4" w:themeColor="accent1"/>
       </w:rPr>
       <w:fldChar w:fldCharType="separate"/>
@@ -1339,7 +1767,7 @@
         <w:noProof/>
         <w:color w:val="6076B4" w:themeColor="accent1"/>
       </w:rPr>
-      <w:t>4</w:t>
+      <w:t>5</w:t>
     </w:r>
     <w:r>
       <w:rPr>
@@ -1388,6 +1816,7 @@
       <w:dataBinding w:prefixMappings="xmlns:ns0='http://schemas.openxmlformats.org/package/2006/metadata/core-properties' xmlns:ns1='http://purl.org/dc/elements/1.1/'" w:xpath="/ns0:coreProperties[1]/ns1:title[1]" w:storeItemID="{6C3C8BC8-F283-45AE-878A-BAB7291924A1}"/>
       <w:text/>
     </w:sdtPr>
+    <w:sdtEndPr/>
     <w:sdtContent>
       <w:p>
         <w:pPr>
@@ -4034,10 +4463,12 @@
   <w:rsids>
     <w:rsidRoot w:val="00CC4EBD"/>
     <w:rsid w:val="000A3D50"/>
+    <w:rsid w:val="002936DA"/>
     <w:rsid w:val="0030324D"/>
     <w:rsid w:val="003548D1"/>
     <w:rsid w:val="004C55D9"/>
     <w:rsid w:val="005143B7"/>
+    <w:rsid w:val="0078298B"/>
     <w:rsid w:val="00860591"/>
     <w:rsid w:val="008C17EA"/>
     <w:rsid w:val="00B86DB2"/>
@@ -4931,7 +5362,7 @@
 </file>
 
 <file path=customXml/item4.xml><?xml version="1.0" encoding="utf-8"?>
-<b:Sources xmlns:b="http://schemas.openxmlformats.org/officeDocument/2006/bibliography" SelectedStyle="\APA.XSL" StyleName="APA">
+<b:Sources xmlns:b="http://schemas.openxmlformats.org/officeDocument/2006/bibliography" SelectedStyle="\IEEE2006OfficeOnline.xsl" StyleName="IEEE" Version="2006">
   <b:Source>
     <b:Tag>Ron95</b:Tag>
     <b:SourceType>Report</b:SourceType>
@@ -5056,7 +5487,7 @@
 </file>
 
 <file path=customXml/itemProps4.xml><?xml version="1.0" encoding="utf-8"?>
-<ds:datastoreItem xmlns:ds="http://schemas.openxmlformats.org/officeDocument/2006/customXml" ds:itemID="{8352D8EF-A2E2-4DF4-8969-E5B1DED2E981}">
+<ds:datastoreItem xmlns:ds="http://schemas.openxmlformats.org/officeDocument/2006/customXml" ds:itemID="{FEE066C4-D3CB-4B59-A68E-8800F582D7E2}">
   <ds:schemaRefs>
     <ds:schemaRef ds:uri="http://schemas.openxmlformats.org/officeDocument/2006/bibliography"/>
   </ds:schemaRefs>

</xml_diff>

<commit_message>
Add Estudio_corpus for DIT v3
</commit_message>
<xml_diff>
--- a/Descubrimiento_Infomacion_Textos/Tema2/Estudio_Corpus.docx
+++ b/Descubrimiento_Infomacion_Textos/Tema2/Estudio_Corpus.docx
@@ -55,7 +55,6 @@
                   <w:dataBinding w:prefixMappings="xmlns:ns0='http://schemas.openxmlformats.org/package/2006/metadata/core-properties' xmlns:ns1='http://purl.org/dc/elements/1.1/'" w:xpath="/ns0:coreProperties[1]/ns1:title[1]" w:storeItemID="{6C3C8BC8-F283-45AE-878A-BAB7291924A1}"/>
                   <w:text/>
                 </w:sdtPr>
-                <w:sdtEndPr/>
                 <w:sdtContent>
                   <w:p>
                     <w:pPr>
@@ -96,7 +95,6 @@
                   <w:dataBinding w:prefixMappings="xmlns:ns0='http://schemas.openxmlformats.org/package/2006/metadata/core-properties' xmlns:ns1='http://purl.org/dc/elements/1.1/'" w:xpath="/ns0:coreProperties[1]/ns1:subject[1]" w:storeItemID="{6C3C8BC8-F283-45AE-878A-BAB7291924A1}"/>
                   <w:text/>
                 </w:sdtPr>
-                <w:sdtEndPr/>
                 <w:sdtContent>
                   <w:p>
                     <w:pPr>
@@ -150,7 +148,6 @@
                   <w:dataBinding w:prefixMappings="xmlns:ns0='http://schemas.microsoft.com/office/2006/coverPageProps'" w:xpath="/ns0:CoverPageProperties[1]/ns0:Abstract[1]" w:storeItemID="{55AF091B-3C7A-41E3-B477-F2FDAA23CFDA}"/>
                   <w:text/>
                 </w:sdtPr>
-                <w:sdtEndPr/>
                 <w:sdtContent>
                   <w:p>
                     <w:pPr>
@@ -223,7 +220,6 @@
         <w:dataBinding w:prefixMappings="xmlns:ns0='http://schemas.openxmlformats.org/package/2006/metadata/core-properties' xmlns:ns1='http://purl.org/dc/elements/1.1/'" w:xpath="/ns0:coreProperties[1]/ns1:title[1]" w:storeItemID="{6C3C8BC8-F283-45AE-878A-BAB7291924A1}"/>
         <w:text/>
       </w:sdtPr>
-      <w:sdtEndPr/>
       <w:sdtContent>
         <w:p>
           <w:pPr>
@@ -249,7 +245,6 @@
           <w:dataBinding w:prefixMappings="xmlns:ns0='http://schemas.openxmlformats.org/package/2006/metadata/core-properties' xmlns:ns1='http://purl.org/dc/elements/1.1/'" w:xpath="/ns0:coreProperties[1]/ns1:subject[1]" w:storeItemID="{6C3C8BC8-F283-45AE-878A-BAB7291924A1}"/>
           <w:text/>
         </w:sdtPr>
-        <w:sdtEndPr/>
         <w:sdtContent>
           <w:r>
             <w:t>Tarea del tema 2: Estudio de distintos corpus</w:t>
@@ -273,7 +268,6 @@
           <w:docPartUnique/>
         </w:docPartObj>
       </w:sdtPr>
-      <w:sdtEndPr/>
       <w:sdtContent>
         <w:p>
           <w:pPr>
@@ -302,7 +296,7 @@
           <w:r>
             <w:fldChar w:fldCharType="separate"/>
           </w:r>
-          <w:hyperlink w:anchor="_Toc501474743" w:history="1">
+          <w:hyperlink w:anchor="_Toc502696683" w:history="1">
             <w:r>
               <w:rPr>
                 <w:rStyle w:val="Hipervnculo"/>
@@ -329,7 +323,7 @@
                 <w:noProof/>
                 <w:webHidden/>
               </w:rPr>
-              <w:instrText xml:space="preserve"> PAGEREF _Toc501474743 \h </w:instrText>
+              <w:instrText xml:space="preserve"> PAGEREF _Toc502696683 \h </w:instrText>
             </w:r>
             <w:r>
               <w:rPr>
@@ -370,7 +364,7 @@
               <w:noProof/>
             </w:rPr>
           </w:pPr>
-          <w:hyperlink w:anchor="_Toc501474744" w:history="1">
+          <w:hyperlink w:anchor="_Toc502696684" w:history="1">
             <w:r>
               <w:rPr>
                 <w:rStyle w:val="Hipervnculo"/>
@@ -397,7 +391,7 @@
                 <w:noProof/>
                 <w:webHidden/>
               </w:rPr>
-              <w:instrText xml:space="preserve"> PAGEREF _Toc501474744 \h </w:instrText>
+              <w:instrText xml:space="preserve"> PAGEREF _Toc502696684 \h </w:instrText>
             </w:r>
             <w:r>
               <w:rPr>
@@ -438,7 +432,7 @@
               <w:noProof/>
             </w:rPr>
           </w:pPr>
-          <w:hyperlink w:anchor="_Toc501474745" w:history="1">
+          <w:hyperlink w:anchor="_Toc502696685" w:history="1">
             <w:r>
               <w:rPr>
                 <w:rStyle w:val="Hipervnculo"/>
@@ -465,7 +459,7 @@
                 <w:noProof/>
                 <w:webHidden/>
               </w:rPr>
-              <w:instrText xml:space="preserve"> PAGEREF _Toc501474745 \h </w:instrText>
+              <w:instrText xml:space="preserve"> PAGEREF _Toc502696685 \h </w:instrText>
             </w:r>
             <w:r>
               <w:rPr>
@@ -506,11 +500,12 @@
               <w:noProof/>
             </w:rPr>
           </w:pPr>
-          <w:hyperlink w:anchor="_Toc501474746" w:history="1">
+          <w:hyperlink w:anchor="_Toc502696686" w:history="1">
             <w:r>
               <w:rPr>
                 <w:rStyle w:val="Hipervnculo"/>
                 <w:noProof/>
+                <w:lang w:val="en-US"/>
               </w:rPr>
               <w:t>Sussane Corpus</w:t>
             </w:r>
@@ -533,7 +528,7 @@
                 <w:noProof/>
                 <w:webHidden/>
               </w:rPr>
-              <w:instrText xml:space="preserve"> PAGEREF _Toc501474746 \h </w:instrText>
+              <w:instrText xml:space="preserve"> PAGEREF _Toc502696686 \h </w:instrText>
             </w:r>
             <w:r>
               <w:rPr>
@@ -554,6 +549,618 @@
                 <w:webHidden/>
               </w:rPr>
               <w:t>4</w:t>
+            </w:r>
+            <w:r>
+              <w:rPr>
+                <w:noProof/>
+                <w:webHidden/>
+              </w:rPr>
+              <w:fldChar w:fldCharType="end"/>
+            </w:r>
+          </w:hyperlink>
+        </w:p>
+        <w:p>
+          <w:pPr>
+            <w:pStyle w:val="TDC2"/>
+            <w:tabs>
+              <w:tab w:val="right" w:leader="dot" w:pos="9797"/>
+            </w:tabs>
+            <w:rPr>
+              <w:noProof/>
+            </w:rPr>
+          </w:pPr>
+          <w:hyperlink w:anchor="_Toc502696687" w:history="1">
+            <w:r>
+              <w:rPr>
+                <w:rStyle w:val="Hipervnculo"/>
+                <w:noProof/>
+              </w:rPr>
+              <w:t>Penn Treebank</w:t>
+            </w:r>
+            <w:r>
+              <w:rPr>
+                <w:noProof/>
+                <w:webHidden/>
+              </w:rPr>
+              <w:tab/>
+            </w:r>
+            <w:r>
+              <w:rPr>
+                <w:noProof/>
+                <w:webHidden/>
+              </w:rPr>
+              <w:fldChar w:fldCharType="begin"/>
+            </w:r>
+            <w:r>
+              <w:rPr>
+                <w:noProof/>
+                <w:webHidden/>
+              </w:rPr>
+              <w:instrText xml:space="preserve"> PAGEREF _Toc502696687 \h </w:instrText>
+            </w:r>
+            <w:r>
+              <w:rPr>
+                <w:noProof/>
+                <w:webHidden/>
+              </w:rPr>
+            </w:r>
+            <w:r>
+              <w:rPr>
+                <w:noProof/>
+                <w:webHidden/>
+              </w:rPr>
+              <w:fldChar w:fldCharType="separate"/>
+            </w:r>
+            <w:r>
+              <w:rPr>
+                <w:noProof/>
+                <w:webHidden/>
+              </w:rPr>
+              <w:t>5</w:t>
+            </w:r>
+            <w:r>
+              <w:rPr>
+                <w:noProof/>
+                <w:webHidden/>
+              </w:rPr>
+              <w:fldChar w:fldCharType="end"/>
+            </w:r>
+          </w:hyperlink>
+        </w:p>
+        <w:p>
+          <w:pPr>
+            <w:pStyle w:val="TDC1"/>
+            <w:tabs>
+              <w:tab w:val="right" w:leader="dot" w:pos="9797"/>
+            </w:tabs>
+            <w:rPr>
+              <w:noProof/>
+            </w:rPr>
+          </w:pPr>
+          <w:hyperlink w:anchor="_Toc502696688" w:history="1">
+            <w:r>
+              <w:rPr>
+                <w:rStyle w:val="Hipervnculo"/>
+                <w:noProof/>
+              </w:rPr>
+              <w:t>Comparativa de distintos aspectos</w:t>
+            </w:r>
+            <w:r>
+              <w:rPr>
+                <w:noProof/>
+                <w:webHidden/>
+              </w:rPr>
+              <w:tab/>
+            </w:r>
+            <w:r>
+              <w:rPr>
+                <w:noProof/>
+                <w:webHidden/>
+              </w:rPr>
+              <w:fldChar w:fldCharType="begin"/>
+            </w:r>
+            <w:r>
+              <w:rPr>
+                <w:noProof/>
+                <w:webHidden/>
+              </w:rPr>
+              <w:instrText xml:space="preserve"> PAGEREF _Toc502696688 \h </w:instrText>
+            </w:r>
+            <w:r>
+              <w:rPr>
+                <w:noProof/>
+                <w:webHidden/>
+              </w:rPr>
+            </w:r>
+            <w:r>
+              <w:rPr>
+                <w:noProof/>
+                <w:webHidden/>
+              </w:rPr>
+              <w:fldChar w:fldCharType="separate"/>
+            </w:r>
+            <w:r>
+              <w:rPr>
+                <w:noProof/>
+                <w:webHidden/>
+              </w:rPr>
+              <w:t>6</w:t>
+            </w:r>
+            <w:r>
+              <w:rPr>
+                <w:noProof/>
+                <w:webHidden/>
+              </w:rPr>
+              <w:fldChar w:fldCharType="end"/>
+            </w:r>
+          </w:hyperlink>
+        </w:p>
+        <w:p>
+          <w:pPr>
+            <w:pStyle w:val="TDC2"/>
+            <w:tabs>
+              <w:tab w:val="right" w:leader="dot" w:pos="9797"/>
+            </w:tabs>
+            <w:rPr>
+              <w:noProof/>
+            </w:rPr>
+          </w:pPr>
+          <w:hyperlink w:anchor="_Toc502696689" w:history="1">
+            <w:r>
+              <w:rPr>
+                <w:rStyle w:val="Hipervnculo"/>
+                <w:noProof/>
+              </w:rPr>
+              <w:t>Tipo de etiquetado</w:t>
+            </w:r>
+            <w:r>
+              <w:rPr>
+                <w:noProof/>
+                <w:webHidden/>
+              </w:rPr>
+              <w:tab/>
+            </w:r>
+            <w:r>
+              <w:rPr>
+                <w:noProof/>
+                <w:webHidden/>
+              </w:rPr>
+              <w:fldChar w:fldCharType="begin"/>
+            </w:r>
+            <w:r>
+              <w:rPr>
+                <w:noProof/>
+                <w:webHidden/>
+              </w:rPr>
+              <w:instrText xml:space="preserve"> PAGEREF _Toc502696689 \h </w:instrText>
+            </w:r>
+            <w:r>
+              <w:rPr>
+                <w:noProof/>
+                <w:webHidden/>
+              </w:rPr>
+            </w:r>
+            <w:r>
+              <w:rPr>
+                <w:noProof/>
+                <w:webHidden/>
+              </w:rPr>
+              <w:fldChar w:fldCharType="separate"/>
+            </w:r>
+            <w:r>
+              <w:rPr>
+                <w:noProof/>
+                <w:webHidden/>
+              </w:rPr>
+              <w:t>6</w:t>
+            </w:r>
+            <w:r>
+              <w:rPr>
+                <w:noProof/>
+                <w:webHidden/>
+              </w:rPr>
+              <w:fldChar w:fldCharType="end"/>
+            </w:r>
+          </w:hyperlink>
+        </w:p>
+        <w:p>
+          <w:pPr>
+            <w:pStyle w:val="TDC2"/>
+            <w:tabs>
+              <w:tab w:val="right" w:leader="dot" w:pos="9797"/>
+            </w:tabs>
+            <w:rPr>
+              <w:noProof/>
+            </w:rPr>
+          </w:pPr>
+          <w:hyperlink w:anchor="_Toc502696690" w:history="1">
+            <w:r>
+              <w:rPr>
+                <w:rStyle w:val="Hipervnculo"/>
+                <w:noProof/>
+              </w:rPr>
+              <w:t>Tamaño del corpus</w:t>
+            </w:r>
+            <w:r>
+              <w:rPr>
+                <w:noProof/>
+                <w:webHidden/>
+              </w:rPr>
+              <w:tab/>
+            </w:r>
+            <w:r>
+              <w:rPr>
+                <w:noProof/>
+                <w:webHidden/>
+              </w:rPr>
+              <w:fldChar w:fldCharType="begin"/>
+            </w:r>
+            <w:r>
+              <w:rPr>
+                <w:noProof/>
+                <w:webHidden/>
+              </w:rPr>
+              <w:instrText xml:space="preserve"> PAGEREF _Toc502696690 \h </w:instrText>
+            </w:r>
+            <w:r>
+              <w:rPr>
+                <w:noProof/>
+                <w:webHidden/>
+              </w:rPr>
+            </w:r>
+            <w:r>
+              <w:rPr>
+                <w:noProof/>
+                <w:webHidden/>
+              </w:rPr>
+              <w:fldChar w:fldCharType="separate"/>
+            </w:r>
+            <w:r>
+              <w:rPr>
+                <w:noProof/>
+                <w:webHidden/>
+              </w:rPr>
+              <w:t>6</w:t>
+            </w:r>
+            <w:r>
+              <w:rPr>
+                <w:noProof/>
+                <w:webHidden/>
+              </w:rPr>
+              <w:fldChar w:fldCharType="end"/>
+            </w:r>
+          </w:hyperlink>
+        </w:p>
+        <w:p>
+          <w:pPr>
+            <w:pStyle w:val="TDC2"/>
+            <w:tabs>
+              <w:tab w:val="right" w:leader="dot" w:pos="9797"/>
+            </w:tabs>
+            <w:rPr>
+              <w:noProof/>
+            </w:rPr>
+          </w:pPr>
+          <w:hyperlink w:anchor="_Toc502696691" w:history="1">
+            <w:r>
+              <w:rPr>
+                <w:rStyle w:val="Hipervnculo"/>
+                <w:noProof/>
+              </w:rPr>
+              <w:t>Tamaño del conjunto de etiquetas</w:t>
+            </w:r>
+            <w:r>
+              <w:rPr>
+                <w:noProof/>
+                <w:webHidden/>
+              </w:rPr>
+              <w:tab/>
+            </w:r>
+            <w:r>
+              <w:rPr>
+                <w:noProof/>
+                <w:webHidden/>
+              </w:rPr>
+              <w:fldChar w:fldCharType="begin"/>
+            </w:r>
+            <w:r>
+              <w:rPr>
+                <w:noProof/>
+                <w:webHidden/>
+              </w:rPr>
+              <w:instrText xml:space="preserve"> PAGEREF _Toc502696691 \h </w:instrText>
+            </w:r>
+            <w:r>
+              <w:rPr>
+                <w:noProof/>
+                <w:webHidden/>
+              </w:rPr>
+            </w:r>
+            <w:r>
+              <w:rPr>
+                <w:noProof/>
+                <w:webHidden/>
+              </w:rPr>
+              <w:fldChar w:fldCharType="separate"/>
+            </w:r>
+            <w:r>
+              <w:rPr>
+                <w:noProof/>
+                <w:webHidden/>
+              </w:rPr>
+              <w:t>6</w:t>
+            </w:r>
+            <w:r>
+              <w:rPr>
+                <w:noProof/>
+                <w:webHidden/>
+              </w:rPr>
+              <w:fldChar w:fldCharType="end"/>
+            </w:r>
+          </w:hyperlink>
+        </w:p>
+        <w:p>
+          <w:pPr>
+            <w:pStyle w:val="TDC2"/>
+            <w:tabs>
+              <w:tab w:val="right" w:leader="dot" w:pos="9797"/>
+            </w:tabs>
+            <w:rPr>
+              <w:noProof/>
+            </w:rPr>
+          </w:pPr>
+          <w:hyperlink w:anchor="_Toc502696692" w:history="1">
+            <w:r>
+              <w:rPr>
+                <w:rStyle w:val="Hipervnculo"/>
+                <w:noProof/>
+              </w:rPr>
+              <w:t>Temáticas incluidas</w:t>
+            </w:r>
+            <w:r>
+              <w:rPr>
+                <w:noProof/>
+                <w:webHidden/>
+              </w:rPr>
+              <w:tab/>
+            </w:r>
+            <w:r>
+              <w:rPr>
+                <w:noProof/>
+                <w:webHidden/>
+              </w:rPr>
+              <w:fldChar w:fldCharType="begin"/>
+            </w:r>
+            <w:r>
+              <w:rPr>
+                <w:noProof/>
+                <w:webHidden/>
+              </w:rPr>
+              <w:instrText xml:space="preserve"> PAGEREF _Toc502696692 \h </w:instrText>
+            </w:r>
+            <w:r>
+              <w:rPr>
+                <w:noProof/>
+                <w:webHidden/>
+              </w:rPr>
+            </w:r>
+            <w:r>
+              <w:rPr>
+                <w:noProof/>
+                <w:webHidden/>
+              </w:rPr>
+              <w:fldChar w:fldCharType="separate"/>
+            </w:r>
+            <w:r>
+              <w:rPr>
+                <w:noProof/>
+                <w:webHidden/>
+              </w:rPr>
+              <w:t>7</w:t>
+            </w:r>
+            <w:r>
+              <w:rPr>
+                <w:noProof/>
+                <w:webHidden/>
+              </w:rPr>
+              <w:fldChar w:fldCharType="end"/>
+            </w:r>
+          </w:hyperlink>
+        </w:p>
+        <w:p>
+          <w:pPr>
+            <w:pStyle w:val="TDC2"/>
+            <w:tabs>
+              <w:tab w:val="right" w:leader="dot" w:pos="9797"/>
+            </w:tabs>
+            <w:rPr>
+              <w:noProof/>
+            </w:rPr>
+          </w:pPr>
+          <w:hyperlink w:anchor="_Toc502696693" w:history="1">
+            <w:r>
+              <w:rPr>
+                <w:rStyle w:val="Hipervnculo"/>
+                <w:noProof/>
+              </w:rPr>
+              <w:t>Procedencia</w:t>
+            </w:r>
+            <w:r>
+              <w:rPr>
+                <w:noProof/>
+                <w:webHidden/>
+              </w:rPr>
+              <w:tab/>
+            </w:r>
+            <w:r>
+              <w:rPr>
+                <w:noProof/>
+                <w:webHidden/>
+              </w:rPr>
+              <w:fldChar w:fldCharType="begin"/>
+            </w:r>
+            <w:r>
+              <w:rPr>
+                <w:noProof/>
+                <w:webHidden/>
+              </w:rPr>
+              <w:instrText xml:space="preserve"> PAGEREF _Toc502696693 \h </w:instrText>
+            </w:r>
+            <w:r>
+              <w:rPr>
+                <w:noProof/>
+                <w:webHidden/>
+              </w:rPr>
+            </w:r>
+            <w:r>
+              <w:rPr>
+                <w:noProof/>
+                <w:webHidden/>
+              </w:rPr>
+              <w:fldChar w:fldCharType="separate"/>
+            </w:r>
+            <w:r>
+              <w:rPr>
+                <w:noProof/>
+                <w:webHidden/>
+              </w:rPr>
+              <w:t>8</w:t>
+            </w:r>
+            <w:r>
+              <w:rPr>
+                <w:noProof/>
+                <w:webHidden/>
+              </w:rPr>
+              <w:fldChar w:fldCharType="end"/>
+            </w:r>
+          </w:hyperlink>
+        </w:p>
+        <w:p>
+          <w:pPr>
+            <w:pStyle w:val="TDC1"/>
+            <w:tabs>
+              <w:tab w:val="right" w:leader="dot" w:pos="9797"/>
+            </w:tabs>
+            <w:rPr>
+              <w:noProof/>
+            </w:rPr>
+          </w:pPr>
+          <w:hyperlink w:anchor="_Toc502696694" w:history="1">
+            <w:r>
+              <w:rPr>
+                <w:rStyle w:val="Hipervnculo"/>
+                <w:noProof/>
+              </w:rPr>
+              <w:t>Breve análisis de qué corpus es el más apropiado diferenciando entre el corps de Brown y el de Sussane.</w:t>
+            </w:r>
+            <w:r>
+              <w:rPr>
+                <w:noProof/>
+                <w:webHidden/>
+              </w:rPr>
+              <w:tab/>
+            </w:r>
+            <w:r>
+              <w:rPr>
+                <w:noProof/>
+                <w:webHidden/>
+              </w:rPr>
+              <w:fldChar w:fldCharType="begin"/>
+            </w:r>
+            <w:r>
+              <w:rPr>
+                <w:noProof/>
+                <w:webHidden/>
+              </w:rPr>
+              <w:instrText xml:space="preserve"> PAGEREF _Toc502696694 \h </w:instrText>
+            </w:r>
+            <w:r>
+              <w:rPr>
+                <w:noProof/>
+                <w:webHidden/>
+              </w:rPr>
+            </w:r>
+            <w:r>
+              <w:rPr>
+                <w:noProof/>
+                <w:webHidden/>
+              </w:rPr>
+              <w:fldChar w:fldCharType="separate"/>
+            </w:r>
+            <w:r>
+              <w:rPr>
+                <w:noProof/>
+                <w:webHidden/>
+              </w:rPr>
+              <w:t>9</w:t>
+            </w:r>
+            <w:r>
+              <w:rPr>
+                <w:noProof/>
+                <w:webHidden/>
+              </w:rPr>
+              <w:fldChar w:fldCharType="end"/>
+            </w:r>
+          </w:hyperlink>
+        </w:p>
+        <w:p>
+          <w:pPr>
+            <w:pStyle w:val="TDC1"/>
+            <w:tabs>
+              <w:tab w:val="right" w:leader="dot" w:pos="9797"/>
+            </w:tabs>
+            <w:rPr>
+              <w:noProof/>
+            </w:rPr>
+          </w:pPr>
+          <w:hyperlink w:anchor="_Toc502696695" w:history="1">
+            <w:r>
+              <w:rPr>
+                <w:rStyle w:val="Hipervnculo"/>
+                <w:noProof/>
+              </w:rPr>
+              <w:t>Bibliografía</w:t>
+            </w:r>
+            <w:r>
+              <w:rPr>
+                <w:noProof/>
+                <w:webHidden/>
+              </w:rPr>
+              <w:tab/>
+            </w:r>
+            <w:r>
+              <w:rPr>
+                <w:noProof/>
+                <w:webHidden/>
+              </w:rPr>
+              <w:fldChar w:fldCharType="begin"/>
+            </w:r>
+            <w:r>
+              <w:rPr>
+                <w:noProof/>
+                <w:webHidden/>
+              </w:rPr>
+              <w:instrText xml:space="preserve"> PAGEREF _Toc502696695 \h </w:instrText>
+            </w:r>
+            <w:r>
+              <w:rPr>
+                <w:noProof/>
+                <w:webHidden/>
+              </w:rPr>
+            </w:r>
+            <w:r>
+              <w:rPr>
+                <w:noProof/>
+                <w:webHidden/>
+              </w:rPr>
+              <w:fldChar w:fldCharType="separate"/>
+            </w:r>
+            <w:r>
+              <w:rPr>
+                <w:noProof/>
+                <w:webHidden/>
+              </w:rPr>
+              <w:t>10</w:t>
             </w:r>
             <w:r>
               <w:rPr>
@@ -586,7 +1193,7 @@
       <w:pPr>
         <w:pStyle w:val="Ttulo1"/>
       </w:pPr>
-      <w:bookmarkStart w:id="0" w:name="_Toc501474743"/>
+      <w:bookmarkStart w:id="0" w:name="_Toc502696683"/>
       <w:r>
         <w:t>Descripción de la práctica</w:t>
       </w:r>
@@ -610,8 +1217,16 @@
           <w:ilvl w:val="0"/>
           <w:numId w:val="10"/>
         </w:numPr>
-      </w:pPr>
-      <w:r>
+        <w:rPr>
+          <w:rFonts w:eastAsiaTheme="minorEastAsia"/>
+          <w:sz w:val="22"/>
+        </w:rPr>
+      </w:pPr>
+      <w:r>
+        <w:rPr>
+          <w:rFonts w:eastAsiaTheme="minorEastAsia"/>
+          <w:sz w:val="22"/>
+        </w:rPr>
         <w:t>Descripción de los corpus</w:t>
       </w:r>
     </w:p>
@@ -622,8 +1237,16 @@
           <w:ilvl w:val="0"/>
           <w:numId w:val="10"/>
         </w:numPr>
-      </w:pPr>
-      <w:r>
+        <w:rPr>
+          <w:rFonts w:eastAsiaTheme="minorEastAsia"/>
+          <w:sz w:val="22"/>
+        </w:rPr>
+      </w:pPr>
+      <w:r>
+        <w:rPr>
+          <w:rFonts w:eastAsiaTheme="minorEastAsia"/>
+          <w:sz w:val="22"/>
+        </w:rPr>
         <w:t>Comparativa concisa de distintos aspectos que se consideren relevantes entre ellos:</w:t>
       </w:r>
     </w:p>
@@ -634,25 +1257,45 @@
           <w:ilvl w:val="1"/>
           <w:numId w:val="10"/>
         </w:numPr>
-      </w:pPr>
-      <w:r>
+        <w:rPr>
+          <w:rFonts w:eastAsiaTheme="minorEastAsia"/>
+          <w:sz w:val="22"/>
+        </w:rPr>
+      </w:pPr>
+      <w:r>
+        <w:rPr>
+          <w:rFonts w:eastAsiaTheme="minorEastAsia"/>
+          <w:sz w:val="22"/>
+        </w:rPr>
         <w:t xml:space="preserve">Tipo de etiquetado: etiquetado léxico (POS </w:t>
       </w:r>
-      <w:proofErr w:type="spellStart"/>
-      <w:r>
-        <w:t>atgging</w:t>
-      </w:r>
-      <w:proofErr w:type="spellEnd"/>
-      <w:r>
-        <w:t xml:space="preserve">), </w:t>
-      </w:r>
-      <w:proofErr w:type="spellStart"/>
-      <w:r>
-        <w:t>sintático</w:t>
-      </w:r>
-      <w:proofErr w:type="spellEnd"/>
-      <w:r>
-        <w:t>, etc.</w:t>
+      <w:r>
+        <w:rPr>
+          <w:rFonts w:eastAsiaTheme="minorEastAsia"/>
+          <w:sz w:val="22"/>
+        </w:rPr>
+        <w:t>ta</w:t>
+      </w:r>
+      <w:r>
+        <w:rPr>
+          <w:rFonts w:eastAsiaTheme="minorEastAsia"/>
+          <w:sz w:val="22"/>
+        </w:rPr>
+        <w:t>gging), sintá</w:t>
+      </w:r>
+      <w:r>
+        <w:rPr>
+          <w:rFonts w:eastAsiaTheme="minorEastAsia"/>
+          <w:sz w:val="22"/>
+        </w:rPr>
+        <w:t>c</w:t>
+      </w:r>
+      <w:r>
+        <w:rPr>
+          <w:rFonts w:eastAsiaTheme="minorEastAsia"/>
+          <w:sz w:val="22"/>
+        </w:rPr>
+        <w:t>tico, etc.</w:t>
       </w:r>
     </w:p>
     <w:p>
@@ -662,8 +1305,16 @@
           <w:ilvl w:val="1"/>
           <w:numId w:val="10"/>
         </w:numPr>
-      </w:pPr>
-      <w:r>
+        <w:rPr>
+          <w:rFonts w:eastAsiaTheme="minorEastAsia"/>
+          <w:sz w:val="22"/>
+        </w:rPr>
+      </w:pPr>
+      <w:r>
+        <w:rPr>
+          <w:rFonts w:eastAsiaTheme="minorEastAsia"/>
+          <w:sz w:val="22"/>
+        </w:rPr>
         <w:t>Tamaño del corpus.</w:t>
       </w:r>
     </w:p>
@@ -674,8 +1325,16 @@
           <w:ilvl w:val="1"/>
           <w:numId w:val="10"/>
         </w:numPr>
-      </w:pPr>
-      <w:r>
+        <w:rPr>
+          <w:rFonts w:eastAsiaTheme="minorEastAsia"/>
+          <w:sz w:val="22"/>
+        </w:rPr>
+      </w:pPr>
+      <w:r>
+        <w:rPr>
+          <w:rFonts w:eastAsiaTheme="minorEastAsia"/>
+          <w:sz w:val="22"/>
+        </w:rPr>
         <w:t>Tamaño del conjunto de etiquetas.</w:t>
       </w:r>
     </w:p>
@@ -686,8 +1345,16 @@
           <w:ilvl w:val="1"/>
           <w:numId w:val="10"/>
         </w:numPr>
-      </w:pPr>
-      <w:r>
+        <w:rPr>
+          <w:rFonts w:eastAsiaTheme="minorEastAsia"/>
+          <w:sz w:val="22"/>
+        </w:rPr>
+      </w:pPr>
+      <w:r>
+        <w:rPr>
+          <w:rFonts w:eastAsiaTheme="minorEastAsia"/>
+          <w:sz w:val="22"/>
+        </w:rPr>
         <w:t>Temáticas incluidas.</w:t>
       </w:r>
     </w:p>
@@ -698,8 +1365,16 @@
           <w:ilvl w:val="1"/>
           <w:numId w:val="10"/>
         </w:numPr>
-      </w:pPr>
-      <w:r>
+        <w:rPr>
+          <w:rFonts w:eastAsiaTheme="minorEastAsia"/>
+          <w:sz w:val="22"/>
+        </w:rPr>
+      </w:pPr>
+      <w:r>
+        <w:rPr>
+          <w:rFonts w:eastAsiaTheme="minorEastAsia"/>
+          <w:sz w:val="22"/>
+        </w:rPr>
         <w:t>Procedencia de los textos: periódicos, transcripciones de habla, etc.</w:t>
       </w:r>
     </w:p>
@@ -710,17 +1385,17 @@
           <w:ilvl w:val="0"/>
           <w:numId w:val="10"/>
         </w:numPr>
-      </w:pPr>
-      <w:r>
-        <w:t xml:space="preserve">Breve análisis de cinco líneas como máximo sobre qué Corpus, si el de </w:t>
-      </w:r>
-      <w:proofErr w:type="spellStart"/>
-      <w:r>
-        <w:t>Susanne</w:t>
-      </w:r>
-      <w:proofErr w:type="spellEnd"/>
-      <w:r>
-        <w:t xml:space="preserve"> o el de Brown, es más apropiado en función de sus características para extraer información estadística significativa referente a cuales son las etiquetas y las parejas de etiquetas consecutivas que aparecen más frecuentemente en los textos.</w:t>
+        <w:rPr>
+          <w:rFonts w:eastAsiaTheme="minorEastAsia"/>
+          <w:sz w:val="22"/>
+        </w:rPr>
+      </w:pPr>
+      <w:r>
+        <w:rPr>
+          <w:rFonts w:eastAsiaTheme="minorEastAsia"/>
+          <w:sz w:val="22"/>
+        </w:rPr>
+        <w:t>Breve análisis de cinco líneas como máximo sobre qué Corpus, si el de Susanne o el de Brown, es más apropiado en función de sus características para extraer información estadística significativa referente a cuales son las etiquetas y las parejas de etiquetas consecutivas que aparecen más frecuentemente en los textos.</w:t>
       </w:r>
     </w:p>
     <w:p>
@@ -732,7 +1407,7 @@
       <w:pPr>
         <w:pStyle w:val="Ttulo1"/>
       </w:pPr>
-      <w:bookmarkStart w:id="1" w:name="_Toc501474744"/>
+      <w:bookmarkStart w:id="1" w:name="_Toc502696684"/>
       <w:r>
         <w:lastRenderedPageBreak/>
         <w:t>Descripción de los corpus</w:t>
@@ -751,7 +1426,7 @@
       <w:pPr>
         <w:pStyle w:val="Ttulo2"/>
       </w:pPr>
-      <w:bookmarkStart w:id="2" w:name="_Toc501474745"/>
+      <w:bookmarkStart w:id="2" w:name="_Toc502696685"/>
       <w:r>
         <w:t>Brown Corpus</w:t>
       </w:r>
@@ -763,23 +1438,7 @@
         <w:ind w:firstLine="567"/>
       </w:pPr>
       <w:r>
-        <w:t xml:space="preserve">La historia de la lingüística de corpus es muy corta. El punto de arranque obligado es la aparición en 1964 del “Brown </w:t>
-      </w:r>
-      <w:proofErr w:type="spellStart"/>
-      <w:r>
-        <w:t>University</w:t>
-      </w:r>
-      <w:proofErr w:type="spellEnd"/>
-      <w:r>
-        <w:t xml:space="preserve"> Estándar Corpus  of </w:t>
-      </w:r>
-      <w:proofErr w:type="spellStart"/>
-      <w:r>
-        <w:t>Present</w:t>
-      </w:r>
-      <w:proofErr w:type="spellEnd"/>
-      <w:r>
-        <w:t>-Day American English (</w:t>
+        <w:t>La historia de la lingüística de corpus es muy corta. El punto de arranque obligado es la aparición en 1964 del “Brown University Estándar Corpus  of Present-Day American English (</w:t>
       </w:r>
       <w:r>
         <w:rPr>
@@ -788,21 +1447,13 @@
         <w:t>Brown Corpus</w:t>
       </w:r>
       <w:r>
-        <w:t xml:space="preserve">), de Francis y </w:t>
-      </w:r>
-      <w:proofErr w:type="spellStart"/>
-      <w:r>
-        <w:t>Ku</w:t>
+        <w:t>), de Francis y Ku</w:t>
       </w:r>
       <w:r>
         <w:t>č</w:t>
       </w:r>
       <w:r>
-        <w:t>era</w:t>
-      </w:r>
-      <w:proofErr w:type="spellEnd"/>
-      <w:r>
-        <w:t>, que es el primer corpus concebido y construido para residir en una computadora y ser explotado mediante programación informática.</w:t>
+        <w:t>era, que es el primer corpus concebido y construido para residir en una computadora y ser explotado mediante programación informática.</w:t>
       </w:r>
     </w:p>
     <w:p>
@@ -820,7 +1471,6 @@
           <w:id w:val="-1818643520"/>
           <w:citation/>
         </w:sdtPr>
-        <w:sdtEndPr/>
         <w:sdtContent>
           <w:r>
             <w:fldChar w:fldCharType="begin"/>
@@ -854,39 +1504,10 @@
         <w:ind w:firstLine="567"/>
       </w:pPr>
       <w:r>
-        <w:t xml:space="preserve">Francis y </w:t>
-      </w:r>
-      <w:proofErr w:type="spellStart"/>
-      <w:r>
-        <w:t>Kučera</w:t>
-      </w:r>
-      <w:proofErr w:type="spellEnd"/>
-      <w:r>
-        <w:t xml:space="preserve"> publican en 1967 su obra “</w:t>
-      </w:r>
-      <w:proofErr w:type="spellStart"/>
-      <w:r>
-        <w:t>Computational</w:t>
-      </w:r>
-      <w:proofErr w:type="spellEnd"/>
-      <w:r>
-        <w:t xml:space="preserve"> </w:t>
-      </w:r>
-      <w:proofErr w:type="spellStart"/>
-      <w:r>
-        <w:t>Analysis</w:t>
-      </w:r>
-      <w:proofErr w:type="spellEnd"/>
-      <w:r>
-        <w:t xml:space="preserve"> of </w:t>
-      </w:r>
-      <w:proofErr w:type="spellStart"/>
-      <w:r>
-        <w:t>Present</w:t>
-      </w:r>
-      <w:proofErr w:type="spellEnd"/>
-      <w:r>
-        <w:t>-Day American English”, que proporciona estadísticas de lo que hoy se conoce simplemente como “</w:t>
+        <w:t>Francis y Kučera</w:t>
+      </w:r>
+      <w:r>
+        <w:t xml:space="preserve"> publican en 1967 su obra “Computational Analysis of Present-Day American English”, que proporciona estadísticas de lo que hoy se conoce simplemente como “</w:t>
       </w:r>
       <w:r>
         <w:rPr>
@@ -911,7 +1532,6 @@
           <w:id w:val="1022816030"/>
           <w:citation/>
         </w:sdtPr>
-        <w:sdtEndPr/>
         <w:sdtContent>
           <w:r>
             <w:fldChar w:fldCharType="begin"/>
@@ -947,7 +1567,7 @@
           <w:noProof/>
         </w:rPr>
         <w:drawing>
-          <wp:inline distT="0" distB="0" distL="0" distR="0" wp14:anchorId="5288743F" wp14:editId="57E07877">
+          <wp:inline distT="0" distB="0" distL="0" distR="0" wp14:anchorId="25383C71" wp14:editId="79737DA9">
             <wp:extent cx="2692400" cy="2724357"/>
             <wp:effectExtent l="0" t="0" r="0" b="0"/>
             <wp:docPr id="1" name="Imagen 1"/>
@@ -1007,11 +1627,46 @@
         <w:t>1</w:t>
       </w:r>
       <w:r>
+        <w:rPr>
+          <w:noProof/>
+        </w:rPr>
         <w:fldChar w:fldCharType="end"/>
       </w:r>
       <w:r>
         <w:t>: Representación en diagrama del corpus. Cada línea está etiquetada con un símbolo apropiado para la clase del nodo.</w:t>
       </w:r>
+      <w:sdt>
+        <w:sdtPr>
+          <w:id w:val="-55090183"/>
+          <w:citation/>
+        </w:sdtPr>
+        <w:sdtContent>
+          <w:r>
+            <w:fldChar w:fldCharType="begin"/>
+          </w:r>
+          <w:r>
+            <w:instrText xml:space="preserve"> CITATION browncorpus \l 3082 </w:instrText>
+          </w:r>
+          <w:r>
+            <w:fldChar w:fldCharType="separate"/>
+          </w:r>
+          <w:r>
+            <w:rPr>
+              <w:noProof/>
+            </w:rPr>
+            <w:t xml:space="preserve"> </w:t>
+          </w:r>
+          <w:r>
+            <w:rPr>
+              <w:noProof/>
+            </w:rPr>
+            <w:t>[2]</w:t>
+          </w:r>
+          <w:r>
+            <w:fldChar w:fldCharType="end"/>
+          </w:r>
+        </w:sdtContent>
+      </w:sdt>
     </w:p>
     <w:p>
       <w:pPr>
@@ -1024,42 +1679,10 @@
         <w:t xml:space="preserve"> E</w:t>
       </w:r>
       <w:r>
-        <w:t xml:space="preserve">s un corpus de tipo "POS </w:t>
-      </w:r>
-      <w:proofErr w:type="spellStart"/>
-      <w:r>
-        <w:t>Taggi</w:t>
-      </w:r>
-      <w:r>
-        <w:t>ng</w:t>
-      </w:r>
-      <w:proofErr w:type="spellEnd"/>
-      <w:r>
-        <w:t>" (</w:t>
-      </w:r>
-      <w:proofErr w:type="spellStart"/>
-      <w:r>
-        <w:t>Part</w:t>
-      </w:r>
-      <w:proofErr w:type="spellEnd"/>
-      <w:r>
-        <w:t>‐Of‐</w:t>
-      </w:r>
-      <w:proofErr w:type="spellStart"/>
-      <w:r>
-        <w:t>Speech</w:t>
-      </w:r>
-      <w:proofErr w:type="spellEnd"/>
-      <w:r>
-        <w:t xml:space="preserve"> </w:t>
-      </w:r>
-      <w:proofErr w:type="spellStart"/>
-      <w:r>
-        <w:t>tagging</w:t>
-      </w:r>
-      <w:proofErr w:type="spellEnd"/>
-      <w:r>
-        <w:t xml:space="preserve">, de </w:t>
+        <w:t>s un corpus de tipo "POS Taggi</w:t>
+      </w:r>
+      <w:r>
+        <w:t xml:space="preserve">ng" (Part‐Of‐Speech tagging, de </w:t>
       </w:r>
       <w:r>
         <w:t xml:space="preserve">análisis léxico) y posee </w:t>
@@ -1078,7 +1701,6 @@
           <w:id w:val="1579861696"/>
           <w:citation/>
         </w:sdtPr>
-        <w:sdtEndPr/>
         <w:sdtContent>
           <w:r>
             <w:fldChar w:fldCharType="begin"/>
@@ -1120,7 +1742,6 @@
           <w:id w:val="-1961092452"/>
           <w:citation/>
         </w:sdtPr>
-        <w:sdtEndPr/>
         <w:sdtContent>
           <w:r>
             <w:fldChar w:fldCharType="begin"/>
@@ -1150,6 +1771,38 @@
       <w:r>
         <w:t>En conclusión podríamos decir que Brown Corpus ha servido de inspiración para muchos investigadores. Fue la primera representación electrónica de un lenguaje y actualmente sigue siendo utilizado en diferentes ámbitos de la ciencia.</w:t>
       </w:r>
+      <w:sdt>
+        <w:sdtPr>
+          <w:id w:val="-591474233"/>
+          <w:citation/>
+        </w:sdtPr>
+        <w:sdtContent>
+          <w:r>
+            <w:fldChar w:fldCharType="begin"/>
+          </w:r>
+          <w:r>
+            <w:instrText xml:space="preserve"> CITATION brown_corpus_wiki \l 3082 </w:instrText>
+          </w:r>
+          <w:r>
+            <w:fldChar w:fldCharType="separate"/>
+          </w:r>
+          <w:r>
+            <w:rPr>
+              <w:noProof/>
+            </w:rPr>
+            <w:t xml:space="preserve"> </w:t>
+          </w:r>
+          <w:r>
+            <w:rPr>
+              <w:noProof/>
+            </w:rPr>
+            <w:t>[5]</w:t>
+          </w:r>
+          <w:r>
+            <w:fldChar w:fldCharType="end"/>
+          </w:r>
+        </w:sdtContent>
+      </w:sdt>
     </w:p>
     <w:p>
       <w:pPr>
@@ -1158,20 +1811,12 @@
           <w:lang w:val="en-US"/>
         </w:rPr>
       </w:pPr>
-      <w:bookmarkStart w:id="3" w:name="_Toc501474746"/>
-      <w:proofErr w:type="spellStart"/>
+      <w:bookmarkStart w:id="3" w:name="_Toc502696686"/>
       <w:r>
         <w:rPr>
           <w:lang w:val="en-US"/>
         </w:rPr>
-        <w:t>Sussane</w:t>
-      </w:r>
-      <w:proofErr w:type="spellEnd"/>
-      <w:r>
-        <w:rPr>
-          <w:lang w:val="en-US"/>
-        </w:rPr>
-        <w:t xml:space="preserve"> Corpus</w:t>
+        <w:t>Sussane Corpus</w:t>
       </w:r>
       <w:bookmarkEnd w:id="3"/>
       <w:r>
@@ -1197,58 +1842,14 @@
         <w:rPr>
           <w:lang w:val="en-US"/>
         </w:rPr>
-        <w:t xml:space="preserve">Susanne </w:t>
-      </w:r>
-      <w:proofErr w:type="spellStart"/>
-      <w:r>
-        <w:rPr>
-          <w:lang w:val="en-US"/>
-        </w:rPr>
-        <w:t>es</w:t>
-      </w:r>
-      <w:proofErr w:type="spellEnd"/>
-      <w:r>
-        <w:rPr>
-          <w:lang w:val="en-US"/>
-        </w:rPr>
-        <w:t xml:space="preserve"> la </w:t>
-      </w:r>
-      <w:proofErr w:type="spellStart"/>
-      <w:r>
-        <w:rPr>
-          <w:lang w:val="en-US"/>
-        </w:rPr>
-        <w:t>abrevación</w:t>
-      </w:r>
-      <w:proofErr w:type="spellEnd"/>
-      <w:r>
-        <w:rPr>
-          <w:lang w:val="en-US"/>
-        </w:rPr>
-        <w:t xml:space="preserve"> de </w:t>
+        <w:t xml:space="preserve">Susanne es la abrevación de </w:t>
       </w:r>
       <w:r>
         <w:rPr>
           <w:i/>
           <w:lang w:val="en-US"/>
         </w:rPr>
-        <w:t xml:space="preserve">Surface and Underlying Structural </w:t>
-      </w:r>
-      <w:proofErr w:type="spellStart"/>
-      <w:r>
-        <w:rPr>
-          <w:i/>
-          <w:lang w:val="en-US"/>
-        </w:rPr>
-        <w:t>ANalysis</w:t>
-      </w:r>
-      <w:proofErr w:type="spellEnd"/>
-      <w:r>
-        <w:rPr>
-          <w:i/>
-          <w:lang w:val="en-US"/>
-        </w:rPr>
-        <w:t xml:space="preserve"> of Natural English</w:t>
+        <w:t>Surface and Underlying Structural ANalysis of Natural English</w:t>
       </w:r>
       <w:r>
         <w:rPr>
@@ -1259,6 +1860,38 @@
       <w:r>
         <w:t>Es un corpus procedente del Brown Corpus, que originariamente procedía de 64 de las 500 muestras del Brown Corpus y su versión inicial está formado por unas 130.000 palabras.</w:t>
       </w:r>
+      <w:sdt>
+        <w:sdtPr>
+          <w:id w:val="-1077509416"/>
+          <w:citation/>
+        </w:sdtPr>
+        <w:sdtContent>
+          <w:r>
+            <w:fldChar w:fldCharType="begin"/>
+          </w:r>
+          <w:r>
+            <w:instrText xml:space="preserve"> CITATION susanne_corpus2 \l 3082 </w:instrText>
+          </w:r>
+          <w:r>
+            <w:fldChar w:fldCharType="separate"/>
+          </w:r>
+          <w:r>
+            <w:rPr>
+              <w:noProof/>
+            </w:rPr>
+            <w:t xml:space="preserve"> </w:t>
+          </w:r>
+          <w:r>
+            <w:rPr>
+              <w:noProof/>
+            </w:rPr>
+            <w:t>[6]</w:t>
+          </w:r>
+          <w:r>
+            <w:fldChar w:fldCharType="end"/>
+          </w:r>
+        </w:sdtContent>
+      </w:sdt>
     </w:p>
     <w:p>
       <w:pPr>
@@ -1272,21 +1905,7 @@
         <w:rPr>
           <w:i/>
         </w:rPr>
-        <w:t xml:space="preserve">"POS </w:t>
-      </w:r>
-      <w:proofErr w:type="spellStart"/>
-      <w:r>
-        <w:rPr>
-          <w:i/>
-        </w:rPr>
-        <w:t>Tagging</w:t>
-      </w:r>
-      <w:proofErr w:type="spellEnd"/>
-      <w:r>
-        <w:rPr>
-          <w:i/>
-        </w:rPr>
-        <w:t>"</w:t>
+        <w:t>"POS Tagging"</w:t>
       </w:r>
       <w:r>
         <w:t xml:space="preserve"> (Análisis Léxico), y está formado por </w:t>
@@ -1298,16 +1917,34 @@
         <w:t>353 etiquetas</w:t>
       </w:r>
       <w:r>
-        <w:t>, y las temáticas que contiene son las A</w:t>
-      </w:r>
-      <w:proofErr w:type="gramStart"/>
-      <w:r>
-        <w:t>,G,J</w:t>
-      </w:r>
-      <w:proofErr w:type="gramEnd"/>
-      <w:r>
-        <w:t xml:space="preserve"> y N del Brown Corpus (Prensa, Bellas Letras, Aprendidas y Ficción: Aventura y Occidental). </w:t>
-      </w:r>
+        <w:t xml:space="preserve">, y las temáticas que contiene son las A,G,J y N del Brown Corpus (Prensa, Bellas Letras, Aprendidas y Ficción: Aventura y Occidental). </w:t>
+      </w:r>
+      <w:sdt>
+        <w:sdtPr>
+          <w:id w:val="1035458997"/>
+          <w:citation/>
+        </w:sdtPr>
+        <w:sdtContent>
+          <w:r>
+            <w:fldChar w:fldCharType="begin"/>
+          </w:r>
+          <w:r>
+            <w:instrText xml:space="preserve"> CITATION susanne_corpus \l 3082 </w:instrText>
+          </w:r>
+          <w:r>
+            <w:fldChar w:fldCharType="separate"/>
+          </w:r>
+          <w:r>
+            <w:rPr>
+              <w:noProof/>
+            </w:rPr>
+            <w:t>[7]</w:t>
+          </w:r>
+          <w:r>
+            <w:fldChar w:fldCharType="end"/>
+          </w:r>
+        </w:sdtContent>
+      </w:sdt>
     </w:p>
     <w:p>
       <w:pPr>
@@ -1315,15 +1952,7 @@
         <w:jc w:val="both"/>
       </w:pPr>
       <w:r>
-        <w:t xml:space="preserve">El Corpus SUSANNE se creó, con el patrocinio del Comité Económico y Social </w:t>
-      </w:r>
-      <w:proofErr w:type="spellStart"/>
-      <w:r>
-        <w:t>Research</w:t>
-      </w:r>
-      <w:proofErr w:type="spellEnd"/>
-      <w:r>
-        <w:t xml:space="preserve"> Council (Reino Unido), como parte del proceso de elaboración de una taxonomía completa del lenguaje de la ingeniería orientada y el esquema de anotación de la gramática (lógica y de la superficie) de Inglés. El Corpus SUSANNE, a pesar de haberse creado con el patrocinio de TEI, no cumple la normativa.</w:t>
+        <w:t>El Corpus SUSANNE se creó, con el patrocinio del Comité Económico y Social Research Council (Reino Unido), como parte del proceso de elaboración de una taxonomía completa del lenguaje de la ingeniería orientada y el esquema de anotación de la gramática (lógica y de la superficie) de Inglés. El Corpus SUSANNE, a pesar de haberse creado con el patrocinio de TEI, no cumple la normativa.</w:t>
       </w:r>
     </w:p>
     <w:p>
@@ -1332,47 +1961,49 @@
         <w:jc w:val="both"/>
       </w:pPr>
       <w:r>
-        <w:t xml:space="preserve">El esquema analítico SUSANNE ha sido desarrollado sobre la base de las muestras de ambos </w:t>
-      </w:r>
-      <w:proofErr w:type="gramStart"/>
-      <w:r>
-        <w:t>Inglés</w:t>
-      </w:r>
-      <w:proofErr w:type="gramEnd"/>
-      <w:r>
-        <w:t xml:space="preserve"> británico y americano. Fue inicialmente orientado hacia la lengua escrita solamente, y de hecho contiene muestras exclusivamente del lenguaje escrito. Sin embargo, en trabajos posteriores patrocinado por primera vez por el </w:t>
+        <w:t xml:space="preserve">El esquema analítico SUSANNE ha sido desarrollado sobre la base de las muestras de ambos Inglés británico y americano. Fue inicialmente orientado hacia la lengua escrita solamente, y de hecho contiene muestras exclusivamente del lenguaje escrito. Sin embargo, en trabajos posteriores patrocinado por primera vez por el </w:t>
       </w:r>
       <w:r>
         <w:rPr>
           <w:i/>
         </w:rPr>
-        <w:t xml:space="preserve">Royal </w:t>
-      </w:r>
-      <w:proofErr w:type="spellStart"/>
-      <w:r>
-        <w:rPr>
-          <w:i/>
-        </w:rPr>
-        <w:t>Signals</w:t>
-      </w:r>
-      <w:proofErr w:type="spellEnd"/>
-      <w:r>
-        <w:rPr>
-          <w:i/>
-        </w:rPr>
-        <w:t xml:space="preserve"> and Radar Establishment</w:t>
-      </w:r>
-      <w:r>
-        <w:t xml:space="preserve">,  se produjeron extensiones al sistema para anotar los fenómenos distintivos estructurales del lenguaje hablado, y ha aplicado a estas muestras de los últimos Inglés hablado espontáneo (modificación mostrada en el Corpus CHRISTINE). La primera etapa del Corpus CHRISTINE, que incluye análisis de una equilibrada sección del </w:t>
-      </w:r>
-      <w:proofErr w:type="gramStart"/>
-      <w:r>
-        <w:t>Inglés</w:t>
-      </w:r>
-      <w:proofErr w:type="gramEnd"/>
-      <w:r>
-        <w:t xml:space="preserve"> hablado en todas partes del Reino Unido en la última década, fue lanzado en agosto de 1999 y es uno de los corpus orales para poder analizar el lenguaje hablado. </w:t>
-      </w:r>
+        <w:t>Royal Signals and Radar Establishment</w:t>
+      </w:r>
+      <w:r>
+        <w:t>,  se produjeron extensiones al sistema para anotar los fenómenos distintivos estructurales del lenguaje hablado, y ha aplicado a estas muestras de los últimos Inglés hablado espontáneo (modificación mostrada en el Corpus CHRISTINE). La primera etapa del Corpus CHRISTINE, que incluye análisis de una equilibrada sección del Inglés hablado en todas partes del Reino Unido en la última década, fue lanzado en agosto de 1999 y es uno de los corpus orales para poder analizar el lenguaje hablado.</w:t>
+      </w:r>
+      <w:sdt>
+        <w:sdtPr>
+          <w:id w:val="-1798674930"/>
+          <w:citation/>
+        </w:sdtPr>
+        <w:sdtContent>
+          <w:r>
+            <w:fldChar w:fldCharType="begin"/>
+          </w:r>
+          <w:r>
+            <w:instrText xml:space="preserve"> CITATION susanne_corpus3 \l 3082 </w:instrText>
+          </w:r>
+          <w:r>
+            <w:fldChar w:fldCharType="separate"/>
+          </w:r>
+          <w:r>
+            <w:rPr>
+              <w:noProof/>
+            </w:rPr>
+            <w:t xml:space="preserve"> </w:t>
+          </w:r>
+          <w:r>
+            <w:rPr>
+              <w:noProof/>
+            </w:rPr>
+            <w:t>[8]</w:t>
+          </w:r>
+          <w:r>
+            <w:fldChar w:fldCharType="end"/>
+          </w:r>
+        </w:sdtContent>
+      </w:sdt>
     </w:p>
     <w:p>
       <w:pPr>
@@ -1380,101 +2011,2728 @@
         <w:jc w:val="both"/>
       </w:pPr>
       <w:r>
-        <w:t xml:space="preserve">El Corpus SUSANNE abarca un subconjunto de aproximadamente 130.000 palabras del Brown Corpus de Inglés Americano, anotado, de acuerdo con el esquema de </w:t>
-      </w:r>
-      <w:proofErr w:type="spellStart"/>
-      <w:r>
-        <w:t>Susanne</w:t>
-      </w:r>
-      <w:proofErr w:type="spellEnd"/>
-      <w:r>
-        <w:t xml:space="preserve">. Los motivos originales para la producción de esta base de datos incluye el de proporcionar mejores estadísticas para el análisis probabilístico, pero en este sentido, el Proyecto SUSANNE fue alcanzado después de su creación por los proyectos (en particular, Mitchell Marcus Pennsylvania proyecto </w:t>
-      </w:r>
-      <w:proofErr w:type="spellStart"/>
-      <w:r>
-        <w:t>Treebank</w:t>
-      </w:r>
-      <w:proofErr w:type="spellEnd"/>
-      <w:r>
-        <w:t xml:space="preserve">) que han utilizado métodos cuasi-industrial para generar cuerpos mucho más grandes de material a analizar gramaticalmente. Sin embargo, el Corpus </w:t>
-      </w:r>
-      <w:proofErr w:type="spellStart"/>
-      <w:r>
-        <w:t>Susanne</w:t>
-      </w:r>
-      <w:proofErr w:type="spellEnd"/>
-      <w:r>
-        <w:t xml:space="preserve"> sí que mejora notablemente el análisis probabilístico en comparación con el Brown Corpus, aunque de esto hablaremos en el último punto del trabajo.</w:t>
-      </w:r>
-      <w:bookmarkStart w:id="4" w:name="_GoBack"/>
-      <w:bookmarkEnd w:id="4"/>
+        <w:t>El Corpus SUSANNE abarca un subconjunto de aproximadamente 130.000 palabras del Brown Corpus de Inglés Americano, anotado, de acuerdo con el esquema de Susanne. Los motivos originales para la producción de esta base de datos incluye el de proporcionar mejores estadísticas para el análisis probabilístico, pero en este sentido, el Proyecto SUSANNE fue alcanzado después de su creación por los proyectos (en particular, Mitchell Marcus Pennsylvania proyecto Treebank) que han utilizado métodos cuasi-industrial para generar cuerpos mucho más grandes de material a analizar gramaticalmente. Sin embargo, el Corpus Susanne sí que mejora notablemente el análisis probabilístico en comparación con el Brown Corpus, aunque de esto hablaremos en el último punto del trabajo.</w:t>
+      </w:r>
     </w:p>
     <w:p>
       <w:pPr>
         <w:pStyle w:val="Ttulo2"/>
       </w:pPr>
-      <w:proofErr w:type="spellStart"/>
+      <w:bookmarkStart w:id="4" w:name="_Toc502696687"/>
       <w:r>
         <w:lastRenderedPageBreak/>
-        <w:t>Penn</w:t>
-      </w:r>
-      <w:proofErr w:type="spellEnd"/>
-      <w:r>
-        <w:t xml:space="preserve"> </w:t>
-      </w:r>
-      <w:proofErr w:type="spellStart"/>
-      <w:r>
-        <w:t>Treebank</w:t>
-      </w:r>
-      <w:proofErr w:type="spellEnd"/>
+        <w:t>Penn Treebank</w:t>
+      </w:r>
+      <w:bookmarkEnd w:id="4"/>
     </w:p>
     <w:p/>
     <w:p>
-      <w:r>
-        <w:t xml:space="preserve">El </w:t>
-      </w:r>
-      <w:proofErr w:type="spellStart"/>
-      <w:r>
-        <w:t>Treebank</w:t>
-      </w:r>
-      <w:proofErr w:type="spellEnd"/>
-      <w:r>
-        <w:t xml:space="preserve"> </w:t>
-      </w:r>
-      <w:proofErr w:type="spellStart"/>
-      <w:r>
-        <w:t>Penn</w:t>
-      </w:r>
-      <w:proofErr w:type="spellEnd"/>
-      <w:r>
-        <w:t xml:space="preserve">, es un corpus de más de 4,5 millones de palabras de Inglés Americano. Durante la primera fase de tres años del Proyecto </w:t>
-      </w:r>
-      <w:proofErr w:type="spellStart"/>
-      <w:r>
-        <w:t>Penn</w:t>
-      </w:r>
-      <w:proofErr w:type="spellEnd"/>
-      <w:r>
-        <w:t xml:space="preserve"> </w:t>
-      </w:r>
-      <w:proofErr w:type="spellStart"/>
-      <w:r>
-        <w:t>Treebank</w:t>
-      </w:r>
-      <w:proofErr w:type="spellEnd"/>
-      <w:r>
-        <w:t xml:space="preserve"> (1989 - 1992), este corpus posee 2 tipos de etiquetado de, de tipo léxico y de tipo sintáctico. Sus orígenes están en la Universidad de Pennsylvania.</w:t>
+      <w:pPr>
+        <w:ind w:firstLine="567"/>
+      </w:pPr>
+      <w:r>
+        <w:t>El Treebank Penn, es un corpus de más de 4,5 millones de palabras de Inglés Americano. Durante la primera fase de tres años del Proyecto Penn Treebank (1989 - 1992), este corpus posee 2 tipos de etiquetado de, de tipo léxico y de tipo sintáctico. Sus orígenes están en la Universidad de Pennsylvania.</w:t>
       </w:r>
     </w:p>
     <w:p>
-      <w:r>
-        <w:t>El conjunto de muestras del que está compuesto, procede de diferentes corpus distintos, concretamente de los siguientes:</w:t>
-      </w:r>
+      <w:pPr>
+        <w:ind w:firstLine="567"/>
+      </w:pPr>
+      <w:r>
+        <w:t xml:space="preserve">Existen diferentes </w:t>
+      </w:r>
+      <w:r>
+        <w:t xml:space="preserve">tipos de sintaxis para las diferentes lenguas. Para el español nos encontramos con dos. </w:t>
+      </w:r>
+      <w:sdt>
+        <w:sdtPr>
+          <w:id w:val="1634824874"/>
+          <w:citation/>
+        </w:sdtPr>
+        <w:sdtContent>
+          <w:r>
+            <w:fldChar w:fldCharType="begin"/>
+          </w:r>
+          <w:r>
+            <w:instrText xml:space="preserve"> CITATION treebanksintax1 \l 3082 </w:instrText>
+          </w:r>
+          <w:r>
+            <w:fldChar w:fldCharType="separate"/>
+          </w:r>
+          <w:r>
+            <w:rPr>
+              <w:noProof/>
+            </w:rPr>
+            <w:t>[9]</w:t>
+          </w:r>
+          <w:r>
+            <w:fldChar w:fldCharType="end"/>
+          </w:r>
+        </w:sdtContent>
+      </w:sdt>
+      <w:sdt>
+        <w:sdtPr>
+          <w:id w:val="2029528499"/>
+          <w:citation/>
+        </w:sdtPr>
+        <w:sdtContent>
+          <w:r>
+            <w:fldChar w:fldCharType="begin"/>
+          </w:r>
+          <w:r>
+            <w:instrText xml:space="preserve"> CITATION treebank_sintax2 \l 3082 </w:instrText>
+          </w:r>
+          <w:r>
+            <w:fldChar w:fldCharType="separate"/>
+          </w:r>
+          <w:r>
+            <w:rPr>
+              <w:noProof/>
+            </w:rPr>
+            <w:t xml:space="preserve"> </w:t>
+          </w:r>
+          <w:r>
+            <w:rPr>
+              <w:noProof/>
+            </w:rPr>
+            <w:t>[10]</w:t>
+          </w:r>
+          <w:r>
+            <w:fldChar w:fldCharType="end"/>
+          </w:r>
+        </w:sdtContent>
+      </w:sdt>
+    </w:p>
+    <w:p>
+      <w:pPr>
+        <w:ind w:firstLine="567"/>
+      </w:pPr>
+      <w:r>
+        <w:t>La estructura sintáctica se ha representado generalmente como una estructura arbórea que recibe la denominación de TreeBank.1​ En la mayoría de los casos se ha empleado etiquetado gramatical. La denominación alternativa corpus parseado se emplea a menudo con el Treebank: realizando énfasis en la primacía de las frases en lugar de las estructuras arbóreas. Los corpus Treebanks se pueden crear a mano mediante un grupo de lingüistas que anotan cada frase con una estructura sintáctica, o mediante procedimientos semi-automáticos, donde un analizador sintáctico (parser) asigna la estructura bajo la supervisión de un lingüista. En la práctica, el completo control del parseado del lenguaje natural con el objeto de establecer diferentes corpus es una labor intensiva que dedica el tiempo de varios equipos de lingüistas, pudiendo alcanzar varios años.</w:t>
+      </w:r>
+      <w:sdt>
+        <w:sdtPr>
+          <w:id w:val="-1721973189"/>
+          <w:citation/>
+        </w:sdtPr>
+        <w:sdtContent>
+          <w:r>
+            <w:fldChar w:fldCharType="begin"/>
+          </w:r>
+          <w:r>
+            <w:instrText xml:space="preserve"> CITATION treebankwikiespanish \l 3082 </w:instrText>
+          </w:r>
+          <w:r>
+            <w:fldChar w:fldCharType="separate"/>
+          </w:r>
+          <w:r>
+            <w:rPr>
+              <w:noProof/>
+            </w:rPr>
+            <w:t xml:space="preserve"> </w:t>
+          </w:r>
+          <w:r>
+            <w:rPr>
+              <w:noProof/>
+            </w:rPr>
+            <w:t>[11]</w:t>
+          </w:r>
+          <w:r>
+            <w:fldChar w:fldCharType="end"/>
+          </w:r>
+        </w:sdtContent>
+      </w:sdt>
+    </w:p>
+    <w:p>
+      <w:pPr>
+        <w:ind w:firstLine="567"/>
+      </w:pPr>
+      <w:r>
+        <w:t xml:space="preserve">El conjunto de muestras del que está compuesto, procede de </w:t>
+      </w:r>
+      <w:r>
+        <w:t>varios cor</w:t>
+      </w:r>
+      <w:r>
+        <w:t>pus</w:t>
+      </w:r>
+      <w:r>
+        <w:t>, entre ellos, el Brown Corpus</w:t>
+      </w:r>
+      <w:r>
+        <w:t>.</w:t>
+      </w:r>
+    </w:p>
+    <w:p>
+      <w:pPr>
+        <w:pStyle w:val="Prrafodelista"/>
+        <w:numPr>
+          <w:ilvl w:val="0"/>
+          <w:numId w:val="12"/>
+        </w:numPr>
+      </w:pPr>
+      <w:r>
+        <w:t>Tiene 36 etiquetas de análisis léxico, además de 12 etiquetas para puntuaciones y símbolos. Y 14 etiquetas de tipo sintáctico además de 4 elementos nulos. De los 3 Corpus que analizamos en este trabajo, este es el más nuevo y el mejor en el sentido del análisis probabilístico del lenguaje, ya que es más sencillo de analizar que los dos anteriores.</w:t>
+      </w:r>
+      <w:r>
+        <w:t xml:space="preserve"> </w:t>
+      </w:r>
+      <w:sdt>
+        <w:sdtPr>
+          <w:id w:val="-1048752772"/>
+          <w:citation/>
+        </w:sdtPr>
+        <w:sdtContent>
+          <w:r>
+            <w:fldChar w:fldCharType="begin"/>
+          </w:r>
+          <w:r>
+            <w:instrText xml:space="preserve"> CITATION treebank \l 3082 </w:instrText>
+          </w:r>
+          <w:r>
+            <w:fldChar w:fldCharType="separate"/>
+          </w:r>
+          <w:r>
+            <w:rPr>
+              <w:noProof/>
+            </w:rPr>
+            <w:t>[12]</w:t>
+          </w:r>
+          <w:r>
+            <w:fldChar w:fldCharType="end"/>
+          </w:r>
+        </w:sdtContent>
+      </w:sdt>
+    </w:p>
+    <w:p>
+      <w:pPr>
+        <w:keepNext/>
+        <w:ind w:firstLine="567"/>
+        <w:jc w:val="center"/>
+      </w:pPr>
+      <w:r>
+        <w:rPr>
+          <w:noProof/>
+        </w:rPr>
+        <w:drawing>
+          <wp:inline distT="0" distB="0" distL="0" distR="0" wp14:anchorId="236F6BD1" wp14:editId="0487E6E1">
+            <wp:extent cx="1843008" cy="2443276"/>
+            <wp:effectExtent l="0" t="0" r="5080" b="0"/>
+            <wp:docPr id="2" name="Imagen 2"/>
+            <wp:cNvGraphicFramePr>
+              <a:graphicFrameLocks xmlns:a="http://schemas.openxmlformats.org/drawingml/2006/main" noChangeAspect="1"/>
+            </wp:cNvGraphicFramePr>
+            <a:graphic xmlns:a="http://schemas.openxmlformats.org/drawingml/2006/main">
+              <a:graphicData uri="http://schemas.openxmlformats.org/drawingml/2006/picture">
+                <pic:pic xmlns:pic="http://schemas.openxmlformats.org/drawingml/2006/picture">
+                  <pic:nvPicPr>
+                    <pic:cNvPr id="1" name=""/>
+                    <pic:cNvPicPr/>
+                  </pic:nvPicPr>
+                  <pic:blipFill>
+                    <a:blip r:embed="rId12"/>
+                    <a:stretch>
+                      <a:fillRect/>
+                    </a:stretch>
+                  </pic:blipFill>
+                  <pic:spPr>
+                    <a:xfrm>
+                      <a:off x="0" y="0"/>
+                      <a:ext cx="1876707" cy="2487951"/>
+                    </a:xfrm>
+                    <a:prstGeom prst="rect">
+                      <a:avLst/>
+                    </a:prstGeom>
+                  </pic:spPr>
+                </pic:pic>
+              </a:graphicData>
+            </a:graphic>
+          </wp:inline>
+        </w:drawing>
+      </w:r>
+    </w:p>
+    <w:p>
+      <w:pPr>
+        <w:pStyle w:val="Descripcin"/>
+        <w:jc w:val="center"/>
+      </w:pPr>
+      <w:r>
+        <w:t xml:space="preserve">Ilustración </w:t>
+      </w:r>
+      <w:r>
+        <w:fldChar w:fldCharType="begin"/>
+      </w:r>
+      <w:r>
+        <w:instrText xml:space="preserve"> SEQ Ilustración \* ARABIC </w:instrText>
+      </w:r>
+      <w:r>
+        <w:fldChar w:fldCharType="separate"/>
+      </w:r>
+      <w:r>
+        <w:rPr>
+          <w:noProof/>
+        </w:rPr>
+        <w:t>2</w:t>
+      </w:r>
+      <w:r>
+        <w:fldChar w:fldCharType="end"/>
+      </w:r>
+      <w:r>
+        <w:t>: Ejemplo de etiquetado en tree bank</w:t>
+      </w:r>
+      <w:r>
+        <w:t xml:space="preserve"> para el francés.</w:t>
+      </w:r>
+      <w:sdt>
+        <w:sdtPr>
+          <w:id w:val="1661267523"/>
+          <w:citation/>
+        </w:sdtPr>
+        <w:sdtContent>
+          <w:r>
+            <w:fldChar w:fldCharType="begin"/>
+          </w:r>
+          <w:r>
+            <w:instrText xml:space="preserve"> CITATION treebank \l 3082 </w:instrText>
+          </w:r>
+          <w:r>
+            <w:fldChar w:fldCharType="separate"/>
+          </w:r>
+          <w:r>
+            <w:rPr>
+              <w:noProof/>
+            </w:rPr>
+            <w:t xml:space="preserve"> </w:t>
+          </w:r>
+          <w:r>
+            <w:rPr>
+              <w:noProof/>
+            </w:rPr>
+            <w:t>[12]</w:t>
+          </w:r>
+          <w:r>
+            <w:fldChar w:fldCharType="end"/>
+          </w:r>
+        </w:sdtContent>
+      </w:sdt>
+    </w:p>
+    <w:p>
+      <w:r>
+        <w:br w:type="page"/>
+      </w:r>
+    </w:p>
+    <w:p>
+      <w:pPr>
+        <w:pStyle w:val="Ttulo1"/>
+      </w:pPr>
+      <w:bookmarkStart w:id="5" w:name="_Toc502696688"/>
+      <w:r>
+        <w:lastRenderedPageBreak/>
+        <w:t xml:space="preserve">Comparativa de </w:t>
+      </w:r>
+      <w:r>
+        <w:t>distintos aspectos</w:t>
+      </w:r>
+      <w:bookmarkEnd w:id="5"/>
+    </w:p>
+    <w:p/>
+    <w:p>
+      <w:pPr>
+        <w:pStyle w:val="Ttulo2"/>
+      </w:pPr>
+      <w:bookmarkStart w:id="6" w:name="_Toc502696689"/>
+      <w:r>
+        <w:t>Tipo de etiquetado</w:t>
+      </w:r>
+      <w:bookmarkEnd w:id="6"/>
+    </w:p>
+    <w:p/>
+    <w:tbl>
+      <w:tblPr>
+        <w:tblStyle w:val="Tablaconcuadrcula"/>
+        <w:tblW w:w="0" w:type="auto"/>
+        <w:tblLook w:val="04A0" w:firstRow="1" w:lastRow="0" w:firstColumn="1" w:lastColumn="0" w:noHBand="0" w:noVBand="1"/>
+      </w:tblPr>
+      <w:tblGrid>
+        <w:gridCol w:w="4898"/>
+        <w:gridCol w:w="4899"/>
+      </w:tblGrid>
+      <w:tr>
+        <w:tc>
+          <w:tcPr>
+            <w:tcW w:w="4898" w:type="dxa"/>
+          </w:tcPr>
+          <w:p>
+            <w:pPr>
+              <w:jc w:val="center"/>
+              <w:rPr>
+                <w:b/>
+                <w:i/>
+              </w:rPr>
+            </w:pPr>
+            <w:r>
+              <w:rPr>
+                <w:b/>
+                <w:i/>
+              </w:rPr>
+              <w:t>Corpus</w:t>
+            </w:r>
+          </w:p>
+        </w:tc>
+        <w:tc>
+          <w:tcPr>
+            <w:tcW w:w="4899" w:type="dxa"/>
+          </w:tcPr>
+          <w:p>
+            <w:pPr>
+              <w:jc w:val="center"/>
+              <w:rPr>
+                <w:b/>
+                <w:i/>
+              </w:rPr>
+            </w:pPr>
+            <w:r>
+              <w:rPr>
+                <w:b/>
+                <w:i/>
+              </w:rPr>
+              <w:t>Etiquetado</w:t>
+            </w:r>
+          </w:p>
+        </w:tc>
+      </w:tr>
+      <w:tr>
+        <w:tc>
+          <w:tcPr>
+            <w:tcW w:w="4898" w:type="dxa"/>
+          </w:tcPr>
+          <w:p>
+            <w:r>
+              <w:t xml:space="preserve">Brown </w:t>
+            </w:r>
+          </w:p>
+        </w:tc>
+        <w:tc>
+          <w:tcPr>
+            <w:tcW w:w="4899" w:type="dxa"/>
+          </w:tcPr>
+          <w:p>
+            <w:r>
+              <w:t>Léxico</w:t>
+            </w:r>
+          </w:p>
+        </w:tc>
+      </w:tr>
+      <w:tr>
+        <w:tc>
+          <w:tcPr>
+            <w:tcW w:w="4898" w:type="dxa"/>
+          </w:tcPr>
+          <w:p>
+            <w:r>
+              <w:t>Sussane</w:t>
+            </w:r>
+          </w:p>
+        </w:tc>
+        <w:tc>
+          <w:tcPr>
+            <w:tcW w:w="4899" w:type="dxa"/>
+          </w:tcPr>
+          <w:p>
+            <w:r>
+              <w:t>Léxico</w:t>
+            </w:r>
+          </w:p>
+        </w:tc>
+      </w:tr>
+      <w:tr>
+        <w:tc>
+          <w:tcPr>
+            <w:tcW w:w="4898" w:type="dxa"/>
+          </w:tcPr>
+          <w:p>
+            <w:r>
+              <w:t>Penn Treebank</w:t>
+            </w:r>
+          </w:p>
+        </w:tc>
+        <w:tc>
+          <w:tcPr>
+            <w:tcW w:w="4899" w:type="dxa"/>
+          </w:tcPr>
+          <w:p>
+            <w:r>
+              <w:t>Léxico y sintáctico</w:t>
+            </w:r>
+          </w:p>
+        </w:tc>
+      </w:tr>
+    </w:tbl>
+    <w:p/>
+    <w:p>
+      <w:pPr>
+        <w:jc w:val="center"/>
+      </w:pPr>
+      <w:r>
+        <w:t xml:space="preserve">En el corpus </w:t>
+      </w:r>
+      <w:r>
+        <w:rPr>
+          <w:b/>
+        </w:rPr>
+        <w:t>Brown</w:t>
+      </w:r>
+      <w:r>
+        <w:t xml:space="preserve"> y en el corpus </w:t>
+      </w:r>
+      <w:r>
+        <w:rPr>
+          <w:b/>
+        </w:rPr>
+        <w:t>Susanne</w:t>
+      </w:r>
+      <w:r>
+        <w:t>, el tipo de etiquetado que tienen es de POS Tagging (Part Of Speech Tagging</w:t>
+      </w:r>
+      <w:r>
+        <w:t xml:space="preserve"> o Etiquetado gramatical en español</w:t>
+      </w:r>
+      <w:r>
+        <w:t xml:space="preserve">) o lo que es lo mismo, etiquetado léxico. Sin embargo el corpus </w:t>
+      </w:r>
+      <w:r>
+        <w:rPr>
+          <w:b/>
+        </w:rPr>
+        <w:t>Penn Treebank</w:t>
+      </w:r>
+      <w:r>
+        <w:t xml:space="preserve"> posee un etiquetado mixto, de tipo léxico y de tipo sintáctico</w:t>
+      </w:r>
+      <w:sdt>
+        <w:sdtPr>
+          <w:id w:val="-477148518"/>
+          <w:citation/>
+        </w:sdtPr>
+        <w:sdtContent>
+          <w:r>
+            <w:fldChar w:fldCharType="begin"/>
+          </w:r>
+          <w:r>
+            <w:instrText xml:space="preserve"> CITATION syntacticyposTreebank \l 3082 </w:instrText>
+          </w:r>
+          <w:r>
+            <w:fldChar w:fldCharType="separate"/>
+          </w:r>
+          <w:r>
+            <w:rPr>
+              <w:noProof/>
+            </w:rPr>
+            <w:t xml:space="preserve"> </w:t>
+          </w:r>
+          <w:r>
+            <w:rPr>
+              <w:noProof/>
+            </w:rPr>
+            <w:t>[13]</w:t>
+          </w:r>
+          <w:r>
+            <w:fldChar w:fldCharType="end"/>
+          </w:r>
+        </w:sdtContent>
+      </w:sdt>
+      <w:r>
+        <w:t>.</w:t>
+      </w:r>
+    </w:p>
+    <w:p>
+      <w:pPr>
+        <w:pStyle w:val="Ttulo2"/>
+      </w:pPr>
+      <w:bookmarkStart w:id="7" w:name="_Toc502696690"/>
+      <w:r>
+        <w:t>Tamaño del corpus</w:t>
+      </w:r>
+      <w:bookmarkEnd w:id="7"/>
+    </w:p>
+    <w:tbl>
+      <w:tblPr>
+        <w:tblStyle w:val="Tablaconcuadrcula"/>
+        <w:tblW w:w="0" w:type="auto"/>
+        <w:tblLook w:val="04A0" w:firstRow="1" w:lastRow="0" w:firstColumn="1" w:lastColumn="0" w:noHBand="0" w:noVBand="1"/>
+      </w:tblPr>
+      <w:tblGrid>
+        <w:gridCol w:w="4898"/>
+        <w:gridCol w:w="4899"/>
+      </w:tblGrid>
+      <w:tr>
+        <w:tc>
+          <w:tcPr>
+            <w:tcW w:w="4898" w:type="dxa"/>
+          </w:tcPr>
+          <w:p>
+            <w:pPr>
+              <w:jc w:val="center"/>
+              <w:rPr>
+                <w:b/>
+                <w:i/>
+              </w:rPr>
+            </w:pPr>
+            <w:r>
+              <w:rPr>
+                <w:b/>
+                <w:i/>
+              </w:rPr>
+              <w:t>Corpus</w:t>
+            </w:r>
+          </w:p>
+        </w:tc>
+        <w:tc>
+          <w:tcPr>
+            <w:tcW w:w="4899" w:type="dxa"/>
+          </w:tcPr>
+          <w:p>
+            <w:pPr>
+              <w:jc w:val="center"/>
+              <w:rPr>
+                <w:b/>
+                <w:i/>
+              </w:rPr>
+            </w:pPr>
+            <w:r>
+              <w:rPr>
+                <w:b/>
+                <w:i/>
+              </w:rPr>
+              <w:t>Tamaño de Corpus</w:t>
+            </w:r>
+          </w:p>
+        </w:tc>
+      </w:tr>
+      <w:tr>
+        <w:tc>
+          <w:tcPr>
+            <w:tcW w:w="4898" w:type="dxa"/>
+          </w:tcPr>
+          <w:p>
+            <w:r>
+              <w:t>Brown</w:t>
+            </w:r>
+          </w:p>
+        </w:tc>
+        <w:tc>
+          <w:tcPr>
+            <w:tcW w:w="4899" w:type="dxa"/>
+          </w:tcPr>
+          <w:p>
+            <w:r>
+              <w:t>500 muestras de 2.000 o más palabras (1.014.312 palabras en total)</w:t>
+            </w:r>
+            <w:r>
+              <w:t xml:space="preserve"> </w:t>
+            </w:r>
+            <w:sdt>
+              <w:sdtPr>
+                <w:id w:val="2092497112"/>
+                <w:citation/>
+              </w:sdtPr>
+              <w:sdtContent>
+                <w:r>
+                  <w:fldChar w:fldCharType="begin"/>
+                </w:r>
+                <w:r>
+                  <w:instrText xml:space="preserve"> CITATION brown_corpus_wiki \l 3082 </w:instrText>
+                </w:r>
+                <w:r>
+                  <w:fldChar w:fldCharType="separate"/>
+                </w:r>
+                <w:r>
+                  <w:rPr>
+                    <w:noProof/>
+                  </w:rPr>
+                  <w:t>[5]</w:t>
+                </w:r>
+                <w:r>
+                  <w:fldChar w:fldCharType="end"/>
+                </w:r>
+              </w:sdtContent>
+            </w:sdt>
+          </w:p>
+        </w:tc>
+      </w:tr>
+      <w:tr>
+        <w:tc>
+          <w:tcPr>
+            <w:tcW w:w="4898" w:type="dxa"/>
+          </w:tcPr>
+          <w:p>
+            <w:r>
+              <w:t>Susanne</w:t>
+            </w:r>
+          </w:p>
+        </w:tc>
+        <w:tc>
+          <w:tcPr>
+            <w:tcW w:w="4899" w:type="dxa"/>
+          </w:tcPr>
+          <w:p>
+            <w:r>
+              <w:t>64 Muestras de 2.000 o + palabras cada una (130.000 palabras)</w:t>
+            </w:r>
+            <w:sdt>
+              <w:sdtPr>
+                <w:id w:val="1379212971"/>
+                <w:citation/>
+              </w:sdtPr>
+              <w:sdtContent>
+                <w:r>
+                  <w:fldChar w:fldCharType="begin"/>
+                </w:r>
+                <w:r>
+                  <w:instrText xml:space="preserve"> CITATION susanneCorpusDoc \l 3082 </w:instrText>
+                </w:r>
+                <w:r>
+                  <w:fldChar w:fldCharType="separate"/>
+                </w:r>
+                <w:r>
+                  <w:rPr>
+                    <w:noProof/>
+                  </w:rPr>
+                  <w:t xml:space="preserve"> </w:t>
+                </w:r>
+                <w:r>
+                  <w:rPr>
+                    <w:noProof/>
+                  </w:rPr>
+                  <w:t>[14]</w:t>
+                </w:r>
+                <w:r>
+                  <w:fldChar w:fldCharType="end"/>
+                </w:r>
+              </w:sdtContent>
+            </w:sdt>
+          </w:p>
+        </w:tc>
+      </w:tr>
+      <w:tr>
+        <w:tc>
+          <w:tcPr>
+            <w:tcW w:w="4898" w:type="dxa"/>
+          </w:tcPr>
+          <w:p>
+            <w:r>
+              <w:t>Penn Treebank</w:t>
+            </w:r>
+          </w:p>
+        </w:tc>
+        <w:tc>
+          <w:tcPr>
+            <w:tcW w:w="4899" w:type="dxa"/>
+          </w:tcPr>
+          <w:p>
+            <w:r>
+              <w:t>4.885.798 palabras en total</w:t>
+            </w:r>
+          </w:p>
+        </w:tc>
+      </w:tr>
+    </w:tbl>
+    <w:p/>
+    <w:p>
+      <w:r>
+        <w:t xml:space="preserve">El corpus </w:t>
+      </w:r>
+      <w:r>
+        <w:rPr>
+          <w:b/>
+        </w:rPr>
+        <w:t>Susanne</w:t>
+      </w:r>
+      <w:r>
+        <w:t xml:space="preserve"> posee 64 muestras obtenidas de las muestras del corpus </w:t>
+      </w:r>
+      <w:r>
+        <w:rPr>
+          <w:b/>
+        </w:rPr>
+        <w:t>Brown</w:t>
+      </w:r>
+      <w:r>
+        <w:t xml:space="preserve">, y el corpus </w:t>
+      </w:r>
+      <w:r>
+        <w:rPr>
+          <w:b/>
+        </w:rPr>
+        <w:t>Penn Treebank</w:t>
+      </w:r>
+      <w:r>
+        <w:t>, obtuvo esas palabras de distintos textos anteriormente numerados.</w:t>
+      </w:r>
+    </w:p>
+    <w:p>
+      <w:pPr>
+        <w:pStyle w:val="Ttulo2"/>
+      </w:pPr>
+      <w:bookmarkStart w:id="8" w:name="_Toc502696691"/>
+      <w:r>
+        <w:t>Tamaño del conjunto de etiquetas</w:t>
+      </w:r>
+      <w:bookmarkEnd w:id="8"/>
+    </w:p>
+    <w:p/>
+    <w:tbl>
+      <w:tblPr>
+        <w:tblStyle w:val="Tablaconcuadrcula"/>
+        <w:tblW w:w="0" w:type="auto"/>
+        <w:tblLook w:val="04A0" w:firstRow="1" w:lastRow="0" w:firstColumn="1" w:lastColumn="0" w:noHBand="0" w:noVBand="1"/>
+      </w:tblPr>
+      <w:tblGrid>
+        <w:gridCol w:w="4898"/>
+        <w:gridCol w:w="4899"/>
+      </w:tblGrid>
+      <w:tr>
+        <w:tc>
+          <w:tcPr>
+            <w:tcW w:w="4898" w:type="dxa"/>
+          </w:tcPr>
+          <w:p>
+            <w:pPr>
+              <w:jc w:val="center"/>
+              <w:rPr>
+                <w:b/>
+                <w:i/>
+              </w:rPr>
+            </w:pPr>
+            <w:r>
+              <w:rPr>
+                <w:b/>
+                <w:i/>
+              </w:rPr>
+              <w:t>Corpus</w:t>
+            </w:r>
+          </w:p>
+        </w:tc>
+        <w:tc>
+          <w:tcPr>
+            <w:tcW w:w="4899" w:type="dxa"/>
+          </w:tcPr>
+          <w:p>
+            <w:pPr>
+              <w:jc w:val="center"/>
+              <w:rPr>
+                <w:b/>
+                <w:i/>
+              </w:rPr>
+            </w:pPr>
+            <w:r>
+              <w:rPr>
+                <w:b/>
+                <w:i/>
+              </w:rPr>
+              <w:t xml:space="preserve">Tamaño </w:t>
+            </w:r>
+            <w:r>
+              <w:rPr>
+                <w:b/>
+                <w:i/>
+              </w:rPr>
+              <w:t xml:space="preserve">conjunto de etiquetas </w:t>
+            </w:r>
+            <w:r>
+              <w:rPr>
+                <w:b/>
+                <w:i/>
+              </w:rPr>
+              <w:t>de</w:t>
+            </w:r>
+            <w:r>
+              <w:rPr>
+                <w:b/>
+                <w:i/>
+              </w:rPr>
+              <w:t>l</w:t>
+            </w:r>
+            <w:r>
+              <w:rPr>
+                <w:b/>
+                <w:i/>
+              </w:rPr>
+              <w:t xml:space="preserve"> Corpus</w:t>
+            </w:r>
+          </w:p>
+        </w:tc>
+      </w:tr>
+      <w:tr>
+        <w:tc>
+          <w:tcPr>
+            <w:tcW w:w="4898" w:type="dxa"/>
+          </w:tcPr>
+          <w:p>
+            <w:r>
+              <w:t>Brown</w:t>
+            </w:r>
+          </w:p>
+        </w:tc>
+        <w:tc>
+          <w:tcPr>
+            <w:tcW w:w="4899" w:type="dxa"/>
+          </w:tcPr>
+          <w:p>
+            <w:r>
+              <w:t>82 divididas en 6 partes:</w:t>
+            </w:r>
+          </w:p>
+          <w:p>
+            <w:r>
+              <w:t>A.Partes de la oración Nombre, común y propio, verbo, adjetivo....</w:t>
+            </w:r>
+            <w:r>
+              <w:br/>
+              <w:t>B. Función de las palabras: determinantes, preposiciones, conjunciones...</w:t>
+            </w:r>
+            <w:r>
+              <w:br/>
+              <w:t>C. Palabras individuales importantes: no, infinito existencial, la forma del verbo.</w:t>
+            </w:r>
+            <w:r>
+              <w:br/>
+              <w:t>D. Las marcas de puntuación de importancia sintáctica.</w:t>
+            </w:r>
+            <w:r>
+              <w:br/>
+              <w:t>E. Morfemas flexivos.</w:t>
+            </w:r>
+            <w:r>
+              <w:br/>
+              <w:t>F. Dos etiquetas (FM y NC) PALABRAS extranjera o citada.</w:t>
+            </w:r>
+          </w:p>
+        </w:tc>
+      </w:tr>
+      <w:tr>
+        <w:tc>
+          <w:tcPr>
+            <w:tcW w:w="4898" w:type="dxa"/>
+          </w:tcPr>
+          <w:p>
+            <w:r>
+              <w:lastRenderedPageBreak/>
+              <w:t>Susanne</w:t>
+            </w:r>
+          </w:p>
+        </w:tc>
+        <w:tc>
+          <w:tcPr>
+            <w:tcW w:w="4899" w:type="dxa"/>
+          </w:tcPr>
+          <w:p>
+            <w:r>
+              <w:t>353 wordtags (sin contar las etiquetas para expresiones gramaticales)</w:t>
+            </w:r>
+          </w:p>
+        </w:tc>
+      </w:tr>
+      <w:tr>
+        <w:tc>
+          <w:tcPr>
+            <w:tcW w:w="4898" w:type="dxa"/>
+          </w:tcPr>
+          <w:p>
+            <w:r>
+              <w:t>Penn Treebank</w:t>
+            </w:r>
+          </w:p>
+        </w:tc>
+        <w:tc>
+          <w:tcPr>
+            <w:tcW w:w="4899" w:type="dxa"/>
+          </w:tcPr>
+          <w:p>
+            <w:r>
+              <w:t>36 y 12 para puntuaciones y símbolos en el etiquetado léxico.</w:t>
+            </w:r>
+            <w:r>
+              <w:t xml:space="preserve"> Para este cas podemos ver todas las etiquetas utilizadas en la siguiente referencia </w:t>
+            </w:r>
+            <w:sdt>
+              <w:sdtPr>
+                <w:id w:val="631451919"/>
+                <w:citation/>
+              </w:sdtPr>
+              <w:sdtContent>
+                <w:r>
+                  <w:fldChar w:fldCharType="begin"/>
+                </w:r>
+                <w:r>
+                  <w:instrText xml:space="preserve"> CITATION tipos_etiqueta_treebank \l 3082 </w:instrText>
+                </w:r>
+                <w:r>
+                  <w:fldChar w:fldCharType="separate"/>
+                </w:r>
+                <w:r>
+                  <w:rPr>
+                    <w:noProof/>
+                  </w:rPr>
+                  <w:t>[15]</w:t>
+                </w:r>
+                <w:r>
+                  <w:fldChar w:fldCharType="end"/>
+                </w:r>
+              </w:sdtContent>
+            </w:sdt>
+            <w:r>
+              <w:br/>
+              <w:t>Para el etiquetado sintáctico 14 y además 4 más para elementos nulos</w:t>
+            </w:r>
+            <w:r>
+              <w:t xml:space="preserve">. </w:t>
+            </w:r>
+            <w:sdt>
+              <w:sdtPr>
+                <w:id w:val="1006640349"/>
+                <w:citation/>
+              </w:sdtPr>
+              <w:sdtContent>
+                <w:r>
+                  <w:fldChar w:fldCharType="begin"/>
+                </w:r>
+                <w:r>
+                  <w:instrText xml:space="preserve"> CITATION etiquetas_treebank \l 3082 </w:instrText>
+                </w:r>
+                <w:r>
+                  <w:fldChar w:fldCharType="separate"/>
+                </w:r>
+                <w:r>
+                  <w:rPr>
+                    <w:noProof/>
+                  </w:rPr>
+                  <w:t>[16]</w:t>
+                </w:r>
+                <w:r>
+                  <w:fldChar w:fldCharType="end"/>
+                </w:r>
+              </w:sdtContent>
+            </w:sdt>
+          </w:p>
+        </w:tc>
+      </w:tr>
+    </w:tbl>
+    <w:p>
+      <w:pPr>
+        <w:pStyle w:val="Ttulo2"/>
+      </w:pPr>
+      <w:bookmarkStart w:id="9" w:name="_Toc502696692"/>
+      <w:r>
+        <w:t>Temáticas incluidas</w:t>
+      </w:r>
+      <w:bookmarkEnd w:id="9"/>
+    </w:p>
+    <w:tbl>
+      <w:tblPr>
+        <w:tblStyle w:val="Tablaconcuadrcula"/>
+        <w:tblW w:w="0" w:type="auto"/>
+        <w:tblLook w:val="04A0" w:firstRow="1" w:lastRow="0" w:firstColumn="1" w:lastColumn="0" w:noHBand="0" w:noVBand="1"/>
+      </w:tblPr>
+      <w:tblGrid>
+        <w:gridCol w:w="4898"/>
+        <w:gridCol w:w="4899"/>
+      </w:tblGrid>
+      <w:tr>
+        <w:tc>
+          <w:tcPr>
+            <w:tcW w:w="4898" w:type="dxa"/>
+          </w:tcPr>
+          <w:p>
+            <w:pPr>
+              <w:spacing w:after="200" w:line="276" w:lineRule="auto"/>
+              <w:jc w:val="center"/>
+              <w:rPr>
+                <w:b/>
+                <w:i/>
+              </w:rPr>
+            </w:pPr>
+            <w:r>
+              <w:rPr>
+                <w:b/>
+                <w:i/>
+              </w:rPr>
+              <w:t>Corpus</w:t>
+            </w:r>
+          </w:p>
+        </w:tc>
+        <w:tc>
+          <w:tcPr>
+            <w:tcW w:w="4899" w:type="dxa"/>
+          </w:tcPr>
+          <w:p>
+            <w:pPr>
+              <w:spacing w:after="200" w:line="276" w:lineRule="auto"/>
+              <w:jc w:val="center"/>
+              <w:rPr>
+                <w:b/>
+                <w:i/>
+              </w:rPr>
+            </w:pPr>
+            <w:r>
+              <w:rPr>
+                <w:b/>
+                <w:i/>
+              </w:rPr>
+              <w:t>Temáticas incluidas</w:t>
+            </w:r>
+          </w:p>
+        </w:tc>
+      </w:tr>
+      <w:tr>
+        <w:tc>
+          <w:tcPr>
+            <w:tcW w:w="4898" w:type="dxa"/>
+          </w:tcPr>
+          <w:p>
+            <w:pPr>
+              <w:spacing w:after="200" w:line="276" w:lineRule="auto"/>
+            </w:pPr>
+            <w:r>
+              <w:t>Brown</w:t>
+            </w:r>
+          </w:p>
+        </w:tc>
+        <w:tc>
+          <w:tcPr>
+            <w:tcW w:w="4899" w:type="dxa"/>
+          </w:tcPr>
+          <w:p>
+            <w:pPr>
+              <w:spacing w:after="200"/>
+            </w:pPr>
+            <w:r>
+              <w:t>A. DE PRENSA: Reportaje</w:t>
+            </w:r>
+          </w:p>
+          <w:p>
+            <w:pPr>
+              <w:spacing w:after="200"/>
+            </w:pPr>
+            <w:r>
+              <w:t>B. PRENSA: Editorial</w:t>
+            </w:r>
+          </w:p>
+          <w:p>
+            <w:pPr>
+              <w:spacing w:after="200"/>
+            </w:pPr>
+            <w:r>
+              <w:t>C. DE PRENSA: Comentarios</w:t>
+            </w:r>
+          </w:p>
+          <w:p>
+            <w:pPr>
+              <w:spacing w:after="200"/>
+            </w:pPr>
+            <w:r>
+              <w:t>D. RELIGIÓN</w:t>
+            </w:r>
+          </w:p>
+          <w:p>
+            <w:pPr>
+              <w:spacing w:after="200"/>
+            </w:pPr>
+            <w:r>
+              <w:t>E. HABILIDAD Y HOBBIES</w:t>
+            </w:r>
+          </w:p>
+          <w:p>
+            <w:pPr>
+              <w:spacing w:after="200"/>
+            </w:pPr>
+            <w:r>
+              <w:t>F. POPULAR LORE</w:t>
+            </w:r>
+          </w:p>
+          <w:p>
+            <w:pPr>
+              <w:spacing w:after="200"/>
+            </w:pPr>
+            <w:r>
+              <w:t>G. Bellas Letras</w:t>
+            </w:r>
+          </w:p>
+          <w:p>
+            <w:pPr>
+              <w:spacing w:after="200"/>
+            </w:pPr>
+            <w:r>
+              <w:t>H. VARIOS: Gobierno de los EE.UU. y los órganos de Lujo</w:t>
+            </w:r>
+          </w:p>
+          <w:p>
+            <w:pPr>
+              <w:spacing w:after="200"/>
+            </w:pPr>
+            <w:r>
+              <w:t>J. APRENDIDAS</w:t>
+            </w:r>
+          </w:p>
+          <w:p>
+            <w:pPr>
+              <w:spacing w:after="200"/>
+            </w:pPr>
+            <w:r>
+              <w:t>K. FICCIÓN: General</w:t>
+            </w:r>
+          </w:p>
+          <w:p>
+            <w:pPr>
+              <w:spacing w:after="200"/>
+            </w:pPr>
+            <w:r>
+              <w:t>L. FICCIÓN: Misterio y ficción de detectives</w:t>
+            </w:r>
+          </w:p>
+          <w:p>
+            <w:pPr>
+              <w:spacing w:after="200"/>
+            </w:pPr>
+            <w:r>
+              <w:t>M. FICCIÓN: Ciencia</w:t>
+            </w:r>
+          </w:p>
+          <w:p>
+            <w:pPr>
+              <w:spacing w:after="200"/>
+            </w:pPr>
+            <w:r>
+              <w:t>N. FICCIÓN: Aventura y Occidental</w:t>
+            </w:r>
+          </w:p>
+          <w:p>
+            <w:pPr>
+              <w:spacing w:after="200"/>
+            </w:pPr>
+            <w:r>
+              <w:t>P. FICCIÓN: Romance y Love Story</w:t>
+            </w:r>
+          </w:p>
+          <w:p>
+            <w:pPr>
+              <w:spacing w:after="200" w:line="276" w:lineRule="auto"/>
+            </w:pPr>
+            <w:r>
+              <w:t>R. HUMOR</w:t>
+            </w:r>
+          </w:p>
+          <w:p>
+            <w:pPr>
+              <w:spacing w:after="200" w:line="276" w:lineRule="auto"/>
+            </w:pPr>
+            <w:sdt>
+              <w:sdtPr>
+                <w:id w:val="1761862664"/>
+                <w:citation/>
+              </w:sdtPr>
+              <w:sdtContent>
+                <w:r>
+                  <w:fldChar w:fldCharType="begin"/>
+                </w:r>
+                <w:r>
+                  <w:instrText xml:space="preserve"> CITATION brown_corpus_wiki \l 3082 </w:instrText>
+                </w:r>
+                <w:r>
+                  <w:fldChar w:fldCharType="separate"/>
+                </w:r>
+                <w:r>
+                  <w:rPr>
+                    <w:noProof/>
+                  </w:rPr>
+                  <w:t>[5]</w:t>
+                </w:r>
+                <w:r>
+                  <w:fldChar w:fldCharType="end"/>
+                </w:r>
+              </w:sdtContent>
+            </w:sdt>
+          </w:p>
+        </w:tc>
+      </w:tr>
+      <w:tr>
+        <w:tc>
+          <w:tcPr>
+            <w:tcW w:w="4898" w:type="dxa"/>
+          </w:tcPr>
+          <w:p>
+            <w:pPr>
+              <w:spacing w:after="200" w:line="276" w:lineRule="auto"/>
+            </w:pPr>
+            <w:r>
+              <w:t>Susanne</w:t>
+            </w:r>
+          </w:p>
+        </w:tc>
+        <w:tc>
+          <w:tcPr>
+            <w:tcW w:w="4899" w:type="dxa"/>
+          </w:tcPr>
+          <w:p>
+            <w:r>
+              <w:t>Las temáticas que contiene son obtenidas del corpus Brown:</w:t>
+            </w:r>
+          </w:p>
+          <w:p>
+            <w:r>
+              <w:t>A. De Prensa.</w:t>
+            </w:r>
+          </w:p>
+          <w:p>
+            <w:r>
+              <w:t>G. Bellas Letras.</w:t>
+            </w:r>
+          </w:p>
+          <w:p>
+            <w:r>
+              <w:t>J. Aprendidas</w:t>
+            </w:r>
+          </w:p>
+          <w:p>
+            <w:pPr>
+              <w:spacing w:after="200" w:line="276" w:lineRule="auto"/>
+            </w:pPr>
+            <w:r>
+              <w:t>N. Ficción : Aventura y Occidental.</w:t>
+            </w:r>
+          </w:p>
+        </w:tc>
+      </w:tr>
+      <w:tr>
+        <w:tc>
+          <w:tcPr>
+            <w:tcW w:w="4898" w:type="dxa"/>
+          </w:tcPr>
+          <w:p>
+            <w:pPr>
+              <w:spacing w:after="200" w:line="276" w:lineRule="auto"/>
+            </w:pPr>
+            <w:r>
+              <w:lastRenderedPageBreak/>
+              <w:t>Penn Treebank</w:t>
+            </w:r>
+          </w:p>
+        </w:tc>
+        <w:tc>
+          <w:tcPr>
+            <w:tcW w:w="4899" w:type="dxa"/>
+          </w:tcPr>
+          <w:p>
+            <w:pPr>
+              <w:spacing w:after="200" w:line="276" w:lineRule="auto"/>
+            </w:pPr>
+            <w:r>
+              <w:t>Diarios</w:t>
+            </w:r>
+          </w:p>
+          <w:p>
+            <w:pPr>
+              <w:spacing w:after="200" w:line="276" w:lineRule="auto"/>
+            </w:pPr>
+            <w:r>
+              <w:t>Revistas</w:t>
+            </w:r>
+            <w:sdt>
+              <w:sdtPr>
+                <w:id w:val="-357422786"/>
+                <w:citation/>
+              </w:sdtPr>
+              <w:sdtContent>
+                <w:r>
+                  <w:fldChar w:fldCharType="begin"/>
+                </w:r>
+                <w:r>
+                  <w:instrText xml:space="preserve"> CITATION tematicas_treebank \l 3082 </w:instrText>
+                </w:r>
+                <w:r>
+                  <w:fldChar w:fldCharType="separate"/>
+                </w:r>
+                <w:r>
+                  <w:rPr>
+                    <w:noProof/>
+                  </w:rPr>
+                  <w:t xml:space="preserve"> </w:t>
+                </w:r>
+                <w:r>
+                  <w:rPr>
+                    <w:noProof/>
+                  </w:rPr>
+                  <w:t>[17]</w:t>
+                </w:r>
+                <w:r>
+                  <w:fldChar w:fldCharType="end"/>
+                </w:r>
+              </w:sdtContent>
+            </w:sdt>
+          </w:p>
+        </w:tc>
+      </w:tr>
+    </w:tbl>
+    <w:p>
+      <w:pPr>
+        <w:pStyle w:val="Ttulo2"/>
+      </w:pPr>
+      <w:bookmarkStart w:id="10" w:name="_Toc502696693"/>
+      <w:r>
+        <w:t>Procedencia</w:t>
+      </w:r>
+      <w:bookmarkEnd w:id="10"/>
+    </w:p>
+    <w:tbl>
+      <w:tblPr>
+        <w:tblStyle w:val="Tablaconcuadrcula"/>
+        <w:tblW w:w="0" w:type="auto"/>
+        <w:tblLook w:val="04A0" w:firstRow="1" w:lastRow="0" w:firstColumn="1" w:lastColumn="0" w:noHBand="0" w:noVBand="1"/>
+      </w:tblPr>
+      <w:tblGrid>
+        <w:gridCol w:w="4898"/>
+        <w:gridCol w:w="4899"/>
+      </w:tblGrid>
+      <w:tr>
+        <w:tc>
+          <w:tcPr>
+            <w:tcW w:w="4898" w:type="dxa"/>
+          </w:tcPr>
+          <w:p>
+            <w:pPr>
+              <w:spacing w:after="200" w:line="276" w:lineRule="auto"/>
+              <w:jc w:val="center"/>
+              <w:rPr>
+                <w:b/>
+                <w:i/>
+              </w:rPr>
+            </w:pPr>
+            <w:r>
+              <w:rPr>
+                <w:b/>
+                <w:i/>
+              </w:rPr>
+              <w:t>Corpus</w:t>
+            </w:r>
+          </w:p>
+        </w:tc>
+        <w:tc>
+          <w:tcPr>
+            <w:tcW w:w="4899" w:type="dxa"/>
+          </w:tcPr>
+          <w:p>
+            <w:pPr>
+              <w:spacing w:after="200" w:line="276" w:lineRule="auto"/>
+              <w:jc w:val="center"/>
+              <w:rPr>
+                <w:b/>
+                <w:i/>
+              </w:rPr>
+            </w:pPr>
+            <w:r>
+              <w:rPr>
+                <w:b/>
+                <w:i/>
+              </w:rPr>
+              <w:t>Procedencias de textos</w:t>
+            </w:r>
+          </w:p>
+        </w:tc>
+      </w:tr>
+      <w:tr>
+        <w:tc>
+          <w:tcPr>
+            <w:tcW w:w="4898" w:type="dxa"/>
+          </w:tcPr>
+          <w:p>
+            <w:pPr>
+              <w:spacing w:after="200" w:line="276" w:lineRule="auto"/>
+            </w:pPr>
+            <w:r>
+              <w:t>Brown</w:t>
+            </w:r>
+          </w:p>
+        </w:tc>
+        <w:tc>
+          <w:tcPr>
+            <w:tcW w:w="4899" w:type="dxa"/>
+          </w:tcPr>
+          <w:p>
+            <w:pPr>
+              <w:spacing w:after="200" w:line="276" w:lineRule="auto"/>
+            </w:pPr>
+            <w:r>
+              <w:t>R. HUMOR </w:t>
+            </w:r>
+            <w:r>
+              <w:rPr>
+                <w:i/>
+                <w:iCs/>
+              </w:rPr>
+              <w:t>(9 textos)</w:t>
+            </w:r>
+          </w:p>
+        </w:tc>
+      </w:tr>
+      <w:tr>
+        <w:tc>
+          <w:tcPr>
+            <w:tcW w:w="4898" w:type="dxa"/>
+          </w:tcPr>
+          <w:p>
+            <w:pPr>
+              <w:spacing w:after="200" w:line="276" w:lineRule="auto"/>
+            </w:pPr>
+            <w:r>
+              <w:t>Susanne</w:t>
+            </w:r>
+          </w:p>
+        </w:tc>
+        <w:tc>
+          <w:tcPr>
+            <w:tcW w:w="4899" w:type="dxa"/>
+          </w:tcPr>
+          <w:p>
+            <w:pPr>
+              <w:spacing w:after="200" w:line="276" w:lineRule="auto"/>
+            </w:pPr>
+            <w:r>
+              <w:t>El Susanne procede del corpus Brown, de 64 de las 500 muestras que posee el corpus Brown, y fue creado para mejorar su análisis probabilístico.</w:t>
+            </w:r>
+          </w:p>
+        </w:tc>
+      </w:tr>
+      <w:tr>
+        <w:tc>
+          <w:tcPr>
+            <w:tcW w:w="4898" w:type="dxa"/>
+          </w:tcPr>
+          <w:p>
+            <w:pPr>
+              <w:spacing w:after="200" w:line="276" w:lineRule="auto"/>
+            </w:pPr>
+            <w:r>
+              <w:t>Penn Treebank</w:t>
+            </w:r>
+          </w:p>
+        </w:tc>
+        <w:tc>
+          <w:tcPr>
+            <w:tcW w:w="4899" w:type="dxa"/>
+          </w:tcPr>
+          <w:p>
+            <w:r>
+              <w:t>Procede de los siguientes documentos:</w:t>
+            </w:r>
+          </w:p>
+          <w:p>
+            <w:pPr>
+              <w:numPr>
+                <w:ilvl w:val="0"/>
+                <w:numId w:val="11"/>
+              </w:numPr>
+              <w:spacing w:after="200" w:line="276" w:lineRule="auto"/>
+              <w:rPr>
+                <w:lang w:val="en-US"/>
+              </w:rPr>
+            </w:pPr>
+            <w:r>
+              <w:rPr>
+                <w:lang w:val="en-US"/>
+              </w:rPr>
+              <w:t>Dept. of Energy abstract</w:t>
+            </w:r>
+          </w:p>
+          <w:p>
+            <w:pPr>
+              <w:numPr>
+                <w:ilvl w:val="0"/>
+                <w:numId w:val="11"/>
+              </w:numPr>
+              <w:spacing w:after="200" w:line="276" w:lineRule="auto"/>
+              <w:rPr>
+                <w:lang w:val="en-US"/>
+              </w:rPr>
+            </w:pPr>
+            <w:r>
+              <w:rPr>
+                <w:lang w:val="en-US"/>
+              </w:rPr>
+              <w:t>Dow Jones Newswire stories</w:t>
+            </w:r>
+          </w:p>
+          <w:p>
+            <w:pPr>
+              <w:numPr>
+                <w:ilvl w:val="0"/>
+                <w:numId w:val="11"/>
+              </w:numPr>
+              <w:spacing w:after="200" w:line="276" w:lineRule="auto"/>
+              <w:rPr>
+                <w:lang w:val="en-US"/>
+              </w:rPr>
+            </w:pPr>
+            <w:r>
+              <w:rPr>
+                <w:lang w:val="en-US"/>
+              </w:rPr>
+              <w:t>Dept. of Agriculture bulletins</w:t>
+            </w:r>
+          </w:p>
+          <w:p>
+            <w:pPr>
+              <w:numPr>
+                <w:ilvl w:val="0"/>
+                <w:numId w:val="11"/>
+              </w:numPr>
+              <w:spacing w:after="200" w:line="276" w:lineRule="auto"/>
+              <w:rPr>
+                <w:lang w:val="en-US"/>
+              </w:rPr>
+            </w:pPr>
+            <w:r>
+              <w:rPr>
+                <w:lang w:val="en-US"/>
+              </w:rPr>
+              <w:t>Library of America texts</w:t>
+            </w:r>
+          </w:p>
+          <w:p>
+            <w:pPr>
+              <w:numPr>
+                <w:ilvl w:val="0"/>
+                <w:numId w:val="11"/>
+              </w:numPr>
+              <w:spacing w:after="200" w:line="276" w:lineRule="auto"/>
+              <w:rPr>
+                <w:lang w:val="en-US"/>
+              </w:rPr>
+            </w:pPr>
+            <w:r>
+              <w:rPr>
+                <w:lang w:val="en-US"/>
+              </w:rPr>
+              <w:t>MUC-3 messages</w:t>
+            </w:r>
+          </w:p>
+          <w:p>
+            <w:pPr>
+              <w:numPr>
+                <w:ilvl w:val="0"/>
+                <w:numId w:val="11"/>
+              </w:numPr>
+              <w:spacing w:after="200" w:line="276" w:lineRule="auto"/>
+              <w:rPr>
+                <w:lang w:val="en-US"/>
+              </w:rPr>
+            </w:pPr>
+            <w:r>
+              <w:rPr>
+                <w:lang w:val="en-US"/>
+              </w:rPr>
+              <w:t>IBM Manual sentences</w:t>
+            </w:r>
+          </w:p>
+          <w:p>
+            <w:pPr>
+              <w:numPr>
+                <w:ilvl w:val="0"/>
+                <w:numId w:val="11"/>
+              </w:numPr>
+              <w:spacing w:after="200" w:line="276" w:lineRule="auto"/>
+              <w:rPr>
+                <w:lang w:val="en-US"/>
+              </w:rPr>
+            </w:pPr>
+            <w:r>
+              <w:rPr>
+                <w:lang w:val="en-US"/>
+              </w:rPr>
+              <w:t>WBUR radio transcripts</w:t>
+            </w:r>
+          </w:p>
+          <w:p>
+            <w:pPr>
+              <w:numPr>
+                <w:ilvl w:val="0"/>
+                <w:numId w:val="11"/>
+              </w:numPr>
+              <w:spacing w:after="200" w:line="276" w:lineRule="auto"/>
+              <w:rPr>
+                <w:lang w:val="en-US"/>
+              </w:rPr>
+            </w:pPr>
+            <w:r>
+              <w:rPr>
+                <w:lang w:val="en-US"/>
+              </w:rPr>
+              <w:t>ATIS sent</w:t>
+            </w:r>
+            <w:r>
+              <w:rPr>
+                <w:lang w:val="en-US"/>
+              </w:rPr>
+              <w:t>ences</w:t>
+            </w:r>
+          </w:p>
+          <w:p>
+            <w:pPr>
+              <w:numPr>
+                <w:ilvl w:val="0"/>
+                <w:numId w:val="11"/>
+              </w:numPr>
+              <w:spacing w:after="200" w:line="276" w:lineRule="auto"/>
+              <w:rPr>
+                <w:lang w:val="en-US"/>
+              </w:rPr>
+            </w:pPr>
+            <w:r>
+              <w:rPr>
+                <w:lang w:val="en-US"/>
+              </w:rPr>
+              <w:t>Brown Corpus, retagged</w:t>
+            </w:r>
+          </w:p>
+        </w:tc>
+      </w:tr>
+    </w:tbl>
+    <w:p/>
+    <w:p>
+      <w:r>
+        <w:br w:type="page"/>
+      </w:r>
+    </w:p>
+    <w:p>
+      <w:pPr>
+        <w:pStyle w:val="Ttulo1"/>
+      </w:pPr>
+      <w:bookmarkStart w:id="11" w:name="_Toc502696694"/>
+      <w:r>
+        <w:lastRenderedPageBreak/>
+        <w:t>Breve análisis de qué corpus es el más apropiado diferenciando entre el corps de Brown y el de Sussane.</w:t>
+      </w:r>
+      <w:bookmarkEnd w:id="11"/>
+      <w:r>
+        <w:t xml:space="preserve"> </w:t>
+      </w:r>
+    </w:p>
+    <w:p/>
+    <w:p>
+      <w:pPr>
+        <w:ind w:firstLine="567"/>
+      </w:pPr>
+      <w:r>
+        <w:t xml:space="preserve">El corpus Sussane posee un conjunto de etiquetas </w:t>
+      </w:r>
+      <w:r>
+        <w:t xml:space="preserve">más precisas, granulares y fáciles de interpretar por personas que las etiquetas del corpus Brown. </w:t>
+      </w:r>
+      <w:r>
+        <w:t>Podemos poner muchos ejemplos. En el caso de la etiqueta CSN que se utiliza en el Corpus Sussane, es equivalente a usar la etiqeuta CS y la preposici</w:t>
+      </w:r>
+      <w:r>
+        <w:t xml:space="preserve">ón IN en el corpus Brown lo que otorga mayor rapidez de entendimiento. En conclusión, podemos decir que las etiquetas del corpus Sussane </w:t>
+      </w:r>
+      <w:r>
+        <w:t>aparecen más que las de Brown</w:t>
+      </w:r>
+      <w:bookmarkStart w:id="12" w:name="_GoBack"/>
+      <w:bookmarkEnd w:id="12"/>
+      <w:r>
+        <w:t>.</w:t>
+      </w:r>
+    </w:p>
+    <w:p>
+      <w:r>
+        <w:br w:type="page"/>
+      </w:r>
+    </w:p>
+    <w:bookmarkStart w:id="13" w:name="_Toc502696695" w:displacedByCustomXml="next"/>
+    <w:sdt>
+      <w:sdtPr>
+        <w:id w:val="-1424943175"/>
+        <w:docPartObj>
+          <w:docPartGallery w:val="Bibliographies"/>
+          <w:docPartUnique/>
+        </w:docPartObj>
+      </w:sdtPr>
+      <w:sdtEndPr>
+        <w:rPr>
+          <w:rFonts w:asciiTheme="minorHAnsi" w:eastAsiaTheme="minorEastAsia" w:hAnsiTheme="minorHAnsi" w:cstheme="minorBidi"/>
+          <w:bCs w:val="0"/>
+          <w:i w:val="0"/>
+          <w:color w:val="auto"/>
+          <w:sz w:val="22"/>
+          <w:szCs w:val="22"/>
+        </w:rPr>
+      </w:sdtEndPr>
+      <w:sdtContent>
+        <w:p>
+          <w:pPr>
+            <w:pStyle w:val="Ttulo1"/>
+          </w:pPr>
+          <w:r>
+            <w:t>Bibliografía</w:t>
+          </w:r>
+          <w:bookmarkEnd w:id="13"/>
+        </w:p>
+        <w:sdt>
+          <w:sdtPr>
+            <w:id w:val="111145805"/>
+            <w:bibliography/>
+          </w:sdtPr>
+          <w:sdtContent>
+            <w:p>
+              <w:pPr>
+                <w:rPr>
+                  <w:noProof/>
+                </w:rPr>
+              </w:pPr>
+              <w:r>
+                <w:fldChar w:fldCharType="begin"/>
+              </w:r>
+              <w:r>
+                <w:instrText>BIBLIOGRAPHY</w:instrText>
+              </w:r>
+              <w:r>
+                <w:fldChar w:fldCharType="separate"/>
+              </w:r>
+            </w:p>
+            <w:tbl>
+              <w:tblPr>
+                <w:tblW w:w="5000" w:type="pct"/>
+                <w:tblCellSpacing w:w="15" w:type="dxa"/>
+                <w:tblInd w:w="189" w:type="dxa"/>
+                <w:tblCellMar>
+                  <w:top w:w="15" w:type="dxa"/>
+                  <w:left w:w="15" w:type="dxa"/>
+                  <w:bottom w:w="15" w:type="dxa"/>
+                  <w:right w:w="15" w:type="dxa"/>
+                </w:tblCellMar>
+                <w:tblLook w:val="04A0" w:firstRow="1" w:lastRow="0" w:firstColumn="1" w:lastColumn="0" w:noHBand="0" w:noVBand="1"/>
+              </w:tblPr>
+              <w:tblGrid>
+                <w:gridCol w:w="442"/>
+                <w:gridCol w:w="30892"/>
+              </w:tblGrid>
+              <w:tr>
+                <w:trPr>
+                  <w:divId w:val="1388534522"/>
+                  <w:tblCellSpacing w:w="15" w:type="dxa"/>
+                </w:trPr>
+                <w:tc>
+                  <w:tcPr>
+                    <w:tcW w:w="73" w:type="pct"/>
+                    <w:hideMark/>
+                  </w:tcPr>
+                  <w:p>
+                    <w:pPr>
+                      <w:pStyle w:val="Bibliografa"/>
+                      <w:rPr>
+                        <w:noProof/>
+                        <w:sz w:val="24"/>
+                        <w:szCs w:val="24"/>
+                      </w:rPr>
+                    </w:pPr>
+                    <w:r>
+                      <w:rPr>
+                        <w:noProof/>
+                      </w:rPr>
+                      <w:t xml:space="preserve">[1] </w:t>
+                    </w:r>
+                  </w:p>
+                </w:tc>
+                <w:tc>
+                  <w:tcPr>
+                    <w:tcW w:w="0" w:type="auto"/>
+                    <w:hideMark/>
+                  </w:tcPr>
+                  <w:p>
+                    <w:pPr>
+                      <w:pStyle w:val="Bibliografa"/>
+                      <w:rPr>
+                        <w:noProof/>
+                      </w:rPr>
+                    </w:pPr>
+                    <w:r>
+                      <w:rPr>
+                        <w:noProof/>
+                      </w:rPr>
+                      <w:t>G. Rojo. [En línea]. Available: https://gramatica.usc.es/~grojo/Publicaciones/Lgca_corpus_lgca_espanol.pdf.</w:t>
+                    </w:r>
+                  </w:p>
+                </w:tc>
+              </w:tr>
+              <w:tr>
+                <w:trPr>
+                  <w:divId w:val="1388534522"/>
+                  <w:tblCellSpacing w:w="15" w:type="dxa"/>
+                </w:trPr>
+                <w:tc>
+                  <w:tcPr>
+                    <w:tcW w:w="73" w:type="pct"/>
+                    <w:hideMark/>
+                  </w:tcPr>
+                  <w:p>
+                    <w:pPr>
+                      <w:pStyle w:val="Bibliografa"/>
+                      <w:rPr>
+                        <w:noProof/>
+                      </w:rPr>
+                    </w:pPr>
+                    <w:r>
+                      <w:rPr>
+                        <w:noProof/>
+                      </w:rPr>
+                      <w:t xml:space="preserve">[2] </w:t>
+                    </w:r>
+                  </w:p>
+                </w:tc>
+                <w:tc>
+                  <w:tcPr>
+                    <w:tcW w:w="0" w:type="auto"/>
+                    <w:hideMark/>
+                  </w:tcPr>
+                  <w:p>
+                    <w:pPr>
+                      <w:pStyle w:val="Bibliografa"/>
+                      <w:rPr>
+                        <w:noProof/>
+                        <w:lang w:val="en-US"/>
+                      </w:rPr>
+                    </w:pPr>
+                    <w:r>
+                      <w:rPr>
+                        <w:noProof/>
+                      </w:rPr>
+                      <w:t xml:space="preserve">F. y. Kucera, «aclweb,» [En línea]. </w:t>
+                    </w:r>
+                    <w:r>
+                      <w:rPr>
+                        <w:noProof/>
+                        <w:lang w:val="en-US"/>
+                      </w:rPr>
+                      <w:t>Available: http://www.aclweb.org/anthology/C80-1006.</w:t>
+                    </w:r>
+                  </w:p>
+                </w:tc>
+              </w:tr>
+              <w:tr>
+                <w:trPr>
+                  <w:divId w:val="1388534522"/>
+                  <w:tblCellSpacing w:w="15" w:type="dxa"/>
+                </w:trPr>
+                <w:tc>
+                  <w:tcPr>
+                    <w:tcW w:w="73" w:type="pct"/>
+                    <w:hideMark/>
+                  </w:tcPr>
+                  <w:p>
+                    <w:pPr>
+                      <w:pStyle w:val="Bibliografa"/>
+                      <w:rPr>
+                        <w:noProof/>
+                      </w:rPr>
+                    </w:pPr>
+                    <w:r>
+                      <w:rPr>
+                        <w:noProof/>
+                      </w:rPr>
+                      <w:t xml:space="preserve">[3] </w:t>
+                    </w:r>
+                  </w:p>
+                </w:tc>
+                <w:tc>
+                  <w:tcPr>
+                    <w:tcW w:w="0" w:type="auto"/>
+                    <w:hideMark/>
+                  </w:tcPr>
+                  <w:p>
+                    <w:pPr>
+                      <w:pStyle w:val="Bibliografa"/>
+                      <w:rPr>
+                        <w:noProof/>
+                      </w:rPr>
+                    </w:pPr>
+                    <w:r>
+                      <w:rPr>
+                        <w:noProof/>
+                      </w:rPr>
+                      <w:t>A. Lindebjerg. [En línea]. Available: http://www.hit.uib.no/icame/brown/bcm.html.</w:t>
+                    </w:r>
+                  </w:p>
+                </w:tc>
+              </w:tr>
+              <w:tr>
+                <w:trPr>
+                  <w:divId w:val="1388534522"/>
+                  <w:tblCellSpacing w:w="15" w:type="dxa"/>
+                </w:trPr>
+                <w:tc>
+                  <w:tcPr>
+                    <w:tcW w:w="73" w:type="pct"/>
+                    <w:hideMark/>
+                  </w:tcPr>
+                  <w:p>
+                    <w:pPr>
+                      <w:pStyle w:val="Bibliografa"/>
+                      <w:rPr>
+                        <w:noProof/>
+                      </w:rPr>
+                    </w:pPr>
+                    <w:r>
+                      <w:rPr>
+                        <w:noProof/>
+                      </w:rPr>
+                      <w:t xml:space="preserve">[4] </w:t>
+                    </w:r>
+                  </w:p>
+                </w:tc>
+                <w:tc>
+                  <w:tcPr>
+                    <w:tcW w:w="0" w:type="auto"/>
+                    <w:hideMark/>
+                  </w:tcPr>
+                  <w:p>
+                    <w:pPr>
+                      <w:pStyle w:val="Bibliografa"/>
+                      <w:rPr>
+                        <w:noProof/>
+                      </w:rPr>
+                    </w:pPr>
+                    <w:r>
+                      <w:rPr>
+                        <w:noProof/>
+                      </w:rPr>
+                      <w:t>O. KHOKOVSKAIA. [En línea]. Available: http://radio.feld.cvut.cz/conf/poster/proceedings/Poster_2017/Section_HS/HS_018_Kholkovskaia.pdf.</w:t>
+                    </w:r>
+                  </w:p>
+                </w:tc>
+              </w:tr>
+              <w:tr>
+                <w:trPr>
+                  <w:divId w:val="1388534522"/>
+                  <w:tblCellSpacing w:w="15" w:type="dxa"/>
+                </w:trPr>
+                <w:tc>
+                  <w:tcPr>
+                    <w:tcW w:w="73" w:type="pct"/>
+                    <w:hideMark/>
+                  </w:tcPr>
+                  <w:p>
+                    <w:pPr>
+                      <w:pStyle w:val="Bibliografa"/>
+                      <w:rPr>
+                        <w:noProof/>
+                      </w:rPr>
+                    </w:pPr>
+                    <w:r>
+                      <w:rPr>
+                        <w:noProof/>
+                      </w:rPr>
+                      <w:t xml:space="preserve">[5] </w:t>
+                    </w:r>
+                  </w:p>
+                </w:tc>
+                <w:tc>
+                  <w:tcPr>
+                    <w:tcW w:w="0" w:type="auto"/>
+                    <w:hideMark/>
+                  </w:tcPr>
+                  <w:p>
+                    <w:pPr>
+                      <w:pStyle w:val="Bibliografa"/>
+                      <w:rPr>
+                        <w:noProof/>
+                      </w:rPr>
+                    </w:pPr>
+                    <w:r>
+                      <w:rPr>
+                        <w:noProof/>
+                      </w:rPr>
+                      <w:t>[En línea]. Available: https://en.wikipedia.org/wiki/Brown_Corpus.</w:t>
+                    </w:r>
+                  </w:p>
+                </w:tc>
+              </w:tr>
+              <w:tr>
+                <w:trPr>
+                  <w:divId w:val="1388534522"/>
+                  <w:tblCellSpacing w:w="15" w:type="dxa"/>
+                </w:trPr>
+                <w:tc>
+                  <w:tcPr>
+                    <w:tcW w:w="73" w:type="pct"/>
+                    <w:hideMark/>
+                  </w:tcPr>
+                  <w:p>
+                    <w:pPr>
+                      <w:pStyle w:val="Bibliografa"/>
+                      <w:rPr>
+                        <w:noProof/>
+                      </w:rPr>
+                    </w:pPr>
+                    <w:r>
+                      <w:rPr>
+                        <w:noProof/>
+                      </w:rPr>
+                      <w:t xml:space="preserve">[6] </w:t>
+                    </w:r>
+                  </w:p>
+                </w:tc>
+                <w:tc>
+                  <w:tcPr>
+                    <w:tcW w:w="0" w:type="auto"/>
+                    <w:hideMark/>
+                  </w:tcPr>
+                  <w:p>
+                    <w:pPr>
+                      <w:pStyle w:val="Bibliografa"/>
+                      <w:rPr>
+                        <w:noProof/>
+                      </w:rPr>
+                    </w:pPr>
+                    <w:r>
+                      <w:rPr>
+                        <w:noProof/>
+                      </w:rPr>
+                      <w:t>[En línea]. Available: https://www1.essex.ac.uk/linguistics/external/clmt/w3c/corpus_ling/content/corpora/list/public/susanne.html.</w:t>
+                    </w:r>
+                  </w:p>
+                </w:tc>
+              </w:tr>
+              <w:tr>
+                <w:trPr>
+                  <w:divId w:val="1388534522"/>
+                  <w:tblCellSpacing w:w="15" w:type="dxa"/>
+                </w:trPr>
+                <w:tc>
+                  <w:tcPr>
+                    <w:tcW w:w="73" w:type="pct"/>
+                    <w:hideMark/>
+                  </w:tcPr>
+                  <w:p>
+                    <w:pPr>
+                      <w:pStyle w:val="Bibliografa"/>
+                      <w:rPr>
+                        <w:noProof/>
+                      </w:rPr>
+                    </w:pPr>
+                    <w:r>
+                      <w:rPr>
+                        <w:noProof/>
+                      </w:rPr>
+                      <w:t xml:space="preserve">[7] </w:t>
+                    </w:r>
+                  </w:p>
+                </w:tc>
+                <w:tc>
+                  <w:tcPr>
+                    <w:tcW w:w="0" w:type="auto"/>
+                    <w:hideMark/>
+                  </w:tcPr>
+                  <w:p>
+                    <w:pPr>
+                      <w:pStyle w:val="Bibliografa"/>
+                      <w:rPr>
+                        <w:noProof/>
+                      </w:rPr>
+                    </w:pPr>
+                    <w:r>
+                      <w:rPr>
+                        <w:noProof/>
+                      </w:rPr>
+                      <w:t>[En línea]. Available: https://www.grsampson.net/SueDoc.html.</w:t>
+                    </w:r>
+                  </w:p>
+                </w:tc>
+              </w:tr>
+              <w:tr>
+                <w:trPr>
+                  <w:divId w:val="1388534522"/>
+                  <w:tblCellSpacing w:w="15" w:type="dxa"/>
+                </w:trPr>
+                <w:tc>
+                  <w:tcPr>
+                    <w:tcW w:w="73" w:type="pct"/>
+                    <w:hideMark/>
+                  </w:tcPr>
+                  <w:p>
+                    <w:pPr>
+                      <w:pStyle w:val="Bibliografa"/>
+                      <w:rPr>
+                        <w:noProof/>
+                      </w:rPr>
+                    </w:pPr>
+                    <w:r>
+                      <w:rPr>
+                        <w:noProof/>
+                      </w:rPr>
+                      <w:t xml:space="preserve">[8] </w:t>
+                    </w:r>
+                  </w:p>
+                </w:tc>
+                <w:tc>
+                  <w:tcPr>
+                    <w:tcW w:w="0" w:type="auto"/>
+                    <w:hideMark/>
+                  </w:tcPr>
+                  <w:p>
+                    <w:pPr>
+                      <w:pStyle w:val="Bibliografa"/>
+                      <w:rPr>
+                        <w:noProof/>
+                      </w:rPr>
+                    </w:pPr>
+                    <w:r>
+                      <w:rPr>
+                        <w:noProof/>
+                      </w:rPr>
+                      <w:t>[En línea]. Available: https://research.csc.fi/-/susanne-corpus.</w:t>
+                    </w:r>
+                  </w:p>
+                </w:tc>
+              </w:tr>
+              <w:tr>
+                <w:trPr>
+                  <w:divId w:val="1388534522"/>
+                  <w:tblCellSpacing w:w="15" w:type="dxa"/>
+                </w:trPr>
+                <w:tc>
+                  <w:tcPr>
+                    <w:tcW w:w="73" w:type="pct"/>
+                    <w:hideMark/>
+                  </w:tcPr>
+                  <w:p>
+                    <w:pPr>
+                      <w:pStyle w:val="Bibliografa"/>
+                      <w:rPr>
+                        <w:noProof/>
+                      </w:rPr>
+                    </w:pPr>
+                    <w:r>
+                      <w:rPr>
+                        <w:noProof/>
+                      </w:rPr>
+                      <w:t xml:space="preserve">[9] </w:t>
+                    </w:r>
+                  </w:p>
+                </w:tc>
+                <w:tc>
+                  <w:tcPr>
+                    <w:tcW w:w="0" w:type="auto"/>
+                    <w:hideMark/>
+                  </w:tcPr>
+                  <w:p>
+                    <w:pPr>
+                      <w:pStyle w:val="Bibliografa"/>
+                      <w:rPr>
+                        <w:noProof/>
+                      </w:rPr>
+                    </w:pPr>
+                    <w:r>
+                      <w:rPr>
+                        <w:noProof/>
+                      </w:rPr>
+                      <w:t>[En línea]. Available: http://www.lllf.uam.es/~sandoval/UAMTreebank.html.</w:t>
+                    </w:r>
+                  </w:p>
+                </w:tc>
+              </w:tr>
+              <w:tr>
+                <w:trPr>
+                  <w:divId w:val="1388534522"/>
+                  <w:tblCellSpacing w:w="15" w:type="dxa"/>
+                </w:trPr>
+                <w:tc>
+                  <w:tcPr>
+                    <w:tcW w:w="73" w:type="pct"/>
+                    <w:hideMark/>
+                  </w:tcPr>
+                  <w:p>
+                    <w:pPr>
+                      <w:pStyle w:val="Bibliografa"/>
+                      <w:rPr>
+                        <w:noProof/>
+                      </w:rPr>
+                    </w:pPr>
+                    <w:r>
+                      <w:rPr>
+                        <w:noProof/>
+                      </w:rPr>
+                      <w:t xml:space="preserve">[10] </w:t>
+                    </w:r>
+                  </w:p>
+                </w:tc>
+                <w:tc>
+                  <w:tcPr>
+                    <w:tcW w:w="0" w:type="auto"/>
+                    <w:hideMark/>
+                  </w:tcPr>
+                  <w:p>
+                    <w:pPr>
+                      <w:pStyle w:val="Bibliografa"/>
+                      <w:rPr>
+                        <w:noProof/>
+                      </w:rPr>
+                    </w:pPr>
+                    <w:r>
+                      <w:rPr>
+                        <w:noProof/>
+                      </w:rPr>
+                      <w:t>[En línea]. Available: http://clic.ub.edu/.</w:t>
+                    </w:r>
+                  </w:p>
+                </w:tc>
+              </w:tr>
+              <w:tr>
+                <w:trPr>
+                  <w:divId w:val="1388534522"/>
+                  <w:tblCellSpacing w:w="15" w:type="dxa"/>
+                </w:trPr>
+                <w:tc>
+                  <w:tcPr>
+                    <w:tcW w:w="73" w:type="pct"/>
+                    <w:hideMark/>
+                  </w:tcPr>
+                  <w:p>
+                    <w:pPr>
+                      <w:pStyle w:val="Bibliografa"/>
+                      <w:rPr>
+                        <w:noProof/>
+                      </w:rPr>
+                    </w:pPr>
+                    <w:r>
+                      <w:rPr>
+                        <w:noProof/>
+                      </w:rPr>
+                      <w:t xml:space="preserve">[11] </w:t>
+                    </w:r>
+                  </w:p>
+                </w:tc>
+                <w:tc>
+                  <w:tcPr>
+                    <w:tcW w:w="0" w:type="auto"/>
+                    <w:hideMark/>
+                  </w:tcPr>
+                  <w:p>
+                    <w:pPr>
+                      <w:pStyle w:val="Bibliografa"/>
+                      <w:rPr>
+                        <w:noProof/>
+                      </w:rPr>
+                    </w:pPr>
+                    <w:r>
+                      <w:rPr>
+                        <w:noProof/>
+                      </w:rPr>
+                      <w:t>[En línea]. Available: https://es.wikipedia.org/wiki/TreeBank.</w:t>
+                    </w:r>
+                  </w:p>
+                </w:tc>
+              </w:tr>
+              <w:tr>
+                <w:trPr>
+                  <w:divId w:val="1388534522"/>
+                  <w:tblCellSpacing w:w="15" w:type="dxa"/>
+                </w:trPr>
+                <w:tc>
+                  <w:tcPr>
+                    <w:tcW w:w="73" w:type="pct"/>
+                    <w:hideMark/>
+                  </w:tcPr>
+                  <w:p>
+                    <w:pPr>
+                      <w:pStyle w:val="Bibliografa"/>
+                      <w:rPr>
+                        <w:noProof/>
+                      </w:rPr>
+                    </w:pPr>
+                    <w:r>
+                      <w:rPr>
+                        <w:noProof/>
+                      </w:rPr>
+                      <w:t xml:space="preserve">[12] </w:t>
+                    </w:r>
+                  </w:p>
+                </w:tc>
+                <w:tc>
+                  <w:tcPr>
+                    <w:tcW w:w="0" w:type="auto"/>
+                    <w:hideMark/>
+                  </w:tcPr>
+                  <w:p>
+                    <w:pPr>
+                      <w:pStyle w:val="Bibliografa"/>
+                      <w:rPr>
+                        <w:noProof/>
+                      </w:rPr>
+                    </w:pPr>
+                    <w:r>
+                      <w:rPr>
+                        <w:noProof/>
+                      </w:rPr>
+                      <w:t>«books.google,» [En línea]. Available: https://books.google.es/books?id=r3xyBgAAQBAJ&amp;pg=PA238&amp;lpg=PA238&amp;dq=thematics+penn+treebank&amp;source=bl&amp;ots=rI5UVySG3q&amp;sig=gVXpUTbH7dacg8NVA52idx_LtHM&amp;hl=en&amp;sa=X&amp;ved=0ahUKEwiPuaaB5rnYAhWKwbwKHWy1AqQQ6AEIMDAB#v=onepage&amp;q=thematics%20penn%20treebank&amp;f=false.</w:t>
+                    </w:r>
+                  </w:p>
+                </w:tc>
+              </w:tr>
+              <w:tr>
+                <w:trPr>
+                  <w:divId w:val="1388534522"/>
+                  <w:tblCellSpacing w:w="15" w:type="dxa"/>
+                </w:trPr>
+                <w:tc>
+                  <w:tcPr>
+                    <w:tcW w:w="73" w:type="pct"/>
+                    <w:hideMark/>
+                  </w:tcPr>
+                  <w:p>
+                    <w:pPr>
+                      <w:pStyle w:val="Bibliografa"/>
+                      <w:rPr>
+                        <w:noProof/>
+                      </w:rPr>
+                    </w:pPr>
+                    <w:r>
+                      <w:rPr>
+                        <w:noProof/>
+                      </w:rPr>
+                      <w:t xml:space="preserve">[13] </w:t>
+                    </w:r>
+                  </w:p>
+                </w:tc>
+                <w:tc>
+                  <w:tcPr>
+                    <w:tcW w:w="0" w:type="auto"/>
+                    <w:hideMark/>
+                  </w:tcPr>
+                  <w:p>
+                    <w:pPr>
+                      <w:pStyle w:val="Bibliografa"/>
+                      <w:rPr>
+                        <w:noProof/>
+                      </w:rPr>
+                    </w:pPr>
+                    <w:r>
+                      <w:rPr>
+                        <w:noProof/>
+                      </w:rPr>
+                      <w:t>[En línea]. Available: http://citeseerx.ist.psu.edu/viewdoc/download?doi=10.1.1.9.8216&amp;rep=rep1&amp;type=pdf.</w:t>
+                    </w:r>
+                  </w:p>
+                </w:tc>
+              </w:tr>
+              <w:tr>
+                <w:trPr>
+                  <w:divId w:val="1388534522"/>
+                  <w:tblCellSpacing w:w="15" w:type="dxa"/>
+                </w:trPr>
+                <w:tc>
+                  <w:tcPr>
+                    <w:tcW w:w="73" w:type="pct"/>
+                    <w:hideMark/>
+                  </w:tcPr>
+                  <w:p>
+                    <w:pPr>
+                      <w:pStyle w:val="Bibliografa"/>
+                      <w:rPr>
+                        <w:noProof/>
+                      </w:rPr>
+                    </w:pPr>
+                    <w:r>
+                      <w:rPr>
+                        <w:noProof/>
+                      </w:rPr>
+                      <w:t xml:space="preserve">[14] </w:t>
+                    </w:r>
+                  </w:p>
+                </w:tc>
+                <w:tc>
+                  <w:tcPr>
+                    <w:tcW w:w="0" w:type="auto"/>
+                    <w:hideMark/>
+                  </w:tcPr>
+                  <w:p>
+                    <w:pPr>
+                      <w:pStyle w:val="Bibliografa"/>
+                      <w:rPr>
+                        <w:noProof/>
+                      </w:rPr>
+                    </w:pPr>
+                    <w:r>
+                      <w:rPr>
+                        <w:noProof/>
+                      </w:rPr>
+                      <w:t>[En línea]. Available: https://www.grsampson.net/SueDoc.html.</w:t>
+                    </w:r>
+                  </w:p>
+                </w:tc>
+              </w:tr>
+              <w:tr>
+                <w:trPr>
+                  <w:divId w:val="1388534522"/>
+                  <w:tblCellSpacing w:w="15" w:type="dxa"/>
+                </w:trPr>
+                <w:tc>
+                  <w:tcPr>
+                    <w:tcW w:w="73" w:type="pct"/>
+                    <w:hideMark/>
+                  </w:tcPr>
+                  <w:p>
+                    <w:pPr>
+                      <w:pStyle w:val="Bibliografa"/>
+                      <w:rPr>
+                        <w:noProof/>
+                      </w:rPr>
+                    </w:pPr>
+                    <w:r>
+                      <w:rPr>
+                        <w:noProof/>
+                      </w:rPr>
+                      <w:t xml:space="preserve">[15] </w:t>
+                    </w:r>
+                  </w:p>
+                </w:tc>
+                <w:tc>
+                  <w:tcPr>
+                    <w:tcW w:w="0" w:type="auto"/>
+                    <w:hideMark/>
+                  </w:tcPr>
+                  <w:p>
+                    <w:pPr>
+                      <w:pStyle w:val="Bibliografa"/>
+                      <w:rPr>
+                        <w:noProof/>
+                      </w:rPr>
+                    </w:pPr>
+                    <w:r>
+                      <w:rPr>
+                        <w:noProof/>
+                      </w:rPr>
+                      <w:t>[En línea]. Available: https://www.ling.upenn.edu/courses/Fall_2003/ling001/penn_treebank_pos.html.</w:t>
+                    </w:r>
+                  </w:p>
+                </w:tc>
+              </w:tr>
+              <w:tr>
+                <w:trPr>
+                  <w:divId w:val="1388534522"/>
+                  <w:tblCellSpacing w:w="15" w:type="dxa"/>
+                </w:trPr>
+                <w:tc>
+                  <w:tcPr>
+                    <w:tcW w:w="73" w:type="pct"/>
+                    <w:hideMark/>
+                  </w:tcPr>
+                  <w:p>
+                    <w:pPr>
+                      <w:pStyle w:val="Bibliografa"/>
+                      <w:rPr>
+                        <w:noProof/>
+                      </w:rPr>
+                    </w:pPr>
+                    <w:r>
+                      <w:rPr>
+                        <w:noProof/>
+                      </w:rPr>
+                      <w:t xml:space="preserve">[16] </w:t>
+                    </w:r>
+                  </w:p>
+                </w:tc>
+                <w:tc>
+                  <w:tcPr>
+                    <w:tcW w:w="0" w:type="auto"/>
+                    <w:hideMark/>
+                  </w:tcPr>
+                  <w:p>
+                    <w:pPr>
+                      <w:pStyle w:val="Bibliografa"/>
+                      <w:rPr>
+                        <w:noProof/>
+                      </w:rPr>
+                    </w:pPr>
+                    <w:r>
+                      <w:rPr>
+                        <w:noProof/>
+                      </w:rPr>
+                      <w:t>[En línea]. Available: https://www.clips.uantwerpen.be/pages/mbsp-tags.</w:t>
+                    </w:r>
+                  </w:p>
+                </w:tc>
+              </w:tr>
+              <w:tr>
+                <w:trPr>
+                  <w:divId w:val="1388534522"/>
+                  <w:tblCellSpacing w:w="15" w:type="dxa"/>
+                </w:trPr>
+                <w:tc>
+                  <w:tcPr>
+                    <w:tcW w:w="73" w:type="pct"/>
+                    <w:hideMark/>
+                  </w:tcPr>
+                  <w:p>
+                    <w:pPr>
+                      <w:pStyle w:val="Bibliografa"/>
+                      <w:rPr>
+                        <w:noProof/>
+                      </w:rPr>
+                    </w:pPr>
+                    <w:r>
+                      <w:rPr>
+                        <w:noProof/>
+                      </w:rPr>
+                      <w:t xml:space="preserve">[17] </w:t>
+                    </w:r>
+                  </w:p>
+                </w:tc>
+                <w:tc>
+                  <w:tcPr>
+                    <w:tcW w:w="0" w:type="auto"/>
+                    <w:hideMark/>
+                  </w:tcPr>
+                  <w:p>
+                    <w:pPr>
+                      <w:pStyle w:val="Bibliografa"/>
+                      <w:rPr>
+                        <w:noProof/>
+                      </w:rPr>
+                    </w:pPr>
+                    <w:r>
+                      <w:rPr>
+                        <w:noProof/>
+                      </w:rPr>
+                      <w:t>[En línea]. Available: https://catalog.ldc.upenn.edu/docs/LDC95T7/cl93.html.</w:t>
+                    </w:r>
+                  </w:p>
+                </w:tc>
+              </w:tr>
+              <w:tr>
+                <w:trPr>
+                  <w:divId w:val="1388534522"/>
+                  <w:tblCellSpacing w:w="15" w:type="dxa"/>
+                </w:trPr>
+                <w:tc>
+                  <w:tcPr>
+                    <w:tcW w:w="73" w:type="pct"/>
+                    <w:hideMark/>
+                  </w:tcPr>
+                  <w:p>
+                    <w:pPr>
+                      <w:pStyle w:val="Bibliografa"/>
+                      <w:rPr>
+                        <w:noProof/>
+                      </w:rPr>
+                    </w:pPr>
+                    <w:r>
+                      <w:rPr>
+                        <w:noProof/>
+                      </w:rPr>
+                      <w:t xml:space="preserve">[18] </w:t>
+                    </w:r>
+                  </w:p>
+                </w:tc>
+                <w:tc>
+                  <w:tcPr>
+                    <w:tcW w:w="0" w:type="auto"/>
+                    <w:hideMark/>
+                  </w:tcPr>
+                  <w:p>
+                    <w:pPr>
+                      <w:pStyle w:val="Bibliografa"/>
+                      <w:rPr>
+                        <w:noProof/>
+                        <w:lang w:val="en-US"/>
+                      </w:rPr>
+                    </w:pPr>
+                    <w:r>
+                      <w:rPr>
+                        <w:noProof/>
+                        <w:lang w:val="en-US"/>
+                      </w:rPr>
+                      <w:t>Ron Kohavi, George H. John, «Wrappers for feature subset selection,» Mountain View, 1995.</w:t>
+                    </w:r>
+                  </w:p>
+                </w:tc>
+              </w:tr>
+              <w:tr>
+                <w:trPr>
+                  <w:divId w:val="1388534522"/>
+                  <w:tblCellSpacing w:w="15" w:type="dxa"/>
+                </w:trPr>
+                <w:tc>
+                  <w:tcPr>
+                    <w:tcW w:w="73" w:type="pct"/>
+                    <w:hideMark/>
+                  </w:tcPr>
+                  <w:p>
+                    <w:pPr>
+                      <w:pStyle w:val="Bibliografa"/>
+                      <w:rPr>
+                        <w:noProof/>
+                      </w:rPr>
+                    </w:pPr>
+                    <w:r>
+                      <w:rPr>
+                        <w:noProof/>
+                      </w:rPr>
+                      <w:t xml:space="preserve">[19] </w:t>
+                    </w:r>
+                  </w:p>
+                </w:tc>
+                <w:tc>
+                  <w:tcPr>
+                    <w:tcW w:w="0" w:type="auto"/>
+                    <w:hideMark/>
+                  </w:tcPr>
+                  <w:p>
+                    <w:pPr>
+                      <w:pStyle w:val="Bibliografa"/>
+                      <w:rPr>
+                        <w:noProof/>
+                      </w:rPr>
+                    </w:pPr>
+                    <w:r>
+                      <w:rPr>
+                        <w:noProof/>
+                      </w:rPr>
+                      <w:t xml:space="preserve">José Hernández Orallo, M. José Ramírez Quintana César, Introducción a la Minería de Datos. </w:t>
+                    </w:r>
+                  </w:p>
+                </w:tc>
+              </w:tr>
+            </w:tbl>
+            <w:p>
+              <w:pPr>
+                <w:divId w:val="1388534522"/>
+                <w:rPr>
+                  <w:rFonts w:eastAsia="Times New Roman"/>
+                  <w:noProof/>
+                </w:rPr>
+              </w:pPr>
+            </w:p>
+            <w:p>
+              <w:r>
+                <w:rPr>
+                  <w:b/>
+                  <w:bCs/>
+                </w:rPr>
+                <w:fldChar w:fldCharType="end"/>
+              </w:r>
+            </w:p>
+          </w:sdtContent>
+        </w:sdt>
+      </w:sdtContent>
+    </w:sdt>
+    <w:p>
+      <w:pPr>
+        <w:ind w:firstLine="567"/>
+      </w:pPr>
     </w:p>
     <w:sectPr>
-      <w:headerReference w:type="default" r:id="rId12"/>
-      <w:footerReference w:type="even" r:id="rId13"/>
-      <w:footerReference w:type="default" r:id="rId14"/>
+      <w:headerReference w:type="default" r:id="rId13"/>
+      <w:footerReference w:type="even" r:id="rId14"/>
+      <w:footerReference w:type="default" r:id="rId15"/>
       <w:pgSz w:w="11907" w:h="16839"/>
       <w:pgMar w:top="1440" w:right="1050" w:bottom="1440" w:left="1050" w:header="612" w:footer="459" w:gutter="0"/>
       <w:pgNumType w:start="0"/>
@@ -1707,7 +4965,6 @@
     </w:r>
     <w:r>
       <w:rPr>
-        <w:rFonts w:hint="eastAsia"/>
         <w:color w:val="6076B4" w:themeColor="accent1"/>
       </w:rPr>
       <w:fldChar w:fldCharType="separate"/>
@@ -1717,7 +4974,7 @@
         <w:noProof/>
         <w:color w:val="6076B4" w:themeColor="accent1"/>
       </w:rPr>
-      <w:t>Descripción de los corpus</w:t>
+      <w:t>Breve análisis de qué corpus es el más apropiado diferenciando entre el corps de Brown y el de Sussane.</w:t>
     </w:r>
     <w:r>
       <w:rPr>
@@ -1767,7 +5024,7 @@
         <w:noProof/>
         <w:color w:val="6076B4" w:themeColor="accent1"/>
       </w:rPr>
-      <w:t>5</w:t>
+      <w:t>9</w:t>
     </w:r>
     <w:r>
       <w:rPr>
@@ -1816,7 +5073,6 @@
       <w:dataBinding w:prefixMappings="xmlns:ns0='http://schemas.openxmlformats.org/package/2006/metadata/core-properties' xmlns:ns1='http://purl.org/dc/elements/1.1/'" w:xpath="/ns0:coreProperties[1]/ns1:title[1]" w:storeItemID="{6C3C8BC8-F283-45AE-878A-BAB7291924A1}"/>
       <w:text/>
     </w:sdtPr>
-    <w:sdtEndPr/>
     <w:sdtContent>
       <w:p>
         <w:pPr>
@@ -2616,6 +5872,205 @@
     </w:lvl>
   </w:abstractNum>
   <w:abstractNum w:abstractNumId="7">
+    <w:nsid w:val="73DD38A3"/>
+    <w:multiLevelType w:val="hybridMultilevel"/>
+    <w:tmpl w:val="EDC4379E"/>
+    <w:lvl w:ilvl="0" w:tplc="0C0A000F">
+      <w:start w:val="1"/>
+      <w:numFmt w:val="decimal"/>
+      <w:lvlText w:val="%1."/>
+      <w:lvlJc w:val="left"/>
+      <w:pPr>
+        <w:ind w:left="1287" w:hanging="360"/>
+      </w:pPr>
+    </w:lvl>
+    <w:lvl w:ilvl="1" w:tplc="0C0A0019" w:tentative="1">
+      <w:start w:val="1"/>
+      <w:numFmt w:val="lowerLetter"/>
+      <w:lvlText w:val="%2."/>
+      <w:lvlJc w:val="left"/>
+      <w:pPr>
+        <w:ind w:left="2007" w:hanging="360"/>
+      </w:pPr>
+    </w:lvl>
+    <w:lvl w:ilvl="2" w:tplc="0C0A001B" w:tentative="1">
+      <w:start w:val="1"/>
+      <w:numFmt w:val="lowerRoman"/>
+      <w:lvlText w:val="%3."/>
+      <w:lvlJc w:val="right"/>
+      <w:pPr>
+        <w:ind w:left="2727" w:hanging="180"/>
+      </w:pPr>
+    </w:lvl>
+    <w:lvl w:ilvl="3" w:tplc="0C0A000F" w:tentative="1">
+      <w:start w:val="1"/>
+      <w:numFmt w:val="decimal"/>
+      <w:lvlText w:val="%4."/>
+      <w:lvlJc w:val="left"/>
+      <w:pPr>
+        <w:ind w:left="3447" w:hanging="360"/>
+      </w:pPr>
+    </w:lvl>
+    <w:lvl w:ilvl="4" w:tplc="0C0A0019" w:tentative="1">
+      <w:start w:val="1"/>
+      <w:numFmt w:val="lowerLetter"/>
+      <w:lvlText w:val="%5."/>
+      <w:lvlJc w:val="left"/>
+      <w:pPr>
+        <w:ind w:left="4167" w:hanging="360"/>
+      </w:pPr>
+    </w:lvl>
+    <w:lvl w:ilvl="5" w:tplc="0C0A001B" w:tentative="1">
+      <w:start w:val="1"/>
+      <w:numFmt w:val="lowerRoman"/>
+      <w:lvlText w:val="%6."/>
+      <w:lvlJc w:val="right"/>
+      <w:pPr>
+        <w:ind w:left="4887" w:hanging="180"/>
+      </w:pPr>
+    </w:lvl>
+    <w:lvl w:ilvl="6" w:tplc="0C0A000F" w:tentative="1">
+      <w:start w:val="1"/>
+      <w:numFmt w:val="decimal"/>
+      <w:lvlText w:val="%7."/>
+      <w:lvlJc w:val="left"/>
+      <w:pPr>
+        <w:ind w:left="5607" w:hanging="360"/>
+      </w:pPr>
+    </w:lvl>
+    <w:lvl w:ilvl="7" w:tplc="0C0A0019" w:tentative="1">
+      <w:start w:val="1"/>
+      <w:numFmt w:val="lowerLetter"/>
+      <w:lvlText w:val="%8."/>
+      <w:lvlJc w:val="left"/>
+      <w:pPr>
+        <w:ind w:left="6327" w:hanging="360"/>
+      </w:pPr>
+    </w:lvl>
+    <w:lvl w:ilvl="8" w:tplc="0C0A001B" w:tentative="1">
+      <w:start w:val="1"/>
+      <w:numFmt w:val="lowerRoman"/>
+      <w:lvlText w:val="%9."/>
+      <w:lvlJc w:val="right"/>
+      <w:pPr>
+        <w:ind w:left="7047" w:hanging="180"/>
+      </w:pPr>
+    </w:lvl>
+  </w:abstractNum>
+  <w:abstractNum w:abstractNumId="8">
+    <w:nsid w:val="789657B5"/>
+    <w:multiLevelType w:val="hybridMultilevel"/>
+    <w:tmpl w:val="ED86B90E"/>
+    <w:lvl w:ilvl="0" w:tplc="0C0A0005">
+      <w:start w:val="1"/>
+      <w:numFmt w:val="bullet"/>
+      <w:lvlText w:val=""/>
+      <w:lvlJc w:val="left"/>
+      <w:pPr>
+        <w:ind w:left="720" w:hanging="360"/>
+      </w:pPr>
+      <w:rPr>
+        <w:rFonts w:ascii="Wingdings" w:hAnsi="Wingdings" w:hint="default"/>
+      </w:rPr>
+    </w:lvl>
+    <w:lvl w:ilvl="1" w:tplc="0C0A0003" w:tentative="1">
+      <w:start w:val="1"/>
+      <w:numFmt w:val="bullet"/>
+      <w:lvlText w:val="o"/>
+      <w:lvlJc w:val="left"/>
+      <w:pPr>
+        <w:ind w:left="1440" w:hanging="360"/>
+      </w:pPr>
+      <w:rPr>
+        <w:rFonts w:ascii="Courier New" w:hAnsi="Courier New" w:cs="Courier New" w:hint="default"/>
+      </w:rPr>
+    </w:lvl>
+    <w:lvl w:ilvl="2" w:tplc="0C0A0005" w:tentative="1">
+      <w:start w:val="1"/>
+      <w:numFmt w:val="bullet"/>
+      <w:lvlText w:val=""/>
+      <w:lvlJc w:val="left"/>
+      <w:pPr>
+        <w:ind w:left="2160" w:hanging="360"/>
+      </w:pPr>
+      <w:rPr>
+        <w:rFonts w:ascii="Wingdings" w:hAnsi="Wingdings" w:hint="default"/>
+      </w:rPr>
+    </w:lvl>
+    <w:lvl w:ilvl="3" w:tplc="0C0A0001" w:tentative="1">
+      <w:start w:val="1"/>
+      <w:numFmt w:val="bullet"/>
+      <w:lvlText w:val=""/>
+      <w:lvlJc w:val="left"/>
+      <w:pPr>
+        <w:ind w:left="2880" w:hanging="360"/>
+      </w:pPr>
+      <w:rPr>
+        <w:rFonts w:ascii="Symbol" w:hAnsi="Symbol" w:hint="default"/>
+      </w:rPr>
+    </w:lvl>
+    <w:lvl w:ilvl="4" w:tplc="0C0A0003" w:tentative="1">
+      <w:start w:val="1"/>
+      <w:numFmt w:val="bullet"/>
+      <w:lvlText w:val="o"/>
+      <w:lvlJc w:val="left"/>
+      <w:pPr>
+        <w:ind w:left="3600" w:hanging="360"/>
+      </w:pPr>
+      <w:rPr>
+        <w:rFonts w:ascii="Courier New" w:hAnsi="Courier New" w:cs="Courier New" w:hint="default"/>
+      </w:rPr>
+    </w:lvl>
+    <w:lvl w:ilvl="5" w:tplc="0C0A0005" w:tentative="1">
+      <w:start w:val="1"/>
+      <w:numFmt w:val="bullet"/>
+      <w:lvlText w:val=""/>
+      <w:lvlJc w:val="left"/>
+      <w:pPr>
+        <w:ind w:left="4320" w:hanging="360"/>
+      </w:pPr>
+      <w:rPr>
+        <w:rFonts w:ascii="Wingdings" w:hAnsi="Wingdings" w:hint="default"/>
+      </w:rPr>
+    </w:lvl>
+    <w:lvl w:ilvl="6" w:tplc="0C0A0001" w:tentative="1">
+      <w:start w:val="1"/>
+      <w:numFmt w:val="bullet"/>
+      <w:lvlText w:val=""/>
+      <w:lvlJc w:val="left"/>
+      <w:pPr>
+        <w:ind w:left="5040" w:hanging="360"/>
+      </w:pPr>
+      <w:rPr>
+        <w:rFonts w:ascii="Symbol" w:hAnsi="Symbol" w:hint="default"/>
+      </w:rPr>
+    </w:lvl>
+    <w:lvl w:ilvl="7" w:tplc="0C0A0003" w:tentative="1">
+      <w:start w:val="1"/>
+      <w:numFmt w:val="bullet"/>
+      <w:lvlText w:val="o"/>
+      <w:lvlJc w:val="left"/>
+      <w:pPr>
+        <w:ind w:left="5760" w:hanging="360"/>
+      </w:pPr>
+      <w:rPr>
+        <w:rFonts w:ascii="Courier New" w:hAnsi="Courier New" w:cs="Courier New" w:hint="default"/>
+      </w:rPr>
+    </w:lvl>
+    <w:lvl w:ilvl="8" w:tplc="0C0A0005" w:tentative="1">
+      <w:start w:val="1"/>
+      <w:numFmt w:val="bullet"/>
+      <w:lvlText w:val=""/>
+      <w:lvlJc w:val="left"/>
+      <w:pPr>
+        <w:ind w:left="6480" w:hanging="360"/>
+      </w:pPr>
+      <w:rPr>
+        <w:rFonts w:ascii="Wingdings" w:hAnsi="Wingdings" w:hint="default"/>
+      </w:rPr>
+    </w:lvl>
+  </w:abstractNum>
+  <w:abstractNum w:abstractNumId="9">
     <w:nsid w:val="791F7E28"/>
     <w:multiLevelType w:val="hybridMultilevel"/>
     <w:tmpl w:val="0FFEDAAE"/>
@@ -2728,7 +6183,7 @@
       </w:rPr>
     </w:lvl>
   </w:abstractNum>
-  <w:abstractNum w:abstractNumId="8">
+  <w:abstractNum w:abstractNumId="10">
     <w:nsid w:val="79F333BA"/>
     <w:multiLevelType w:val="hybridMultilevel"/>
     <w:tmpl w:val="4DE84C3E"/>
@@ -2841,7 +6296,7 @@
       </w:rPr>
     </w:lvl>
   </w:abstractNum>
-  <w:abstractNum w:abstractNumId="9">
+  <w:abstractNum w:abstractNumId="11">
     <w:nsid w:val="7E1B37DA"/>
     <w:multiLevelType w:val="hybridMultilevel"/>
     <w:tmpl w:val="CA548228"/>
@@ -2937,16 +6392,16 @@
     <w:abstractNumId w:val="0"/>
   </w:num>
   <w:num w:numId="4">
-    <w:abstractNumId w:val="7"/>
+    <w:abstractNumId w:val="9"/>
   </w:num>
   <w:num w:numId="5">
     <w:abstractNumId w:val="3"/>
   </w:num>
   <w:num w:numId="6">
-    <w:abstractNumId w:val="9"/>
+    <w:abstractNumId w:val="11"/>
   </w:num>
   <w:num w:numId="7">
-    <w:abstractNumId w:val="8"/>
+    <w:abstractNumId w:val="10"/>
   </w:num>
   <w:num w:numId="8">
     <w:abstractNumId w:val="4"/>
@@ -2956,6 +6411,12 @@
   </w:num>
   <w:num w:numId="10">
     <w:abstractNumId w:val="1"/>
+  </w:num>
+  <w:num w:numId="11">
+    <w:abstractNumId w:val="8"/>
+  </w:num>
+  <w:num w:numId="12">
+    <w:abstractNumId w:val="7"/>
   </w:num>
 </w:numbering>
 </file>
@@ -4273,6 +7734,40 @@
       <w:u w:val="single"/>
     </w:rPr>
   </w:style>
+  <w:style w:type="table" w:styleId="Tablaconcuadrcula">
+    <w:name w:val="Table Grid"/>
+    <w:basedOn w:val="Tablanormal"/>
+    <w:uiPriority w:val="59"/>
+    <w:rsid w:val="00BF7EEC"/>
+    <w:pPr>
+      <w:spacing w:after="0" w:line="240" w:lineRule="auto"/>
+    </w:pPr>
+    <w:tblPr>
+      <w:tblInd w:w="0" w:type="dxa"/>
+      <w:tblBorders>
+        <w:top w:val="single" w:sz="4" w:space="0" w:color="auto"/>
+        <w:left w:val="single" w:sz="4" w:space="0" w:color="auto"/>
+        <w:bottom w:val="single" w:sz="4" w:space="0" w:color="auto"/>
+        <w:right w:val="single" w:sz="4" w:space="0" w:color="auto"/>
+        <w:insideH w:val="single" w:sz="4" w:space="0" w:color="auto"/>
+        <w:insideV w:val="single" w:sz="4" w:space="0" w:color="auto"/>
+      </w:tblBorders>
+      <w:tblCellMar>
+        <w:top w:w="0" w:type="dxa"/>
+        <w:left w:w="108" w:type="dxa"/>
+        <w:bottom w:w="0" w:type="dxa"/>
+        <w:right w:w="108" w:type="dxa"/>
+      </w:tblCellMar>
+    </w:tblPr>
+  </w:style>
+  <w:style w:type="paragraph" w:styleId="Bibliografa">
+    <w:name w:val="Bibliography"/>
+    <w:basedOn w:val="Normal"/>
+    <w:next w:val="Normal"/>
+    <w:uiPriority w:val="37"/>
+    <w:unhideWhenUsed/>
+    <w:rsid w:val="00054824"/>
+  </w:style>
 </w:styles>
 </file>
 
@@ -4469,6 +7964,7 @@
     <w:rsid w:val="004C55D9"/>
     <w:rsid w:val="005143B7"/>
     <w:rsid w:val="0078298B"/>
+    <w:rsid w:val="007A3228"/>
     <w:rsid w:val="00860591"/>
     <w:rsid w:val="008C17EA"/>
     <w:rsid w:val="00B86DB2"/>
@@ -4477,6 +7973,7 @@
     <w:rsid w:val="00CD558B"/>
     <w:rsid w:val="00DD5AFE"/>
     <w:rsid w:val="00F50FD4"/>
+    <w:rsid w:val="00F73C00"/>
     <w:rsid w:val="00FB29A4"/>
     <w:rsid w:val="00FD5C0E"/>
     <w:rsid w:val="00FE35A7"/>
@@ -5375,7 +8872,7 @@
         <b:Corporate>Ron Kohavi, George H. John</b:Corporate>
       </b:Author>
     </b:Author>
-    <b:RefOrder>5</b:RefOrder>
+    <b:RefOrder>18</b:RefOrder>
   </b:Source>
   <b:Source>
     <b:Tag>Jos</b:Tag>
@@ -5387,7 +8884,7 @@
         <b:Corporate>José Hernández Orallo, M. José Ramírez Quintana César</b:Corporate>
       </b:Author>
     </b:Author>
-    <b:RefOrder>6</b:RefOrder>
+    <b:RefOrder>19</b:RefOrder>
   </b:Source>
   <b:Source>
     <b:Tag>browncorpus</b:Tag>
@@ -5459,6 +8956,98 @@
     </b:Author>
     <b:RefOrder>3</b:RefOrder>
   </b:Source>
+  <b:Source>
+    <b:Tag>treebank</b:Tag>
+    <b:SourceType>DocumentFromInternetSite</b:SourceType>
+    <b:Guid>{6A2C2FD6-9B6E-4C85-BE4C-B08A529DD75F}</b:Guid>
+    <b:Title>books.google</b:Title>
+    <b:URL>https://books.google.es/books?id=r3xyBgAAQBAJ&amp;pg=PA238&amp;lpg=PA238&amp;dq=thematics+penn+treebank&amp;source=bl&amp;ots=rI5UVySG3q&amp;sig=gVXpUTbH7dacg8NVA52idx_LtHM&amp;hl=en&amp;sa=X&amp;ved=0ahUKEwiPuaaB5rnYAhWKwbwKHWy1AqQQ6AEIMDAB#v=onepage&amp;q=thematics%20penn%20treebank&amp;f=false</b:URL>
+    <b:RefOrder>12</b:RefOrder>
+  </b:Source>
+  <b:Source>
+    <b:Tag>tipos_etiqueta_treebank</b:Tag>
+    <b:SourceType>InternetSite</b:SourceType>
+    <b:Guid>{02DF5459-B62A-46D3-B105-0EBA2762DB45}</b:Guid>
+    <b:URL>https://www.ling.upenn.edu/courses/Fall_2003/ling001/penn_treebank_pos.html</b:URL>
+    <b:RefOrder>15</b:RefOrder>
+  </b:Source>
+  <b:Source>
+    <b:Tag>etiquetas_treebank</b:Tag>
+    <b:SourceType>InternetSite</b:SourceType>
+    <b:Guid>{1AFE3EF1-30C6-4D49-A887-EFC5BB509E33}</b:Guid>
+    <b:URL>https://www.clips.uantwerpen.be/pages/mbsp-tags</b:URL>
+    <b:RefOrder>16</b:RefOrder>
+  </b:Source>
+  <b:Source>
+    <b:Tag>brown_corpus_wiki</b:Tag>
+    <b:SourceType>InternetSite</b:SourceType>
+    <b:Guid>{CF5AABB8-FE07-4FE6-9432-55E7472AB110}</b:Guid>
+    <b:URL>https://en.wikipedia.org/wiki/Brown_Corpus</b:URL>
+    <b:RefOrder>5</b:RefOrder>
+  </b:Source>
+  <b:Source>
+    <b:Tag>treebanksintax1</b:Tag>
+    <b:SourceType>InternetSite</b:SourceType>
+    <b:Guid>{64978BE1-A421-4C0E-909D-2F78B0803EDE}</b:Guid>
+    <b:URL>http://www.lllf.uam.es/~sandoval/UAMTreebank.html</b:URL>
+    <b:RefOrder>9</b:RefOrder>
+  </b:Source>
+  <b:Source>
+    <b:Tag>treebank_sintax2</b:Tag>
+    <b:SourceType>InternetSite</b:SourceType>
+    <b:Guid>{FF2BC393-E5AD-4337-9A48-007735192AB0}</b:Guid>
+    <b:URL>http://clic.ub.edu/</b:URL>
+    <b:RefOrder>10</b:RefOrder>
+  </b:Source>
+  <b:Source>
+    <b:Tag>treebankwikiespanish</b:Tag>
+    <b:SourceType>InternetSite</b:SourceType>
+    <b:Guid>{D8DB2623-79A4-43D8-9604-116808B56A4B}</b:Guid>
+    <b:URL>https://es.wikipedia.org/wiki/TreeBank</b:URL>
+    <b:RefOrder>11</b:RefOrder>
+  </b:Source>
+  <b:Source>
+    <b:Tag>syntacticyposTreebank</b:Tag>
+    <b:SourceType>DocumentFromInternetSite</b:SourceType>
+    <b:Guid>{BB482673-5ACD-4327-949B-739D3C49C602}</b:Guid>
+    <b:URL>http://citeseerx.ist.psu.edu/viewdoc/download?doi=10.1.1.9.8216&amp;rep=rep1&amp;type=pdf</b:URL>
+    <b:RefOrder>13</b:RefOrder>
+  </b:Source>
+  <b:Source>
+    <b:Tag>susanneCorpusDoc</b:Tag>
+    <b:SourceType>InternetSite</b:SourceType>
+    <b:Guid>{9E0150EB-6D9C-449F-8E04-DDF936422536}</b:Guid>
+    <b:URL>https://www.grsampson.net/SueDoc.html</b:URL>
+    <b:RefOrder>14</b:RefOrder>
+  </b:Source>
+  <b:Source>
+    <b:Tag>tematicas_treebank</b:Tag>
+    <b:SourceType>InternetSite</b:SourceType>
+    <b:Guid>{59B661EE-7821-4E67-AFF6-A03D53DBE6A9}</b:Guid>
+    <b:URL>https://catalog.ldc.upenn.edu/docs/LDC95T7/cl93.html</b:URL>
+    <b:RefOrder>17</b:RefOrder>
+  </b:Source>
+  <b:Source>
+    <b:Tag>susanne_corpus</b:Tag>
+    <b:SourceType>InternetSite</b:SourceType>
+    <b:Guid>{4CD0F279-AEF1-4026-BAF5-5C412FDC6C5F}</b:Guid>
+    <b:URL>https://www.grsampson.net/SueDoc.html</b:URL>
+    <b:RefOrder>7</b:RefOrder>
+  </b:Source>
+  <b:Source>
+    <b:Tag>susanne_corpus2</b:Tag>
+    <b:SourceType>InternetSite</b:SourceType>
+    <b:Guid>{B435B81C-D30B-496E-87AB-86B05A0835BB}</b:Guid>
+    <b:URL>https://www1.essex.ac.uk/linguistics/external/clmt/w3c/corpus_ling/content/corpora/list/public/susanne.html</b:URL>
+    <b:RefOrder>6</b:RefOrder>
+  </b:Source>
+  <b:Source>
+    <b:Tag>susanne_corpus3</b:Tag>
+    <b:SourceType>InternetSite</b:SourceType>
+    <b:Guid>{F40E0F52-EECE-425C-9AB3-207291EE51C9}</b:Guid>
+    <b:URL>https://research.csc.fi/-/susanne-corpus</b:URL>
+    <b:RefOrder>8</b:RefOrder>
+  </b:Source>
 </b:Sources>
 </file>
 
@@ -5487,7 +9076,7 @@
 </file>
 
 <file path=customXml/itemProps4.xml><?xml version="1.0" encoding="utf-8"?>
-<ds:datastoreItem xmlns:ds="http://schemas.openxmlformats.org/officeDocument/2006/customXml" ds:itemID="{FEE066C4-D3CB-4B59-A68E-8800F582D7E2}">
+<ds:datastoreItem xmlns:ds="http://schemas.openxmlformats.org/officeDocument/2006/customXml" ds:itemID="{77B76549-A909-4206-A558-4996FFF6A7AB}">
   <ds:schemaRefs>
     <ds:schemaRef ds:uri="http://schemas.openxmlformats.org/officeDocument/2006/bibliography"/>
   </ds:schemaRefs>

</xml_diff>

<commit_message>
Add Resolución Práctica 3 DIT v2 y Finalizada práctica 1 MP
</commit_message>
<xml_diff>
--- a/Descubrimiento_Infomacion_Textos/Tema2/Estudio_Corpus.docx
+++ b/Descubrimiento_Infomacion_Textos/Tema2/Estudio_Corpus.docx
@@ -55,6 +55,7 @@
                   <w:dataBinding w:prefixMappings="xmlns:ns0='http://schemas.openxmlformats.org/package/2006/metadata/core-properties' xmlns:ns1='http://purl.org/dc/elements/1.1/'" w:xpath="/ns0:coreProperties[1]/ns1:title[1]" w:storeItemID="{6C3C8BC8-F283-45AE-878A-BAB7291924A1}"/>
                   <w:text/>
                 </w:sdtPr>
+                <w:sdtEndPr/>
                 <w:sdtContent>
                   <w:p>
                     <w:pPr>
@@ -95,6 +96,7 @@
                   <w:dataBinding w:prefixMappings="xmlns:ns0='http://schemas.openxmlformats.org/package/2006/metadata/core-properties' xmlns:ns1='http://purl.org/dc/elements/1.1/'" w:xpath="/ns0:coreProperties[1]/ns1:subject[1]" w:storeItemID="{6C3C8BC8-F283-45AE-878A-BAB7291924A1}"/>
                   <w:text/>
                 </w:sdtPr>
+                <w:sdtEndPr/>
                 <w:sdtContent>
                   <w:p>
                     <w:pPr>
@@ -148,6 +150,7 @@
                   <w:dataBinding w:prefixMappings="xmlns:ns0='http://schemas.microsoft.com/office/2006/coverPageProps'" w:xpath="/ns0:CoverPageProperties[1]/ns0:Abstract[1]" w:storeItemID="{55AF091B-3C7A-41E3-B477-F2FDAA23CFDA}"/>
                   <w:text/>
                 </w:sdtPr>
+                <w:sdtEndPr/>
                 <w:sdtContent>
                   <w:p>
                     <w:pPr>
@@ -220,6 +223,7 @@
         <w:dataBinding w:prefixMappings="xmlns:ns0='http://schemas.openxmlformats.org/package/2006/metadata/core-properties' xmlns:ns1='http://purl.org/dc/elements/1.1/'" w:xpath="/ns0:coreProperties[1]/ns1:title[1]" w:storeItemID="{6C3C8BC8-F283-45AE-878A-BAB7291924A1}"/>
         <w:text/>
       </w:sdtPr>
+      <w:sdtEndPr/>
       <w:sdtContent>
         <w:p>
           <w:pPr>
@@ -245,6 +249,7 @@
           <w:dataBinding w:prefixMappings="xmlns:ns0='http://schemas.openxmlformats.org/package/2006/metadata/core-properties' xmlns:ns1='http://purl.org/dc/elements/1.1/'" w:xpath="/ns0:coreProperties[1]/ns1:subject[1]" w:storeItemID="{6C3C8BC8-F283-45AE-878A-BAB7291924A1}"/>
           <w:text/>
         </w:sdtPr>
+        <w:sdtEndPr/>
         <w:sdtContent>
           <w:r>
             <w:t>Tarea del tema 2: Estudio de distintos corpus</w:t>
@@ -268,6 +273,7 @@
           <w:docPartUnique/>
         </w:docPartObj>
       </w:sdtPr>
+      <w:sdtEndPr/>
       <w:sdtContent>
         <w:p>
           <w:pPr>
@@ -1269,6 +1275,7 @@
         </w:rPr>
         <w:t xml:space="preserve">Tipo de etiquetado: etiquetado léxico (POS </w:t>
       </w:r>
+      <w:proofErr w:type="spellStart"/>
       <w:r>
         <w:rPr>
           <w:rFonts w:eastAsiaTheme="minorEastAsia"/>
@@ -1281,7 +1288,15 @@
           <w:rFonts w:eastAsiaTheme="minorEastAsia"/>
           <w:sz w:val="22"/>
         </w:rPr>
-        <w:t>gging), sintá</w:t>
+        <w:t>gging</w:t>
+      </w:r>
+      <w:proofErr w:type="spellEnd"/>
+      <w:r>
+        <w:rPr>
+          <w:rFonts w:eastAsiaTheme="minorEastAsia"/>
+          <w:sz w:val="22"/>
+        </w:rPr>
+        <w:t>), sintá</w:t>
       </w:r>
       <w:r>
         <w:rPr>
@@ -1395,7 +1410,23 @@
           <w:rFonts w:eastAsiaTheme="minorEastAsia"/>
           <w:sz w:val="22"/>
         </w:rPr>
-        <w:t>Breve análisis de cinco líneas como máximo sobre qué Corpus, si el de Susanne o el de Brown, es más apropiado en función de sus características para extraer información estadística significativa referente a cuales son las etiquetas y las parejas de etiquetas consecutivas que aparecen más frecuentemente en los textos.</w:t>
+        <w:t xml:space="preserve">Breve análisis de cinco líneas como máximo sobre qué Corpus, si el de </w:t>
+      </w:r>
+      <w:proofErr w:type="spellStart"/>
+      <w:r>
+        <w:rPr>
+          <w:rFonts w:eastAsiaTheme="minorEastAsia"/>
+          <w:sz w:val="22"/>
+        </w:rPr>
+        <w:t>Susanne</w:t>
+      </w:r>
+      <w:proofErr w:type="spellEnd"/>
+      <w:r>
+        <w:rPr>
+          <w:rFonts w:eastAsiaTheme="minorEastAsia"/>
+          <w:sz w:val="22"/>
+        </w:rPr>
+        <w:t xml:space="preserve"> o el de Brown, es más apropiado en función de sus características para extraer información estadística significativa referente a cuales son las etiquetas y las parejas de etiquetas consecutivas que aparecen más frecuentemente en los textos.</w:t>
       </w:r>
     </w:p>
     <w:p>
@@ -1438,7 +1469,23 @@
         <w:ind w:firstLine="567"/>
       </w:pPr>
       <w:r>
-        <w:t>La historia de la lingüística de corpus es muy corta. El punto de arranque obligado es la aparición en 1964 del “Brown University Estándar Corpus  of Present-Day American English (</w:t>
+        <w:t xml:space="preserve">La historia de la lingüística de corpus es muy corta. El punto de arranque obligado es la aparición en 1964 del “Brown </w:t>
+      </w:r>
+      <w:proofErr w:type="spellStart"/>
+      <w:r>
+        <w:t>University</w:t>
+      </w:r>
+      <w:proofErr w:type="spellEnd"/>
+      <w:r>
+        <w:t xml:space="preserve"> Estándar Corpus  of </w:t>
+      </w:r>
+      <w:proofErr w:type="spellStart"/>
+      <w:r>
+        <w:t>Present</w:t>
+      </w:r>
+      <w:proofErr w:type="spellEnd"/>
+      <w:r>
+        <w:t>-Day American English (</w:t>
       </w:r>
       <w:r>
         <w:rPr>
@@ -1447,13 +1494,21 @@
         <w:t>Brown Corpus</w:t>
       </w:r>
       <w:r>
-        <w:t>), de Francis y Ku</w:t>
+        <w:t xml:space="preserve">), de Francis y </w:t>
+      </w:r>
+      <w:proofErr w:type="spellStart"/>
+      <w:r>
+        <w:t>Ku</w:t>
       </w:r>
       <w:r>
         <w:t>č</w:t>
       </w:r>
       <w:r>
-        <w:t>era, que es el primer corpus concebido y construido para residir en una computadora y ser explotado mediante programación informática.</w:t>
+        <w:t>era</w:t>
+      </w:r>
+      <w:proofErr w:type="spellEnd"/>
+      <w:r>
+        <w:t>, que es el primer corpus concebido y construido para residir en una computadora y ser explotado mediante programación informática.</w:t>
       </w:r>
     </w:p>
     <w:p>
@@ -1471,6 +1526,7 @@
           <w:id w:val="-1818643520"/>
           <w:citation/>
         </w:sdtPr>
+        <w:sdtEndPr/>
         <w:sdtContent>
           <w:r>
             <w:fldChar w:fldCharType="begin"/>
@@ -1504,10 +1560,39 @@
         <w:ind w:firstLine="567"/>
       </w:pPr>
       <w:r>
-        <w:t>Francis y Kučera</w:t>
-      </w:r>
-      <w:r>
-        <w:t xml:space="preserve"> publican en 1967 su obra “Computational Analysis of Present-Day American English”, que proporciona estadísticas de lo que hoy se conoce simplemente como “</w:t>
+        <w:t xml:space="preserve">Francis y </w:t>
+      </w:r>
+      <w:proofErr w:type="spellStart"/>
+      <w:r>
+        <w:t>Kučera</w:t>
+      </w:r>
+      <w:proofErr w:type="spellEnd"/>
+      <w:r>
+        <w:t xml:space="preserve"> publican en 1967 su obra “</w:t>
+      </w:r>
+      <w:proofErr w:type="spellStart"/>
+      <w:r>
+        <w:t>Computational</w:t>
+      </w:r>
+      <w:proofErr w:type="spellEnd"/>
+      <w:r>
+        <w:t xml:space="preserve"> </w:t>
+      </w:r>
+      <w:proofErr w:type="spellStart"/>
+      <w:r>
+        <w:t>Analysis</w:t>
+      </w:r>
+      <w:proofErr w:type="spellEnd"/>
+      <w:r>
+        <w:t xml:space="preserve"> of </w:t>
+      </w:r>
+      <w:proofErr w:type="spellStart"/>
+      <w:r>
+        <w:t>Present</w:t>
+      </w:r>
+      <w:proofErr w:type="spellEnd"/>
+      <w:r>
+        <w:t>-Day American English”, que proporciona estadísticas de lo que hoy se conoce simplemente como “</w:t>
       </w:r>
       <w:r>
         <w:rPr>
@@ -1532,6 +1617,7 @@
           <w:id w:val="1022816030"/>
           <w:citation/>
         </w:sdtPr>
+        <w:sdtEndPr/>
         <w:sdtContent>
           <w:r>
             <w:fldChar w:fldCharType="begin"/>
@@ -1611,27 +1697,14 @@
       <w:r>
         <w:t xml:space="preserve">Ilustración </w:t>
       </w:r>
-      <w:r>
-        <w:fldChar w:fldCharType="begin"/>
-      </w:r>
-      <w:r>
-        <w:instrText xml:space="preserve"> SEQ Ilustración \* ARABIC </w:instrText>
-      </w:r>
-      <w:r>
-        <w:fldChar w:fldCharType="separate"/>
-      </w:r>
-      <w:r>
-        <w:rPr>
-          <w:noProof/>
-        </w:rPr>
-        <w:t>1</w:t>
-      </w:r>
-      <w:r>
-        <w:rPr>
-          <w:noProof/>
-        </w:rPr>
-        <w:fldChar w:fldCharType="end"/>
-      </w:r>
+      <w:fldSimple w:instr=" SEQ Ilustración \* ARABIC ">
+        <w:r>
+          <w:rPr>
+            <w:noProof/>
+          </w:rPr>
+          <w:t>1</w:t>
+        </w:r>
+      </w:fldSimple>
       <w:r>
         <w:t>: Representación en diagrama del corpus. Cada línea está etiquetada con un símbolo apropiado para la clase del nodo.</w:t>
       </w:r>
@@ -1640,6 +1713,7 @@
           <w:id w:val="-55090183"/>
           <w:citation/>
         </w:sdtPr>
+        <w:sdtEndPr/>
         <w:sdtContent>
           <w:r>
             <w:fldChar w:fldCharType="begin"/>
@@ -1679,10 +1753,42 @@
         <w:t xml:space="preserve"> E</w:t>
       </w:r>
       <w:r>
-        <w:t>s un corpus de tipo "POS Taggi</w:t>
-      </w:r>
-      <w:r>
-        <w:t xml:space="preserve">ng" (Part‐Of‐Speech tagging, de </w:t>
+        <w:t xml:space="preserve">s un corpus de tipo "POS </w:t>
+      </w:r>
+      <w:proofErr w:type="spellStart"/>
+      <w:r>
+        <w:t>Taggi</w:t>
+      </w:r>
+      <w:r>
+        <w:t>ng</w:t>
+      </w:r>
+      <w:proofErr w:type="spellEnd"/>
+      <w:r>
+        <w:t>" (</w:t>
+      </w:r>
+      <w:proofErr w:type="spellStart"/>
+      <w:r>
+        <w:t>Part</w:t>
+      </w:r>
+      <w:proofErr w:type="spellEnd"/>
+      <w:r>
+        <w:t>‐Of‐</w:t>
+      </w:r>
+      <w:proofErr w:type="spellStart"/>
+      <w:r>
+        <w:t>Speech</w:t>
+      </w:r>
+      <w:proofErr w:type="spellEnd"/>
+      <w:r>
+        <w:t xml:space="preserve"> </w:t>
+      </w:r>
+      <w:proofErr w:type="spellStart"/>
+      <w:r>
+        <w:t>tagging</w:t>
+      </w:r>
+      <w:proofErr w:type="spellEnd"/>
+      <w:r>
+        <w:t xml:space="preserve">, de </w:t>
       </w:r>
       <w:r>
         <w:t xml:space="preserve">análisis léxico) y posee </w:t>
@@ -1701,6 +1807,7 @@
           <w:id w:val="1579861696"/>
           <w:citation/>
         </w:sdtPr>
+        <w:sdtEndPr/>
         <w:sdtContent>
           <w:r>
             <w:fldChar w:fldCharType="begin"/>
@@ -1742,6 +1849,7 @@
           <w:id w:val="-1961092452"/>
           <w:citation/>
         </w:sdtPr>
+        <w:sdtEndPr/>
         <w:sdtContent>
           <w:r>
             <w:fldChar w:fldCharType="begin"/>
@@ -1776,6 +1884,7 @@
           <w:id w:val="-591474233"/>
           <w:citation/>
         </w:sdtPr>
+        <w:sdtEndPr/>
         <w:sdtContent>
           <w:r>
             <w:fldChar w:fldCharType="begin"/>
@@ -1812,11 +1921,19 @@
         </w:rPr>
       </w:pPr>
       <w:bookmarkStart w:id="3" w:name="_Toc502696686"/>
+      <w:proofErr w:type="spellStart"/>
       <w:r>
         <w:rPr>
           <w:lang w:val="en-US"/>
         </w:rPr>
-        <w:t>Sussane Corpus</w:t>
+        <w:t>Sussane</w:t>
+      </w:r>
+      <w:proofErr w:type="spellEnd"/>
+      <w:r>
+        <w:rPr>
+          <w:lang w:val="en-US"/>
+        </w:rPr>
+        <w:t xml:space="preserve"> Corpus</w:t>
       </w:r>
       <w:bookmarkEnd w:id="3"/>
       <w:r>
@@ -1842,14 +1959,58 @@
         <w:rPr>
           <w:lang w:val="en-US"/>
         </w:rPr>
-        <w:t xml:space="preserve">Susanne es la abrevación de </w:t>
+        <w:t xml:space="preserve">Susanne </w:t>
+      </w:r>
+      <w:proofErr w:type="spellStart"/>
+      <w:r>
+        <w:rPr>
+          <w:lang w:val="en-US"/>
+        </w:rPr>
+        <w:t>es</w:t>
+      </w:r>
+      <w:proofErr w:type="spellEnd"/>
+      <w:r>
+        <w:rPr>
+          <w:lang w:val="en-US"/>
+        </w:rPr>
+        <w:t xml:space="preserve"> la </w:t>
+      </w:r>
+      <w:proofErr w:type="spellStart"/>
+      <w:r>
+        <w:rPr>
+          <w:lang w:val="en-US"/>
+        </w:rPr>
+        <w:t>abrevación</w:t>
+      </w:r>
+      <w:proofErr w:type="spellEnd"/>
+      <w:r>
+        <w:rPr>
+          <w:lang w:val="en-US"/>
+        </w:rPr>
+        <w:t xml:space="preserve"> de </w:t>
       </w:r>
       <w:r>
         <w:rPr>
           <w:i/>
           <w:lang w:val="en-US"/>
         </w:rPr>
-        <w:t>Surface and Underlying Structural ANalysis of Natural English</w:t>
+        <w:t xml:space="preserve">Surface and Underlying Structural </w:t>
+      </w:r>
+      <w:proofErr w:type="spellStart"/>
+      <w:r>
+        <w:rPr>
+          <w:i/>
+          <w:lang w:val="en-US"/>
+        </w:rPr>
+        <w:t>ANalysis</w:t>
+      </w:r>
+      <w:proofErr w:type="spellEnd"/>
+      <w:r>
+        <w:rPr>
+          <w:i/>
+          <w:lang w:val="en-US"/>
+        </w:rPr>
+        <w:t xml:space="preserve"> of Natural English</w:t>
       </w:r>
       <w:r>
         <w:rPr>
@@ -1865,6 +2026,7 @@
           <w:id w:val="-1077509416"/>
           <w:citation/>
         </w:sdtPr>
+        <w:sdtEndPr/>
         <w:sdtContent>
           <w:r>
             <w:fldChar w:fldCharType="begin"/>
@@ -1905,7 +2067,21 @@
         <w:rPr>
           <w:i/>
         </w:rPr>
-        <w:t>"POS Tagging"</w:t>
+        <w:t xml:space="preserve">"POS </w:t>
+      </w:r>
+      <w:proofErr w:type="spellStart"/>
+      <w:r>
+        <w:rPr>
+          <w:i/>
+        </w:rPr>
+        <w:t>Tagging</w:t>
+      </w:r>
+      <w:proofErr w:type="spellEnd"/>
+      <w:r>
+        <w:rPr>
+          <w:i/>
+        </w:rPr>
+        <w:t>"</w:t>
       </w:r>
       <w:r>
         <w:t xml:space="preserve"> (Análisis Léxico), y está formado por </w:t>
@@ -1917,13 +2093,22 @@
         <w:t>353 etiquetas</w:t>
       </w:r>
       <w:r>
-        <w:t xml:space="preserve">, y las temáticas que contiene son las A,G,J y N del Brown Corpus (Prensa, Bellas Letras, Aprendidas y Ficción: Aventura y Occidental). </w:t>
+        <w:t>, y las temáticas que contiene son las A</w:t>
+      </w:r>
+      <w:proofErr w:type="gramStart"/>
+      <w:r>
+        <w:t>,G,J</w:t>
+      </w:r>
+      <w:proofErr w:type="gramEnd"/>
+      <w:r>
+        <w:t xml:space="preserve"> y N del Brown Corpus (Prensa, Bellas Letras, Aprendidas y Ficción: Aventura y Occidental). </w:t>
       </w:r>
       <w:sdt>
         <w:sdtPr>
           <w:id w:val="1035458997"/>
           <w:citation/>
         </w:sdtPr>
+        <w:sdtEndPr/>
         <w:sdtContent>
           <w:r>
             <w:fldChar w:fldCharType="begin"/>
@@ -1952,7 +2137,15 @@
         <w:jc w:val="both"/>
       </w:pPr>
       <w:r>
-        <w:t>El Corpus SUSANNE se creó, con el patrocinio del Comité Económico y Social Research Council (Reino Unido), como parte del proceso de elaboración de una taxonomía completa del lenguaje de la ingeniería orientada y el esquema de anotación de la gramática (lógica y de la superficie) de Inglés. El Corpus SUSANNE, a pesar de haberse creado con el patrocinio de TEI, no cumple la normativa.</w:t>
+        <w:t xml:space="preserve">El Corpus SUSANNE se creó, con el patrocinio del Comité Económico y Social </w:t>
+      </w:r>
+      <w:proofErr w:type="spellStart"/>
+      <w:r>
+        <w:t>Research</w:t>
+      </w:r>
+      <w:proofErr w:type="spellEnd"/>
+      <w:r>
+        <w:t xml:space="preserve"> Council (Reino Unido), como parte del proceso de elaboración de una taxonomía completa del lenguaje de la ingeniería orientada y el esquema de anotación de la gramática (lógica y de la superficie) de Inglés. El Corpus SUSANNE, a pesar de haberse creado con el patrocinio de TEI, no cumple la normativa.</w:t>
       </w:r>
     </w:p>
     <w:p>
@@ -1961,22 +2154,53 @@
         <w:jc w:val="both"/>
       </w:pPr>
       <w:r>
-        <w:t xml:space="preserve">El esquema analítico SUSANNE ha sido desarrollado sobre la base de las muestras de ambos Inglés británico y americano. Fue inicialmente orientado hacia la lengua escrita solamente, y de hecho contiene muestras exclusivamente del lenguaje escrito. Sin embargo, en trabajos posteriores patrocinado por primera vez por el </w:t>
+        <w:t xml:space="preserve">El esquema analítico SUSANNE ha sido desarrollado sobre la base de las muestras de ambos </w:t>
+      </w:r>
+      <w:proofErr w:type="gramStart"/>
+      <w:r>
+        <w:t>Inglés</w:t>
+      </w:r>
+      <w:proofErr w:type="gramEnd"/>
+      <w:r>
+        <w:t xml:space="preserve"> británico y americano. Fue inicialmente orientado hacia la lengua escrita solamente, y de hecho contiene muestras exclusivamente del lenguaje escrito. Sin embargo, en trabajos posteriores patrocinado por primera vez por el </w:t>
       </w:r>
       <w:r>
         <w:rPr>
           <w:i/>
         </w:rPr>
-        <w:t>Royal Signals and Radar Establishment</w:t>
-      </w:r>
-      <w:r>
-        <w:t>,  se produjeron extensiones al sistema para anotar los fenómenos distintivos estructurales del lenguaje hablado, y ha aplicado a estas muestras de los últimos Inglés hablado espontáneo (modificación mostrada en el Corpus CHRISTINE). La primera etapa del Corpus CHRISTINE, que incluye análisis de una equilibrada sección del Inglés hablado en todas partes del Reino Unido en la última década, fue lanzado en agosto de 1999 y es uno de los corpus orales para poder analizar el lenguaje hablado.</w:t>
+        <w:t xml:space="preserve">Royal </w:t>
+      </w:r>
+      <w:proofErr w:type="spellStart"/>
+      <w:r>
+        <w:rPr>
+          <w:i/>
+        </w:rPr>
+        <w:t>Signals</w:t>
+      </w:r>
+      <w:proofErr w:type="spellEnd"/>
+      <w:r>
+        <w:rPr>
+          <w:i/>
+        </w:rPr>
+        <w:t xml:space="preserve"> and Radar Establishment</w:t>
+      </w:r>
+      <w:r>
+        <w:t xml:space="preserve">,  se produjeron extensiones al sistema para anotar los fenómenos distintivos estructurales del lenguaje hablado, y ha aplicado a estas muestras de los últimos Inglés hablado espontáneo (modificación mostrada en el Corpus CHRISTINE). La primera etapa del Corpus CHRISTINE, que incluye análisis de una equilibrada sección del </w:t>
+      </w:r>
+      <w:proofErr w:type="gramStart"/>
+      <w:r>
+        <w:t>Inglés</w:t>
+      </w:r>
+      <w:proofErr w:type="gramEnd"/>
+      <w:r>
+        <w:t xml:space="preserve"> hablado en todas partes del Reino Unido en la última década, fue lanzado en agosto de 1999 y es uno de los corpus orales para poder analizar el lenguaje hablado.</w:t>
       </w:r>
       <w:sdt>
         <w:sdtPr>
           <w:id w:val="-1798674930"/>
           <w:citation/>
         </w:sdtPr>
+        <w:sdtEndPr/>
         <w:sdtContent>
           <w:r>
             <w:fldChar w:fldCharType="begin"/>
@@ -2011,7 +2235,31 @@
         <w:jc w:val="both"/>
       </w:pPr>
       <w:r>
-        <w:t>El Corpus SUSANNE abarca un subconjunto de aproximadamente 130.000 palabras del Brown Corpus de Inglés Americano, anotado, de acuerdo con el esquema de Susanne. Los motivos originales para la producción de esta base de datos incluye el de proporcionar mejores estadísticas para el análisis probabilístico, pero en este sentido, el Proyecto SUSANNE fue alcanzado después de su creación por los proyectos (en particular, Mitchell Marcus Pennsylvania proyecto Treebank) que han utilizado métodos cuasi-industrial para generar cuerpos mucho más grandes de material a analizar gramaticalmente. Sin embargo, el Corpus Susanne sí que mejora notablemente el análisis probabilístico en comparación con el Brown Corpus, aunque de esto hablaremos en el último punto del trabajo.</w:t>
+        <w:t xml:space="preserve">El Corpus SUSANNE abarca un subconjunto de aproximadamente 130.000 palabras del Brown Corpus de Inglés Americano, anotado, de acuerdo con el esquema de </w:t>
+      </w:r>
+      <w:proofErr w:type="spellStart"/>
+      <w:r>
+        <w:t>Susanne</w:t>
+      </w:r>
+      <w:proofErr w:type="spellEnd"/>
+      <w:r>
+        <w:t xml:space="preserve">. Los motivos originales para la producción de esta base de datos incluye el de proporcionar mejores estadísticas para el análisis probabilístico, pero en este sentido, el Proyecto SUSANNE fue alcanzado después de su creación por los proyectos (en particular, Mitchell Marcus Pennsylvania proyecto </w:t>
+      </w:r>
+      <w:proofErr w:type="spellStart"/>
+      <w:r>
+        <w:t>Treebank</w:t>
+      </w:r>
+      <w:proofErr w:type="spellEnd"/>
+      <w:r>
+        <w:t xml:space="preserve">) que han utilizado métodos cuasi-industrial para generar cuerpos mucho más grandes de material a analizar gramaticalmente. Sin embargo, el Corpus </w:t>
+      </w:r>
+      <w:proofErr w:type="spellStart"/>
+      <w:r>
+        <w:t>Susanne</w:t>
+      </w:r>
+      <w:proofErr w:type="spellEnd"/>
+      <w:r>
+        <w:t xml:space="preserve"> sí que mejora notablemente el análisis probabilístico en comparación con el Brown Corpus, aunque de esto hablaremos en el último punto del trabajo.</w:t>
       </w:r>
     </w:p>
     <w:p>
@@ -2019,11 +2267,21 @@
         <w:pStyle w:val="Ttulo2"/>
       </w:pPr>
       <w:bookmarkStart w:id="4" w:name="_Toc502696687"/>
+      <w:proofErr w:type="spellStart"/>
       <w:r>
         <w:lastRenderedPageBreak/>
-        <w:t>Penn Treebank</w:t>
+        <w:t>Penn</w:t>
+      </w:r>
+      <w:proofErr w:type="spellEnd"/>
+      <w:r>
+        <w:t xml:space="preserve"> </w:t>
+      </w:r>
+      <w:proofErr w:type="spellStart"/>
+      <w:r>
+        <w:t>Treebank</w:t>
       </w:r>
       <w:bookmarkEnd w:id="4"/>
+      <w:proofErr w:type="spellEnd"/>
     </w:p>
     <w:p/>
     <w:p>
@@ -2031,7 +2289,39 @@
         <w:ind w:firstLine="567"/>
       </w:pPr>
       <w:r>
-        <w:t>El Treebank Penn, es un corpus de más de 4,5 millones de palabras de Inglés Americano. Durante la primera fase de tres años del Proyecto Penn Treebank (1989 - 1992), este corpus posee 2 tipos de etiquetado de, de tipo léxico y de tipo sintáctico. Sus orígenes están en la Universidad de Pennsylvania.</w:t>
+        <w:t xml:space="preserve">El </w:t>
+      </w:r>
+      <w:proofErr w:type="spellStart"/>
+      <w:r>
+        <w:t>Treebank</w:t>
+      </w:r>
+      <w:proofErr w:type="spellEnd"/>
+      <w:r>
+        <w:t xml:space="preserve"> </w:t>
+      </w:r>
+      <w:proofErr w:type="spellStart"/>
+      <w:r>
+        <w:t>Penn</w:t>
+      </w:r>
+      <w:proofErr w:type="spellEnd"/>
+      <w:r>
+        <w:t xml:space="preserve">, es un corpus de más de 4,5 millones de palabras de Inglés Americano. Durante la primera fase de tres años del Proyecto </w:t>
+      </w:r>
+      <w:proofErr w:type="spellStart"/>
+      <w:r>
+        <w:t>Penn</w:t>
+      </w:r>
+      <w:proofErr w:type="spellEnd"/>
+      <w:r>
+        <w:t xml:space="preserve"> </w:t>
+      </w:r>
+      <w:proofErr w:type="spellStart"/>
+      <w:r>
+        <w:t>Treebank</w:t>
+      </w:r>
+      <w:proofErr w:type="spellEnd"/>
+      <w:r>
+        <w:t xml:space="preserve"> (1989 - 1992), este corpus posee 2 tipos de etiquetado de, de tipo léxico y de tipo sintáctico. Sus orígenes están en la Universidad de Pennsylvania.</w:t>
       </w:r>
     </w:p>
     <w:p>
@@ -2049,6 +2339,7 @@
           <w:id w:val="1634824874"/>
           <w:citation/>
         </w:sdtPr>
+        <w:sdtEndPr/>
         <w:sdtContent>
           <w:r>
             <w:fldChar w:fldCharType="begin"/>
@@ -2075,6 +2366,7 @@
           <w:id w:val="2029528499"/>
           <w:citation/>
         </w:sdtPr>
+        <w:sdtEndPr/>
         <w:sdtContent>
           <w:r>
             <w:fldChar w:fldCharType="begin"/>
@@ -2108,13 +2400,62 @@
         <w:ind w:firstLine="567"/>
       </w:pPr>
       <w:r>
-        <w:t>La estructura sintáctica se ha representado generalmente como una estructura arbórea que recibe la denominación de TreeBank.1​ En la mayoría de los casos se ha empleado etiquetado gramatical. La denominación alternativa corpus parseado se emplea a menudo con el Treebank: realizando énfasis en la primacía de las frases en lugar de las estructuras arbóreas. Los corpus Treebanks se pueden crear a mano mediante un grupo de lingüistas que anotan cada frase con una estructura sintáctica, o mediante procedimientos semi-automáticos, donde un analizador sintáctico (parser) asigna la estructura bajo la supervisión de un lingüista. En la práctica, el completo control del parseado del lenguaje natural con el objeto de establecer diferentes corpus es una labor intensiva que dedica el tiempo de varios equipos de lingüistas, pudiendo alcanzar varios años.</w:t>
+        <w:t xml:space="preserve">La estructura sintáctica se ha representado generalmente como una estructura arbórea que recibe la denominación de TreeBank.1​ En la mayoría de los casos se ha empleado etiquetado gramatical. La denominación alternativa corpus </w:t>
+      </w:r>
+      <w:proofErr w:type="spellStart"/>
+      <w:r>
+        <w:t>parseado</w:t>
+      </w:r>
+      <w:proofErr w:type="spellEnd"/>
+      <w:r>
+        <w:t xml:space="preserve"> se emplea a menudo con el </w:t>
+      </w:r>
+      <w:proofErr w:type="spellStart"/>
+      <w:r>
+        <w:t>Treebank</w:t>
+      </w:r>
+      <w:proofErr w:type="spellEnd"/>
+      <w:r>
+        <w:t xml:space="preserve">: realizando énfasis en la primacía de las frases en lugar de las estructuras arbóreas. Los corpus </w:t>
+      </w:r>
+      <w:proofErr w:type="spellStart"/>
+      <w:r>
+        <w:t>Treebanks</w:t>
+      </w:r>
+      <w:proofErr w:type="spellEnd"/>
+      <w:r>
+        <w:t xml:space="preserve"> se pueden crear a mano mediante un grupo de lingüistas que anotan cada frase con una estructura sintáctica, o mediante procedimientos </w:t>
+      </w:r>
+      <w:proofErr w:type="spellStart"/>
+      <w:r>
+        <w:t>semi</w:t>
+      </w:r>
+      <w:proofErr w:type="spellEnd"/>
+      <w:r>
+        <w:t>-automáticos, donde un analizador sintáctico (</w:t>
+      </w:r>
+      <w:proofErr w:type="spellStart"/>
+      <w:r>
+        <w:t>parser</w:t>
+      </w:r>
+      <w:proofErr w:type="spellEnd"/>
+      <w:r>
+        <w:t xml:space="preserve">) asigna la estructura bajo la supervisión de un lingüista. En la práctica, el completo control del </w:t>
+      </w:r>
+      <w:proofErr w:type="spellStart"/>
+      <w:r>
+        <w:t>parseado</w:t>
+      </w:r>
+      <w:proofErr w:type="spellEnd"/>
+      <w:r>
+        <w:t xml:space="preserve"> del lenguaje natural con el objeto de establecer diferentes corpus es una labor intensiva que dedica el tiempo de varios equipos de lingüistas, pudiendo alcanzar varios años.</w:t>
       </w:r>
       <w:sdt>
         <w:sdtPr>
           <w:id w:val="-1721973189"/>
           <w:citation/>
         </w:sdtPr>
+        <w:sdtEndPr/>
         <w:sdtContent>
           <w:r>
             <w:fldChar w:fldCharType="begin"/>
@@ -2182,6 +2523,7 @@
           <w:id w:val="-1048752772"/>
           <w:citation/>
         </w:sdtPr>
+        <w:sdtEndPr/>
         <w:sdtContent>
           <w:r>
             <w:fldChar w:fldCharType="begin"/>
@@ -2259,27 +2601,30 @@
       <w:r>
         <w:t xml:space="preserve">Ilustración </w:t>
       </w:r>
-      <w:r>
-        <w:fldChar w:fldCharType="begin"/>
-      </w:r>
-      <w:r>
-        <w:instrText xml:space="preserve"> SEQ Ilustración \* ARABIC </w:instrText>
-      </w:r>
-      <w:r>
-        <w:fldChar w:fldCharType="separate"/>
-      </w:r>
-      <w:r>
-        <w:rPr>
-          <w:noProof/>
-        </w:rPr>
-        <w:t>2</w:t>
-      </w:r>
-      <w:r>
-        <w:fldChar w:fldCharType="end"/>
-      </w:r>
-      <w:r>
-        <w:t>: Ejemplo de etiquetado en tree bank</w:t>
-      </w:r>
+      <w:fldSimple w:instr=" SEQ Ilustración \* ARABIC ">
+        <w:r>
+          <w:rPr>
+            <w:noProof/>
+          </w:rPr>
+          <w:t>2</w:t>
+        </w:r>
+      </w:fldSimple>
+      <w:r>
+        <w:t xml:space="preserve">: Ejemplo de etiquetado en </w:t>
+      </w:r>
+      <w:proofErr w:type="spellStart"/>
+      <w:r>
+        <w:t>tree</w:t>
+      </w:r>
+      <w:proofErr w:type="spellEnd"/>
+      <w:r>
+        <w:t xml:space="preserve"> </w:t>
+      </w:r>
+      <w:proofErr w:type="spellStart"/>
+      <w:r>
+        <w:t>bank</w:t>
+      </w:r>
+      <w:proofErr w:type="spellEnd"/>
       <w:r>
         <w:t xml:space="preserve"> para el francés.</w:t>
       </w:r>
@@ -2288,6 +2633,7 @@
           <w:id w:val="1661267523"/>
           <w:citation/>
         </w:sdtPr>
+        <w:sdtEndPr/>
         <w:sdtContent>
           <w:r>
             <w:fldChar w:fldCharType="begin"/>
@@ -2429,9 +2775,11 @@
             <w:tcW w:w="4898" w:type="dxa"/>
           </w:tcPr>
           <w:p>
+            <w:proofErr w:type="spellStart"/>
             <w:r>
               <w:t>Sussane</w:t>
             </w:r>
+            <w:proofErr w:type="spellEnd"/>
           </w:p>
         </w:tc>
         <w:tc>
@@ -2451,9 +2799,19 @@
             <w:tcW w:w="4898" w:type="dxa"/>
           </w:tcPr>
           <w:p>
-            <w:r>
-              <w:t>Penn Treebank</w:t>
-            </w:r>
+            <w:proofErr w:type="spellStart"/>
+            <w:r>
+              <w:t>Penn</w:t>
+            </w:r>
+            <w:proofErr w:type="spellEnd"/>
+            <w:r>
+              <w:t xml:space="preserve"> </w:t>
+            </w:r>
+            <w:proofErr w:type="spellStart"/>
+            <w:r>
+              <w:t>Treebank</w:t>
+            </w:r>
+            <w:proofErr w:type="spellEnd"/>
           </w:p>
         </w:tc>
         <w:tc>
@@ -2485,27 +2843,74 @@
       <w:r>
         <w:t xml:space="preserve"> y en el corpus </w:t>
       </w:r>
+      <w:proofErr w:type="spellStart"/>
       <w:r>
         <w:rPr>
           <w:b/>
         </w:rPr>
         <w:t>Susanne</w:t>
       </w:r>
-      <w:r>
-        <w:t>, el tipo de etiquetado que tienen es de POS Tagging (Part Of Speech Tagging</w:t>
-      </w:r>
+      <w:proofErr w:type="spellEnd"/>
+      <w:r>
+        <w:t xml:space="preserve">, el tipo de etiquetado que tienen es de POS </w:t>
+      </w:r>
+      <w:proofErr w:type="spellStart"/>
+      <w:r>
+        <w:t>Tagging</w:t>
+      </w:r>
+      <w:proofErr w:type="spellEnd"/>
+      <w:r>
+        <w:t xml:space="preserve"> (</w:t>
+      </w:r>
+      <w:proofErr w:type="spellStart"/>
+      <w:r>
+        <w:t>Part</w:t>
+      </w:r>
+      <w:proofErr w:type="spellEnd"/>
+      <w:r>
+        <w:t xml:space="preserve"> Of </w:t>
+      </w:r>
+      <w:proofErr w:type="spellStart"/>
+      <w:r>
+        <w:t>Speech</w:t>
+      </w:r>
+      <w:proofErr w:type="spellEnd"/>
+      <w:r>
+        <w:t xml:space="preserve"> </w:t>
+      </w:r>
+      <w:proofErr w:type="spellStart"/>
+      <w:r>
+        <w:t>Tagging</w:t>
+      </w:r>
+      <w:proofErr w:type="spellEnd"/>
       <w:r>
         <w:t xml:space="preserve"> o Etiquetado gramatical en español</w:t>
       </w:r>
       <w:r>
         <w:t xml:space="preserve">) o lo que es lo mismo, etiquetado léxico. Sin embargo el corpus </w:t>
       </w:r>
+      <w:proofErr w:type="spellStart"/>
       <w:r>
         <w:rPr>
           <w:b/>
         </w:rPr>
-        <w:t>Penn Treebank</w:t>
-      </w:r>
+        <w:t>Penn</w:t>
+      </w:r>
+      <w:proofErr w:type="spellEnd"/>
+      <w:r>
+        <w:rPr>
+          <w:b/>
+        </w:rPr>
+        <w:t xml:space="preserve"> </w:t>
+      </w:r>
+      <w:proofErr w:type="spellStart"/>
+      <w:r>
+        <w:rPr>
+          <w:b/>
+        </w:rPr>
+        <w:t>Treebank</w:t>
+      </w:r>
+      <w:proofErr w:type="spellEnd"/>
       <w:r>
         <w:t xml:space="preserve"> posee un etiquetado mixto, de tipo léxico y de tipo sintáctico</w:t>
       </w:r>
@@ -2514,6 +2919,7 @@
           <w:id w:val="-477148518"/>
           <w:citation/>
         </w:sdtPr>
+        <w:sdtEndPr/>
         <w:sdtContent>
           <w:r>
             <w:fldChar w:fldCharType="begin"/>
@@ -2636,6 +3042,7 @@
                 <w:id w:val="2092497112"/>
                 <w:citation/>
               </w:sdtPr>
+              <w:sdtEndPr/>
               <w:sdtContent>
                 <w:r>
                   <w:fldChar w:fldCharType="begin"/>
@@ -2666,9 +3073,11 @@
             <w:tcW w:w="4898" w:type="dxa"/>
           </w:tcPr>
           <w:p>
+            <w:proofErr w:type="spellStart"/>
             <w:r>
               <w:t>Susanne</w:t>
             </w:r>
+            <w:proofErr w:type="spellEnd"/>
           </w:p>
         </w:tc>
         <w:tc>
@@ -2684,6 +3093,7 @@
                 <w:id w:val="1379212971"/>
                 <w:citation/>
               </w:sdtPr>
+              <w:sdtEndPr/>
               <w:sdtContent>
                 <w:r>
                   <w:fldChar w:fldCharType="begin"/>
@@ -2720,9 +3130,19 @@
             <w:tcW w:w="4898" w:type="dxa"/>
           </w:tcPr>
           <w:p>
-            <w:r>
-              <w:t>Penn Treebank</w:t>
-            </w:r>
+            <w:proofErr w:type="spellStart"/>
+            <w:r>
+              <w:t>Penn</w:t>
+            </w:r>
+            <w:proofErr w:type="spellEnd"/>
+            <w:r>
+              <w:t xml:space="preserve"> </w:t>
+            </w:r>
+            <w:proofErr w:type="spellStart"/>
+            <w:r>
+              <w:t>Treebank</w:t>
+            </w:r>
+            <w:proofErr w:type="spellEnd"/>
           </w:p>
         </w:tc>
         <w:tc>
@@ -2742,12 +3162,14 @@
       <w:r>
         <w:t xml:space="preserve">El corpus </w:t>
       </w:r>
+      <w:proofErr w:type="spellStart"/>
       <w:r>
         <w:rPr>
           <w:b/>
         </w:rPr>
         <w:t>Susanne</w:t>
       </w:r>
+      <w:proofErr w:type="spellEnd"/>
       <w:r>
         <w:t xml:space="preserve"> posee 64 muestras obtenidas de las muestras del corpus </w:t>
       </w:r>
@@ -2760,12 +3182,28 @@
       <w:r>
         <w:t xml:space="preserve">, y el corpus </w:t>
       </w:r>
+      <w:proofErr w:type="spellStart"/>
       <w:r>
         <w:rPr>
           <w:b/>
         </w:rPr>
-        <w:t>Penn Treebank</w:t>
-      </w:r>
+        <w:t>Penn</w:t>
+      </w:r>
+      <w:proofErr w:type="spellEnd"/>
+      <w:r>
+        <w:rPr>
+          <w:b/>
+        </w:rPr>
+        <w:t xml:space="preserve"> </w:t>
+      </w:r>
+      <w:proofErr w:type="spellStart"/>
+      <w:r>
+        <w:rPr>
+          <w:b/>
+        </w:rPr>
+        <w:t>Treebank</w:t>
+      </w:r>
+      <w:proofErr w:type="spellEnd"/>
       <w:r>
         <w:t>, obtuvo esas palabras de distintos textos anteriormente numerados.</w:t>
       </w:r>
@@ -2884,8 +3322,13 @@
             </w:r>
           </w:p>
           <w:p>
-            <w:r>
-              <w:t>A.Partes de la oración Nombre, común y propio, verbo, adjetivo....</w:t>
+            <w:proofErr w:type="spellStart"/>
+            <w:r>
+              <w:t>A.Partes</w:t>
+            </w:r>
+            <w:proofErr w:type="spellEnd"/>
+            <w:r>
+              <w:t xml:space="preserve"> de la oración Nombre, común y propio, verbo, adjetivo....</w:t>
             </w:r>
             <w:r>
               <w:br/>
@@ -2916,10 +3359,12 @@
             <w:tcW w:w="4898" w:type="dxa"/>
           </w:tcPr>
           <w:p>
+            <w:proofErr w:type="spellStart"/>
             <w:r>
               <w:lastRenderedPageBreak/>
               <w:t>Susanne</w:t>
             </w:r>
+            <w:proofErr w:type="spellEnd"/>
           </w:p>
         </w:tc>
         <w:tc>
@@ -2928,7 +3373,15 @@
           </w:tcPr>
           <w:p>
             <w:r>
-              <w:t>353 wordtags (sin contar las etiquetas para expresiones gramaticales)</w:t>
+              <w:t xml:space="preserve">353 </w:t>
+            </w:r>
+            <w:proofErr w:type="spellStart"/>
+            <w:r>
+              <w:t>wordtags</w:t>
+            </w:r>
+            <w:proofErr w:type="spellEnd"/>
+            <w:r>
+              <w:t xml:space="preserve"> (sin contar las etiquetas para expresiones gramaticales)</w:t>
             </w:r>
           </w:p>
         </w:tc>
@@ -2939,9 +3392,19 @@
             <w:tcW w:w="4898" w:type="dxa"/>
           </w:tcPr>
           <w:p>
-            <w:r>
-              <w:t>Penn Treebank</w:t>
-            </w:r>
+            <w:proofErr w:type="spellStart"/>
+            <w:r>
+              <w:t>Penn</w:t>
+            </w:r>
+            <w:proofErr w:type="spellEnd"/>
+            <w:r>
+              <w:t xml:space="preserve"> </w:t>
+            </w:r>
+            <w:proofErr w:type="spellStart"/>
+            <w:r>
+              <w:t>Treebank</w:t>
+            </w:r>
+            <w:proofErr w:type="spellEnd"/>
           </w:p>
         </w:tc>
         <w:tc>
@@ -2953,13 +3416,22 @@
               <w:t>36 y 12 para puntuaciones y símbolos en el etiquetado léxico.</w:t>
             </w:r>
             <w:r>
-              <w:t xml:space="preserve"> Para este cas podemos ver todas las etiquetas utilizadas en la siguiente referencia </w:t>
+              <w:t xml:space="preserve"> Para este </w:t>
+            </w:r>
+            <w:proofErr w:type="spellStart"/>
+            <w:r>
+              <w:t>cas</w:t>
+            </w:r>
+            <w:proofErr w:type="spellEnd"/>
+            <w:r>
+              <w:t xml:space="preserve"> podemos ver todas las etiquetas utilizadas en la siguiente referencia </w:t>
             </w:r>
             <w:sdt>
               <w:sdtPr>
                 <w:id w:val="631451919"/>
                 <w:citation/>
               </w:sdtPr>
+              <w:sdtEndPr/>
               <w:sdtContent>
                 <w:r>
                   <w:fldChar w:fldCharType="begin"/>
@@ -2993,6 +3465,7 @@
                 <w:id w:val="1006640349"/>
                 <w:citation/>
               </w:sdtPr>
+              <w:sdtEndPr/>
               <w:sdtContent>
                 <w:r>
                   <w:fldChar w:fldCharType="begin"/>
@@ -3211,8 +3684,21 @@
               <w:spacing w:after="200"/>
             </w:pPr>
             <w:r>
-              <w:t>P. FICCIÓN: Romance y Love Story</w:t>
-            </w:r>
+              <w:t xml:space="preserve">P. FICCIÓN: Romance y </w:t>
+            </w:r>
+            <w:proofErr w:type="spellStart"/>
+            <w:r>
+              <w:t>Love</w:t>
+            </w:r>
+            <w:proofErr w:type="spellEnd"/>
+            <w:r>
+              <w:t xml:space="preserve"> </w:t>
+            </w:r>
+            <w:proofErr w:type="spellStart"/>
+            <w:r>
+              <w:t>Story</w:t>
+            </w:r>
+            <w:proofErr w:type="spellEnd"/>
           </w:p>
           <w:p>
             <w:pPr>
@@ -3231,6 +3717,7 @@
                 <w:id w:val="1761862664"/>
                 <w:citation/>
               </w:sdtPr>
+              <w:sdtEndPr/>
               <w:sdtContent>
                 <w:r>
                   <w:fldChar w:fldCharType="begin"/>
@@ -3264,9 +3751,11 @@
             <w:pPr>
               <w:spacing w:after="200" w:line="276" w:lineRule="auto"/>
             </w:pPr>
+            <w:proofErr w:type="spellStart"/>
             <w:r>
               <w:t>Susanne</w:t>
             </w:r>
+            <w:proofErr w:type="spellEnd"/>
           </w:p>
         </w:tc>
         <w:tc>
@@ -3298,7 +3787,15 @@
               <w:spacing w:after="200" w:line="276" w:lineRule="auto"/>
             </w:pPr>
             <w:r>
-              <w:t>N. Ficción : Aventura y Occidental.</w:t>
+              <w:t xml:space="preserve">N. </w:t>
+            </w:r>
+            <w:proofErr w:type="gramStart"/>
+            <w:r>
+              <w:t>Ficción :</w:t>
+            </w:r>
+            <w:proofErr w:type="gramEnd"/>
+            <w:r>
+              <w:t xml:space="preserve"> Aventura y Occidental.</w:t>
             </w:r>
           </w:p>
         </w:tc>
@@ -3312,10 +3809,20 @@
             <w:pPr>
               <w:spacing w:after="200" w:line="276" w:lineRule="auto"/>
             </w:pPr>
+            <w:proofErr w:type="spellStart"/>
             <w:r>
               <w:lastRenderedPageBreak/>
-              <w:t>Penn Treebank</w:t>
-            </w:r>
+              <w:t>Penn</w:t>
+            </w:r>
+            <w:proofErr w:type="spellEnd"/>
+            <w:r>
+              <w:t xml:space="preserve"> </w:t>
+            </w:r>
+            <w:proofErr w:type="spellStart"/>
+            <w:r>
+              <w:t>Treebank</w:t>
+            </w:r>
+            <w:proofErr w:type="spellEnd"/>
           </w:p>
         </w:tc>
         <w:tc>
@@ -3342,6 +3849,7 @@
                 <w:id w:val="-357422786"/>
                 <w:citation/>
               </w:sdtPr>
+              <w:sdtEndPr/>
               <w:sdtContent>
                 <w:r>
                   <w:fldChar w:fldCharType="begin"/>
@@ -3483,9 +3991,11 @@
             <w:pPr>
               <w:spacing w:after="200" w:line="276" w:lineRule="auto"/>
             </w:pPr>
+            <w:proofErr w:type="spellStart"/>
             <w:r>
               <w:t>Susanne</w:t>
             </w:r>
+            <w:proofErr w:type="spellEnd"/>
           </w:p>
         </w:tc>
         <w:tc>
@@ -3497,7 +4007,15 @@
               <w:spacing w:after="200" w:line="276" w:lineRule="auto"/>
             </w:pPr>
             <w:r>
-              <w:t>El Susanne procede del corpus Brown, de 64 de las 500 muestras que posee el corpus Brown, y fue creado para mejorar su análisis probabilístico.</w:t>
+              <w:t xml:space="preserve">El </w:t>
+            </w:r>
+            <w:proofErr w:type="spellStart"/>
+            <w:r>
+              <w:t>Susanne</w:t>
+            </w:r>
+            <w:proofErr w:type="spellEnd"/>
+            <w:r>
+              <w:t xml:space="preserve"> procede del corpus Brown, de 64 de las 500 muestras que posee el corpus Brown, y fue creado para mejorar su análisis probabilístico.</w:t>
             </w:r>
           </w:p>
         </w:tc>
@@ -3511,9 +4029,19 @@
             <w:pPr>
               <w:spacing w:after="200" w:line="276" w:lineRule="auto"/>
             </w:pPr>
-            <w:r>
-              <w:t>Penn Treebank</w:t>
-            </w:r>
+            <w:proofErr w:type="spellStart"/>
+            <w:r>
+              <w:t>Penn</w:t>
+            </w:r>
+            <w:proofErr w:type="spellEnd"/>
+            <w:r>
+              <w:t xml:space="preserve"> </w:t>
+            </w:r>
+            <w:proofErr w:type="spellStart"/>
+            <w:r>
+              <w:t>Treebank</w:t>
+            </w:r>
+            <w:proofErr w:type="spellEnd"/>
           </w:p>
         </w:tc>
         <w:tc>
@@ -3709,7 +4237,21 @@
       <w:bookmarkStart w:id="11" w:name="_Toc502696694"/>
       <w:r>
         <w:lastRenderedPageBreak/>
-        <w:t>Breve análisis de qué corpus es el más apropiado diferenciando entre el corps de Brown y el de Sussane.</w:t>
+        <w:t>Breve análisis de qué corpus es el más apropiado diferenciando entre el corp</w:t>
+      </w:r>
+      <w:r>
+        <w:t>u</w:t>
+      </w:r>
+      <w:r>
+        <w:t xml:space="preserve">s de Brown y el de </w:t>
+      </w:r>
+      <w:proofErr w:type="spellStart"/>
+      <w:r>
+        <w:t>Sussane</w:t>
+      </w:r>
+      <w:proofErr w:type="spellEnd"/>
+      <w:r>
+        <w:t>.</w:t>
       </w:r>
       <w:bookmarkEnd w:id="11"/>
       <w:r>
@@ -3722,22 +4264,60 @@
         <w:ind w:firstLine="567"/>
       </w:pPr>
       <w:r>
-        <w:t xml:space="preserve">El corpus Sussane posee un conjunto de etiquetas </w:t>
+        <w:t xml:space="preserve">El corpus </w:t>
+      </w:r>
+      <w:proofErr w:type="spellStart"/>
+      <w:r>
+        <w:t>Sussane</w:t>
+      </w:r>
+      <w:proofErr w:type="spellEnd"/>
+      <w:r>
+        <w:t xml:space="preserve"> posee un conjunto de etiquetas </w:t>
       </w:r>
       <w:r>
         <w:t xml:space="preserve">más precisas, granulares y fáciles de interpretar por personas que las etiquetas del corpus Brown. </w:t>
       </w:r>
       <w:r>
-        <w:t>Podemos poner muchos ejemplos. En el caso de la etiqueta CSN que se utiliza en el Corpus Sussane, es equivalente a usar la etiqeuta CS y la preposici</w:t>
-      </w:r>
-      <w:r>
-        <w:t xml:space="preserve">ón IN en el corpus Brown lo que otorga mayor rapidez de entendimiento. En conclusión, podemos decir que las etiquetas del corpus Sussane </w:t>
-      </w:r>
-      <w:r>
-        <w:t>aparecen más que las de Brown</w:t>
+        <w:t xml:space="preserve">Podemos poner muchos ejemplos. En el caso de la etiqueta CSN que se utiliza en el Corpus </w:t>
+      </w:r>
+      <w:proofErr w:type="spellStart"/>
+      <w:r>
+        <w:t>Sussane</w:t>
+      </w:r>
+      <w:proofErr w:type="spellEnd"/>
+      <w:r>
+        <w:t xml:space="preserve">, es equivalente a usar la </w:t>
+      </w:r>
+      <w:proofErr w:type="spellStart"/>
+      <w:r>
+        <w:t>etiqeuta</w:t>
+      </w:r>
+      <w:proofErr w:type="spellEnd"/>
+      <w:r>
+        <w:t xml:space="preserve"> CS y la preposici</w:t>
+      </w:r>
+      <w:r>
+        <w:t xml:space="preserve">ón IN en el corpus Brown lo que otorga mayor rapidez de entendimiento. En conclusión, podemos decir que las etiquetas del corpus </w:t>
+      </w:r>
+      <w:proofErr w:type="spellStart"/>
+      <w:r>
+        <w:t>Sussane</w:t>
+      </w:r>
+      <w:proofErr w:type="spellEnd"/>
+      <w:r>
+        <w:t xml:space="preserve"> </w:t>
+      </w:r>
+      <w:r>
+        <w:t>aparecen más</w:t>
+      </w:r>
+      <w:r>
+        <w:t xml:space="preserve"> frecuentemente</w:t>
       </w:r>
       <w:bookmarkStart w:id="12" w:name="_GoBack"/>
       <w:bookmarkEnd w:id="12"/>
+      <w:r>
+        <w:t xml:space="preserve"> que las de Brown</w:t>
+      </w:r>
       <w:r>
         <w:t>.</w:t>
       </w:r>
@@ -3750,13 +4330,6 @@
     <w:bookmarkStart w:id="13" w:name="_Toc502696695" w:displacedByCustomXml="next"/>
     <w:sdt>
       <w:sdtPr>
-        <w:id w:val="-1424943175"/>
-        <w:docPartObj>
-          <w:docPartGallery w:val="Bibliographies"/>
-          <w:docPartUnique/>
-        </w:docPartObj>
-      </w:sdtPr>
-      <w:sdtEndPr>
         <w:rPr>
           <w:rFonts w:asciiTheme="minorHAnsi" w:eastAsiaTheme="minorEastAsia" w:hAnsiTheme="minorHAnsi" w:cstheme="minorBidi"/>
           <w:bCs w:val="0"/>
@@ -3765,7 +4338,13 @@
           <w:sz w:val="22"/>
           <w:szCs w:val="22"/>
         </w:rPr>
-      </w:sdtEndPr>
+        <w:id w:val="-1424943175"/>
+        <w:docPartObj>
+          <w:docPartGallery w:val="Bibliographies"/>
+          <w:docPartUnique/>
+        </w:docPartObj>
+      </w:sdtPr>
+      <w:sdtEndPr/>
       <w:sdtContent>
         <w:p>
           <w:pPr>
@@ -3781,6 +4360,7 @@
             <w:id w:val="111145805"/>
             <w:bibliography/>
           </w:sdtPr>
+          <w:sdtEndPr/>
           <w:sdtContent>
             <w:p>
               <w:pPr>
@@ -4913,7 +5493,7 @@
             </wp:inline>
           </w:drawing>
         </mc:Choice>
-        <mc:Fallback xmlns:cx="http://schemas.microsoft.com/office/drawing/2014/chartex" xmlns:cx1="http://schemas.microsoft.com/office/drawing/2015/9/8/chartex" xmlns:w16se="http://schemas.microsoft.com/office/word/2015/wordml/symex">
+        <mc:Fallback xmlns:w16se="http://schemas.microsoft.com/office/word/2015/wordml/symex" xmlns:cx1="http://schemas.microsoft.com/office/drawing/2015/9/8/chartex" xmlns:cx="http://schemas.microsoft.com/office/drawing/2014/chartex">
           <w:pict>
             <v:group w14:anchorId="7618EFEF" id="Grupo 4" o:spid="_x0000_s1026" style="width:183.3pt;height:3.55pt;mso-position-horizontal-relative:char;mso-position-vertical-relative:line" coordorigin="7606,15084" coordsize="3666,71" o:gfxdata="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">
               <v:shapetype id="_x0000_t32" coordsize="21600,21600" o:spt="32" o:oned="t" path="m,l21600,21600e" filled="f">
@@ -4965,6 +5545,7 @@
     </w:r>
     <w:r>
       <w:rPr>
+        <w:rFonts w:hint="eastAsia"/>
         <w:color w:val="6076B4" w:themeColor="accent1"/>
       </w:rPr>
       <w:fldChar w:fldCharType="separate"/>
@@ -4974,7 +5555,7 @@
         <w:noProof/>
         <w:color w:val="6076B4" w:themeColor="accent1"/>
       </w:rPr>
-      <w:t>Breve análisis de qué corpus es el más apropiado diferenciando entre el corps de Brown y el de Sussane.</w:t>
+      <w:t>Breve análisis de qué corpus es el más apropiado diferenciando entre el corpus de Brown y el de Sussane.</w:t>
     </w:r>
     <w:r>
       <w:rPr>
@@ -5073,6 +5654,7 @@
       <w:dataBinding w:prefixMappings="xmlns:ns0='http://schemas.openxmlformats.org/package/2006/metadata/core-properties' xmlns:ns1='http://purl.org/dc/elements/1.1/'" w:xpath="/ns0:coreProperties[1]/ns1:title[1]" w:storeItemID="{6C3C8BC8-F283-45AE-878A-BAB7291924A1}"/>
       <w:text/>
     </w:sdtPr>
+    <w:sdtEndPr/>
     <w:sdtContent>
       <w:p>
         <w:pPr>
@@ -7020,6 +7602,7 @@
   <w:style w:type="character" w:default="1" w:styleId="Fuentedeprrafopredeter">
     <w:name w:val="Default Paragraph Font"/>
     <w:uiPriority w:val="1"/>
+    <w:semiHidden/>
     <w:unhideWhenUsed/>
   </w:style>
   <w:style w:type="table" w:default="1" w:styleId="Tablanormal">
@@ -7969,6 +8552,7 @@
     <w:rsid w:val="008C17EA"/>
     <w:rsid w:val="00B86DB2"/>
     <w:rsid w:val="00BD71E9"/>
+    <w:rsid w:val="00C53D92"/>
     <w:rsid w:val="00CC4EBD"/>
     <w:rsid w:val="00CD558B"/>
     <w:rsid w:val="00DD5AFE"/>
@@ -8840,6 +9424,15 @@
 </file>
 
 <file path=customXml/item2.xml><?xml version="1.0" encoding="utf-8"?>
+<?mso-contentType ?>
+<FormTemplates xmlns="http://schemas.microsoft.com/sharepoint/v3/contenttype/forms">
+  <Display>DocumentLibraryForm</Display>
+  <Edit>AssetEditForm</Edit>
+  <New>DocumentLibraryForm</New>
+</FormTemplates>
+</file>
+
+<file path=customXml/item3.xml><?xml version="1.0" encoding="utf-8"?>
 <outs:outSpaceData xmlns:outs="http://schemas.microsoft.com/office/2009/outspace/metadata">
   <outs:relatedDates/>
   <outs:relatedDocuments/>
@@ -8847,15 +9440,6 @@
   <propertyMetadataList xmlns="http://schemas.microsoft.com/office/2009/outspace/metadata"/>
   <outs:corruptMetadataWasLost/>
 </outs:outSpaceData>
-</file>
-
-<file path=customXml/item3.xml><?xml version="1.0" encoding="utf-8"?>
-<?mso-contentType ?>
-<FormTemplates xmlns="http://schemas.microsoft.com/sharepoint/v3/contenttype/forms">
-  <Display>DocumentLibraryForm</Display>
-  <Edit>AssetEditForm</Edit>
-  <New>DocumentLibraryForm</New>
-</FormTemplates>
 </file>
 
 <file path=customXml/item4.xml><?xml version="1.0" encoding="utf-8"?>
@@ -9060,6 +9644,14 @@
 </file>
 
 <file path=customXml/itemProps2.xml><?xml version="1.0" encoding="utf-8"?>
+<ds:datastoreItem xmlns:ds="http://schemas.openxmlformats.org/officeDocument/2006/customXml" ds:itemID="{B381B9BD-D67D-44B8-A819-9C5CEECAF588}">
+  <ds:schemaRefs>
+    <ds:schemaRef ds:uri="http://schemas.microsoft.com/sharepoint/v3/contenttype/forms"/>
+  </ds:schemaRefs>
+</ds:datastoreItem>
+</file>
+
+<file path=customXml/itemProps3.xml><?xml version="1.0" encoding="utf-8"?>
 <ds:datastoreItem xmlns:ds="http://schemas.openxmlformats.org/officeDocument/2006/customXml" ds:itemID="{8AA9BBAF-2A1F-4D95-901E-4FFB9D2C6CBC}">
   <ds:schemaRefs>
     <ds:schemaRef ds:uri="http://schemas.microsoft.com/office/2009/outspace/metadata"/>
@@ -9067,16 +9659,8 @@
 </ds:datastoreItem>
 </file>
 
-<file path=customXml/itemProps3.xml><?xml version="1.0" encoding="utf-8"?>
-<ds:datastoreItem xmlns:ds="http://schemas.openxmlformats.org/officeDocument/2006/customXml" ds:itemID="{B381B9BD-D67D-44B8-A819-9C5CEECAF588}">
-  <ds:schemaRefs>
-    <ds:schemaRef ds:uri="http://schemas.microsoft.com/sharepoint/v3/contenttype/forms"/>
-  </ds:schemaRefs>
-</ds:datastoreItem>
-</file>
-
 <file path=customXml/itemProps4.xml><?xml version="1.0" encoding="utf-8"?>
-<ds:datastoreItem xmlns:ds="http://schemas.openxmlformats.org/officeDocument/2006/customXml" ds:itemID="{77B76549-A909-4206-A558-4996FFF6A7AB}">
+<ds:datastoreItem xmlns:ds="http://schemas.openxmlformats.org/officeDocument/2006/customXml" ds:itemID="{39A133BA-71CC-4B68-A3A3-6D6C27AEF6F8}">
   <ds:schemaRefs>
     <ds:schemaRef ds:uri="http://schemas.openxmlformats.org/officeDocument/2006/bibliography"/>
   </ds:schemaRefs>

</xml_diff>